<commit_message>
Simis, final before submission of minor revision
</commit_message>
<xml_diff>
--- a/PlosBiology/minorrevision/FINAL_PLOSBiol_Cybathlon_supplementary.docx
+++ b/PlosBiology/minorrevision/FINAL_PLOSBiol_Cybathlon_supplementary.docx
@@ -138,7 +138,6 @@
     <w:p>
       <w:pPr>
         <w:pStyle w:val="Normal"/>
-        <w:pBdr/>
         <w:spacing w:lineRule="auto" w:line="259" w:before="0" w:after="160"/>
         <w:rPr>
           <w:sz w:val="22"/>
@@ -168,12 +167,24 @@
         </w:rPr>
       </w:pPr>
       <w:r>
-        <w:rPr/>
+        <w:rPr>
+          <w:b/>
+          <w:sz w:val="20"/>
+          <w:szCs w:val="20"/>
+        </w:rPr>
         <w:drawing>
-          <wp:inline distT="0" distB="0" distL="0" distR="0">
-            <wp:extent cx="5971540" cy="2108200"/>
+          <wp:anchor behindDoc="0" distT="0" distB="0" distL="0" distR="0" simplePos="0" locked="0" layoutInCell="1" allowOverlap="1" relativeHeight="3">
+            <wp:simplePos x="0" y="0"/>
+            <wp:positionH relativeFrom="column">
+              <wp:align>center</wp:align>
+            </wp:positionH>
+            <wp:positionV relativeFrom="paragraph">
+              <wp:posOffset>635</wp:posOffset>
+            </wp:positionV>
+            <wp:extent cx="5943600" cy="2099945"/>
             <wp:effectExtent l="0" t="0" r="0" b="0"/>
-            <wp:docPr id="1" name="image6.png" descr=""/>
+            <wp:wrapSquare wrapText="largest"/>
+            <wp:docPr id="1" name="Image2" descr=""/>
             <wp:cNvGraphicFramePr>
               <a:graphicFrameLocks xmlns:a="http://schemas.openxmlformats.org/drawingml/2006/main" noChangeAspect="1"/>
             </wp:cNvGraphicFramePr>
@@ -181,7 +192,7 @@
               <a:graphicData uri="http://schemas.openxmlformats.org/drawingml/2006/picture">
                 <pic:pic xmlns:pic="http://schemas.openxmlformats.org/drawingml/2006/picture">
                   <pic:nvPicPr>
-                    <pic:cNvPr id="1" name="image6.png" descr=""/>
+                    <pic:cNvPr id="1" name="Image2" descr=""/>
                     <pic:cNvPicPr>
                       <a:picLocks noChangeAspect="1" noChangeArrowheads="1"/>
                     </pic:cNvPicPr>
@@ -195,7 +206,7 @@
                   <pic:spPr bwMode="auto">
                     <a:xfrm>
                       <a:off x="0" y="0"/>
-                      <a:ext cx="5971540" cy="2108200"/>
+                      <a:ext cx="5943600" cy="2099945"/>
                     </a:xfrm>
                     <a:prstGeom prst="rect">
                       <a:avLst/>
@@ -204,7 +215,7 @@
                 </pic:pic>
               </a:graphicData>
             </a:graphic>
-          </wp:inline>
+          </wp:anchor>
         </w:drawing>
       </w:r>
     </w:p>
@@ -213,10 +224,7 @@
         <w:pStyle w:val="Normal"/>
         <w:spacing w:lineRule="auto" w:line="480" w:before="120" w:after="0"/>
         <w:jc w:val="both"/>
-        <w:rPr>
-          <w:sz w:val="20"/>
-          <w:szCs w:val="20"/>
-        </w:rPr>
+        <w:rPr/>
       </w:pPr>
       <w:r>
         <w:rPr>
@@ -231,13 +239,57 @@
           <w:sz w:val="20"/>
           <w:szCs w:val="20"/>
         </w:rPr>
-        <w:t xml:space="preserve"> BCI feature discriminancy maps per run (N) averaged for each training month. Bright color indicates high discriminancy between Both Hands and Both Feet motor imagery tasks employed by both pilots (P1 top, P2 bottom). The discriminancy of each feature (channel-frequency pair) is quantified as the Fisher score of the EEG signal's power spectral density distributions for these two mental classes. </w:t>
+        <w:t xml:space="preserve"> BCI feature discriminancy maps per run (N) averaged for each training month. Bright color indicates high discriminancy between Both Hands and Both Feet motor imagery tasks employed by both pilots (P1 top, P2 bottom). The discriminancy of each feature (channel-frequency pair) is quantified as the Fisher score of the EEG signal's power spectral density distributions for these two mental classes. Raw data have been cleaned with </w:t>
+      </w:r>
+      <w:r>
+        <w:rPr>
+          <w:sz w:val="20"/>
+          <w:szCs w:val="20"/>
+        </w:rPr>
+        <w:t xml:space="preserve">the </w:t>
+      </w:r>
+      <w:r>
+        <w:rPr>
+          <w:sz w:val="20"/>
+          <w:szCs w:val="20"/>
+        </w:rPr>
+        <w:t xml:space="preserve">artifact removal algorithm </w:t>
+      </w:r>
+      <w:r>
+        <w:rPr>
+          <w:sz w:val="20"/>
+          <w:szCs w:val="20"/>
+        </w:rPr>
+        <w:t>FORCe [73]</w:t>
+      </w:r>
+      <w:r>
+        <w:rPr>
+          <w:sz w:val="20"/>
+          <w:szCs w:val="20"/>
+        </w:rPr>
+        <w:t xml:space="preserve">. S1 Fig data is located at </w:t>
+      </w:r>
+      <w:hyperlink r:id="rId3">
+        <w:r>
+          <w:rPr>
+            <w:rStyle w:val="InternetLink"/>
+            <w:sz w:val="20"/>
+            <w:szCs w:val="20"/>
+          </w:rPr>
+          <w:t>https://zenodo.org/record/1205852</w:t>
+        </w:r>
+      </w:hyperlink>
+      <w:r>
+        <w:rPr>
+          <w:sz w:val="20"/>
+          <w:szCs w:val="20"/>
+        </w:rPr>
+        <w:t xml:space="preserve"> .</w:t>
       </w:r>
     </w:p>
     <w:p>
       <w:pPr>
         <w:pStyle w:val="Normal"/>
-        <w:pBdr/>
         <w:spacing w:lineRule="auto" w:line="259" w:before="0" w:after="160"/>
         <w:rPr>
           <w:sz w:val="20"/>
@@ -259,10 +311,7 @@
         <w:pStyle w:val="Normal"/>
         <w:spacing w:lineRule="auto" w:line="480" w:before="120" w:after="0"/>
         <w:jc w:val="both"/>
-        <w:rPr>
-          <w:sz w:val="20"/>
-          <w:szCs w:val="20"/>
-        </w:rPr>
+        <w:rPr/>
       </w:pPr>
       <w:r>
         <w:rPr/>
@@ -284,7 +333,7 @@
                     </pic:cNvPicPr>
                   </pic:nvPicPr>
                   <pic:blipFill>
-                    <a:blip r:embed="rId3"/>
+                    <a:blip r:embed="rId4"/>
                     <a:stretch>
                       <a:fillRect/>
                     </a:stretch>
@@ -325,13 +374,29 @@
           <w:sz w:val="20"/>
           <w:szCs w:val="20"/>
         </w:rPr>
-        <w:t xml:space="preserve"> BCI feature discriminancy per training modality. Topographic maps of discriminancy per training modality on the 16 EEG channel locations over the sensorimotor cortex monitored. Bright color indicates high discriminancy between Both Hands and Both Feet motor imagery tasks employed by both pilots (P1 top, P2 bottom). The discriminancy of each channel is quantified as the Fisher score of the EEG signal's power spectral density distributions for these two mental classes in the high β band (22-32 Hz), on this channel. Each map illustrates local Fisher scores (with inter-channel interpolation) averaged over all runs of the supertitled modality.</w:t>
+        <w:t xml:space="preserve"> BCI feature discriminancy per training modality. Topographic maps of discriminancy per training modality on the 16 EEG channel locations over the sensorimotor cortex monitored. Bright color indicates high discriminancy between Both Hands and Both Feet motor imagery tasks employed by both pilots (P1 top, P2 bottom). The discriminancy of each channel is quantified as the Fisher score of the EEG signal's power spectral density distributions for these two mental classes in the high β band (22-32 Hz), on this channel. Each map illustrates local Fisher scores (with inter-channel interpolation) averaged over all runs of the supertitled modality. S2 Fig data is located at </w:t>
+      </w:r>
+      <w:hyperlink r:id="rId5">
+        <w:r>
+          <w:rPr>
+            <w:rStyle w:val="InternetLink"/>
+            <w:sz w:val="20"/>
+            <w:szCs w:val="20"/>
+          </w:rPr>
+          <w:t>https://zenodo.org/record/1205860</w:t>
+        </w:r>
+      </w:hyperlink>
+      <w:r>
+        <w:rPr>
+          <w:sz w:val="20"/>
+          <w:szCs w:val="20"/>
+        </w:rPr>
+        <w:t xml:space="preserve"> .</w:t>
       </w:r>
     </w:p>
     <w:p>
       <w:pPr>
         <w:pStyle w:val="Normal"/>
-        <w:pBdr/>
         <w:spacing w:lineRule="auto" w:line="259" w:before="0" w:after="160"/>
         <w:rPr/>
       </w:pPr>
@@ -350,10 +415,18 @@
       <w:r>
         <w:rPr/>
         <w:drawing>
-          <wp:inline distT="0" distB="5080" distL="0" distR="0">
-            <wp:extent cx="5943600" cy="2852420"/>
+          <wp:anchor behindDoc="0" distT="0" distB="0" distL="0" distR="0" simplePos="0" locked="0" layoutInCell="1" allowOverlap="1" relativeHeight="2">
+            <wp:simplePos x="0" y="0"/>
+            <wp:positionH relativeFrom="column">
+              <wp:align>center</wp:align>
+            </wp:positionH>
+            <wp:positionV relativeFrom="paragraph">
+              <wp:posOffset>635</wp:posOffset>
+            </wp:positionV>
+            <wp:extent cx="5943600" cy="2850515"/>
             <wp:effectExtent l="0" t="0" r="0" b="0"/>
-            <wp:docPr id="3" name="Picture 8" descr=""/>
+            <wp:wrapSquare wrapText="largest"/>
+            <wp:docPr id="3" name="Image1" descr=""/>
             <wp:cNvGraphicFramePr>
               <a:graphicFrameLocks xmlns:a="http://schemas.openxmlformats.org/drawingml/2006/main" noChangeAspect="1"/>
             </wp:cNvGraphicFramePr>
@@ -361,13 +434,13 @@
               <a:graphicData uri="http://schemas.openxmlformats.org/drawingml/2006/picture">
                 <pic:pic xmlns:pic="http://schemas.openxmlformats.org/drawingml/2006/picture">
                   <pic:nvPicPr>
-                    <pic:cNvPr id="3" name="Picture 8" descr=""/>
+                    <pic:cNvPr id="3" name="Image1" descr=""/>
                     <pic:cNvPicPr>
                       <a:picLocks noChangeAspect="1" noChangeArrowheads="1"/>
                     </pic:cNvPicPr>
                   </pic:nvPicPr>
                   <pic:blipFill>
-                    <a:blip r:embed="rId4"/>
+                    <a:blip r:embed="rId6"/>
                     <a:stretch>
                       <a:fillRect/>
                     </a:stretch>
@@ -375,7 +448,7 @@
                   <pic:spPr bwMode="auto">
                     <a:xfrm>
                       <a:off x="0" y="0"/>
-                      <a:ext cx="5943600" cy="2852420"/>
+                      <a:ext cx="5943600" cy="2850515"/>
                     </a:xfrm>
                     <a:prstGeom prst="rect">
                       <a:avLst/>
@@ -384,7 +457,7 @@
                 </pic:pic>
               </a:graphicData>
             </a:graphic>
-          </wp:inline>
+          </wp:anchor>
         </w:drawing>
       </w:r>
     </w:p>
@@ -468,7 +541,6 @@
     <w:p>
       <w:pPr>
         <w:pStyle w:val="Normal"/>
-        <w:pBdr/>
         <w:spacing w:lineRule="auto" w:line="259" w:before="0" w:after="160"/>
         <w:rPr>
           <w:b/>
@@ -518,7 +590,7 @@
       <w:tblPr>
         <w:tblW w:w="9404" w:type="dxa"/>
         <w:jc w:val="left"/>
-        <w:tblInd w:w="82" w:type="dxa"/>
+        <w:tblInd w:w="42" w:type="dxa"/>
         <w:tblBorders>
           <w:top w:val="single" w:sz="8" w:space="0" w:color="000001"/>
           <w:left w:val="single" w:sz="8" w:space="0" w:color="000001"/>
@@ -529,7 +601,7 @@
         </w:tblBorders>
         <w:tblCellMar>
           <w:top w:w="100" w:type="dxa"/>
-          <w:left w:w="90" w:type="dxa"/>
+          <w:left w:w="50" w:type="dxa"/>
           <w:bottom w:w="100" w:type="dxa"/>
           <w:right w:w="100" w:type="dxa"/>
         </w:tblCellMar>
@@ -558,7 +630,7 @@
             </w:tcBorders>
             <w:shd w:color="auto" w:fill="auto" w:val="clear"/>
             <w:tcMar>
-              <w:left w:w="90" w:type="dxa"/>
+              <w:left w:w="50" w:type="dxa"/>
             </w:tcMar>
           </w:tcPr>
           <w:p>
@@ -596,7 +668,7 @@
             </w:tcBorders>
             <w:shd w:color="auto" w:fill="auto" w:val="clear"/>
             <w:tcMar>
-              <w:left w:w="90" w:type="dxa"/>
+              <w:left w:w="50" w:type="dxa"/>
             </w:tcMar>
           </w:tcPr>
           <w:p>
@@ -634,7 +706,7 @@
             </w:tcBorders>
             <w:shd w:color="auto" w:fill="auto" w:val="clear"/>
             <w:tcMar>
-              <w:left w:w="90" w:type="dxa"/>
+              <w:left w:w="50" w:type="dxa"/>
             </w:tcMar>
           </w:tcPr>
           <w:p>
@@ -672,7 +744,7 @@
             </w:tcBorders>
             <w:shd w:color="auto" w:fill="auto" w:val="clear"/>
             <w:tcMar>
-              <w:left w:w="90" w:type="dxa"/>
+              <w:left w:w="50" w:type="dxa"/>
             </w:tcMar>
           </w:tcPr>
           <w:p>
@@ -710,7 +782,7 @@
             </w:tcBorders>
             <w:shd w:color="auto" w:fill="auto" w:val="clear"/>
             <w:tcMar>
-              <w:left w:w="90" w:type="dxa"/>
+              <w:left w:w="50" w:type="dxa"/>
             </w:tcMar>
           </w:tcPr>
           <w:p>
@@ -748,7 +820,7 @@
             </w:tcBorders>
             <w:shd w:color="auto" w:fill="auto" w:val="clear"/>
             <w:tcMar>
-              <w:left w:w="90" w:type="dxa"/>
+              <w:left w:w="50" w:type="dxa"/>
             </w:tcMar>
           </w:tcPr>
           <w:p>
@@ -789,7 +861,7 @@
             </w:tcBorders>
             <w:shd w:color="auto" w:fill="auto" w:val="clear"/>
             <w:tcMar>
-              <w:left w:w="90" w:type="dxa"/>
+              <w:left w:w="50" w:type="dxa"/>
             </w:tcMar>
           </w:tcPr>
           <w:p>
@@ -811,7 +883,7 @@
                 <w:sz w:val="20"/>
                 <w:szCs w:val="20"/>
               </w:rPr>
-              <w:t>3</w:t>
+              <w:t>4</w:t>
             </w:r>
             <w:r>
               <w:rPr>
@@ -835,7 +907,7 @@
             </w:tcBorders>
             <w:shd w:color="auto" w:fill="auto" w:val="clear"/>
             <w:tcMar>
-              <w:left w:w="90" w:type="dxa"/>
+              <w:left w:w="50" w:type="dxa"/>
             </w:tcMar>
           </w:tcPr>
           <w:p>
@@ -870,7 +942,7 @@
             </w:tcBorders>
             <w:shd w:color="auto" w:fill="auto" w:val="clear"/>
             <w:tcMar>
-              <w:left w:w="90" w:type="dxa"/>
+              <w:left w:w="50" w:type="dxa"/>
             </w:tcMar>
           </w:tcPr>
           <w:p>
@@ -905,7 +977,7 @@
             </w:tcBorders>
             <w:shd w:color="auto" w:fill="auto" w:val="clear"/>
             <w:tcMar>
-              <w:left w:w="90" w:type="dxa"/>
+              <w:left w:w="50" w:type="dxa"/>
             </w:tcMar>
           </w:tcPr>
           <w:p>
@@ -940,7 +1012,7 @@
             </w:tcBorders>
             <w:shd w:color="auto" w:fill="auto" w:val="clear"/>
             <w:tcMar>
-              <w:left w:w="90" w:type="dxa"/>
+              <w:left w:w="50" w:type="dxa"/>
             </w:tcMar>
           </w:tcPr>
           <w:p>
@@ -993,7 +1065,7 @@
             </w:tcBorders>
             <w:shd w:color="auto" w:fill="auto" w:val="clear"/>
             <w:tcMar>
-              <w:left w:w="90" w:type="dxa"/>
+              <w:left w:w="50" w:type="dxa"/>
             </w:tcMar>
           </w:tcPr>
           <w:p>
@@ -1031,7 +1103,7 @@
             </w:tcBorders>
             <w:shd w:color="auto" w:fill="auto" w:val="clear"/>
             <w:tcMar>
-              <w:left w:w="90" w:type="dxa"/>
+              <w:left w:w="50" w:type="dxa"/>
             </w:tcMar>
           </w:tcPr>
           <w:p>
@@ -1053,7 +1125,7 @@
                 <w:sz w:val="20"/>
                 <w:szCs w:val="20"/>
               </w:rPr>
-              <w:t>4</w:t>
+              <w:t>5</w:t>
             </w:r>
             <w:r>
               <w:rPr>
@@ -1067,7 +1139,7 @@
                 <w:sz w:val="20"/>
                 <w:szCs w:val="20"/>
               </w:rPr>
-              <w:t>5</w:t>
+              <w:t>6</w:t>
             </w:r>
             <w:r>
               <w:rPr>
@@ -1091,7 +1163,7 @@
             </w:tcBorders>
             <w:shd w:color="auto" w:fill="auto" w:val="clear"/>
             <w:tcMar>
-              <w:left w:w="90" w:type="dxa"/>
+              <w:left w:w="50" w:type="dxa"/>
             </w:tcMar>
           </w:tcPr>
           <w:p>
@@ -1126,7 +1198,7 @@
             </w:tcBorders>
             <w:shd w:color="auto" w:fill="auto" w:val="clear"/>
             <w:tcMar>
-              <w:left w:w="90" w:type="dxa"/>
+              <w:left w:w="50" w:type="dxa"/>
             </w:tcMar>
           </w:tcPr>
           <w:p>
@@ -1161,7 +1233,7 @@
             </w:tcBorders>
             <w:shd w:color="auto" w:fill="auto" w:val="clear"/>
             <w:tcMar>
-              <w:left w:w="90" w:type="dxa"/>
+              <w:left w:w="50" w:type="dxa"/>
             </w:tcMar>
           </w:tcPr>
           <w:p>
@@ -1196,7 +1268,7 @@
             </w:tcBorders>
             <w:shd w:color="auto" w:fill="auto" w:val="clear"/>
             <w:tcMar>
-              <w:left w:w="90" w:type="dxa"/>
+              <w:left w:w="50" w:type="dxa"/>
             </w:tcMar>
           </w:tcPr>
           <w:p>
@@ -1231,7 +1303,7 @@
             </w:tcBorders>
             <w:shd w:color="auto" w:fill="auto" w:val="clear"/>
             <w:tcMar>
-              <w:left w:w="90" w:type="dxa"/>
+              <w:left w:w="50" w:type="dxa"/>
             </w:tcMar>
           </w:tcPr>
           <w:p>
@@ -1269,7 +1341,7 @@
             </w:tcBorders>
             <w:shd w:color="auto" w:fill="auto" w:val="clear"/>
             <w:tcMar>
-              <w:left w:w="90" w:type="dxa"/>
+              <w:left w:w="50" w:type="dxa"/>
             </w:tcMar>
           </w:tcPr>
           <w:p>
@@ -1304,7 +1376,7 @@
             </w:tcBorders>
             <w:shd w:color="auto" w:fill="auto" w:val="clear"/>
             <w:tcMar>
-              <w:left w:w="90" w:type="dxa"/>
+              <w:left w:w="50" w:type="dxa"/>
             </w:tcMar>
           </w:tcPr>
           <w:p>
@@ -1339,7 +1411,7 @@
             </w:tcBorders>
             <w:shd w:color="auto" w:fill="auto" w:val="clear"/>
             <w:tcMar>
-              <w:left w:w="90" w:type="dxa"/>
+              <w:left w:w="50" w:type="dxa"/>
             </w:tcMar>
           </w:tcPr>
           <w:p>
@@ -1374,7 +1446,7 @@
             </w:tcBorders>
             <w:shd w:color="auto" w:fill="auto" w:val="clear"/>
             <w:tcMar>
-              <w:left w:w="90" w:type="dxa"/>
+              <w:left w:w="50" w:type="dxa"/>
             </w:tcMar>
           </w:tcPr>
           <w:p>
@@ -1409,7 +1481,7 @@
             </w:tcBorders>
             <w:shd w:color="auto" w:fill="auto" w:val="clear"/>
             <w:tcMar>
-              <w:left w:w="90" w:type="dxa"/>
+              <w:left w:w="50" w:type="dxa"/>
             </w:tcMar>
           </w:tcPr>
           <w:p>
@@ -1444,7 +1516,7 @@
             </w:tcBorders>
             <w:shd w:color="auto" w:fill="auto" w:val="clear"/>
             <w:tcMar>
-              <w:left w:w="90" w:type="dxa"/>
+              <w:left w:w="50" w:type="dxa"/>
             </w:tcMar>
           </w:tcPr>
           <w:p>
@@ -1482,7 +1554,7 @@
             </w:tcBorders>
             <w:shd w:color="auto" w:fill="auto" w:val="clear"/>
             <w:tcMar>
-              <w:left w:w="90" w:type="dxa"/>
+              <w:left w:w="50" w:type="dxa"/>
             </w:tcMar>
           </w:tcPr>
           <w:p>
@@ -1504,7 +1576,7 @@
                 <w:sz w:val="20"/>
                 <w:szCs w:val="20"/>
               </w:rPr>
-              <w:t>6</w:t>
+              <w:t>7</w:t>
             </w:r>
             <w:r>
               <w:rPr>
@@ -1518,7 +1590,7 @@
                 <w:sz w:val="20"/>
                 <w:szCs w:val="20"/>
               </w:rPr>
-              <w:t>7</w:t>
+              <w:t>8</w:t>
             </w:r>
             <w:r>
               <w:rPr>
@@ -1542,7 +1614,7 @@
             </w:tcBorders>
             <w:shd w:color="auto" w:fill="auto" w:val="clear"/>
             <w:tcMar>
-              <w:left w:w="90" w:type="dxa"/>
+              <w:left w:w="50" w:type="dxa"/>
             </w:tcMar>
           </w:tcPr>
           <w:p>
@@ -1577,7 +1649,7 @@
             </w:tcBorders>
             <w:shd w:color="auto" w:fill="auto" w:val="clear"/>
             <w:tcMar>
-              <w:left w:w="90" w:type="dxa"/>
+              <w:left w:w="50" w:type="dxa"/>
             </w:tcMar>
           </w:tcPr>
           <w:p>
@@ -1612,7 +1684,7 @@
             </w:tcBorders>
             <w:shd w:color="auto" w:fill="auto" w:val="clear"/>
             <w:tcMar>
-              <w:left w:w="90" w:type="dxa"/>
+              <w:left w:w="50" w:type="dxa"/>
             </w:tcMar>
           </w:tcPr>
           <w:p>
@@ -1647,7 +1719,7 @@
             </w:tcBorders>
             <w:shd w:color="auto" w:fill="auto" w:val="clear"/>
             <w:tcMar>
-              <w:left w:w="90" w:type="dxa"/>
+              <w:left w:w="50" w:type="dxa"/>
             </w:tcMar>
           </w:tcPr>
           <w:p>
@@ -1682,7 +1754,7 @@
             </w:tcBorders>
             <w:shd w:color="auto" w:fill="auto" w:val="clear"/>
             <w:tcMar>
-              <w:left w:w="90" w:type="dxa"/>
+              <w:left w:w="50" w:type="dxa"/>
             </w:tcMar>
           </w:tcPr>
           <w:p>
@@ -1720,7 +1792,7 @@
             </w:tcBorders>
             <w:shd w:color="auto" w:fill="auto" w:val="clear"/>
             <w:tcMar>
-              <w:left w:w="90" w:type="dxa"/>
+              <w:left w:w="50" w:type="dxa"/>
             </w:tcMar>
           </w:tcPr>
           <w:p>
@@ -1755,7 +1827,7 @@
             </w:tcBorders>
             <w:shd w:color="auto" w:fill="auto" w:val="clear"/>
             <w:tcMar>
-              <w:left w:w="90" w:type="dxa"/>
+              <w:left w:w="50" w:type="dxa"/>
             </w:tcMar>
           </w:tcPr>
           <w:p>
@@ -1790,7 +1862,7 @@
             </w:tcBorders>
             <w:shd w:color="auto" w:fill="auto" w:val="clear"/>
             <w:tcMar>
-              <w:left w:w="90" w:type="dxa"/>
+              <w:left w:w="50" w:type="dxa"/>
             </w:tcMar>
           </w:tcPr>
           <w:p>
@@ -1825,7 +1897,7 @@
             </w:tcBorders>
             <w:shd w:color="auto" w:fill="auto" w:val="clear"/>
             <w:tcMar>
-              <w:left w:w="90" w:type="dxa"/>
+              <w:left w:w="50" w:type="dxa"/>
             </w:tcMar>
           </w:tcPr>
           <w:p>
@@ -1878,7 +1950,7 @@
             </w:tcBorders>
             <w:shd w:color="auto" w:fill="auto" w:val="clear"/>
             <w:tcMar>
-              <w:left w:w="90" w:type="dxa"/>
+              <w:left w:w="50" w:type="dxa"/>
             </w:tcMar>
           </w:tcPr>
           <w:p>
@@ -1913,7 +1985,7 @@
             </w:tcBorders>
             <w:shd w:color="auto" w:fill="auto" w:val="clear"/>
             <w:tcMar>
-              <w:left w:w="90" w:type="dxa"/>
+              <w:left w:w="50" w:type="dxa"/>
             </w:tcMar>
           </w:tcPr>
           <w:p>
@@ -1951,7 +2023,7 @@
             </w:tcBorders>
             <w:shd w:color="auto" w:fill="auto" w:val="clear"/>
             <w:tcMar>
-              <w:left w:w="90" w:type="dxa"/>
+              <w:left w:w="50" w:type="dxa"/>
             </w:tcMar>
           </w:tcPr>
           <w:p>
@@ -1983,7 +2055,7 @@
             </w:tcBorders>
             <w:shd w:color="auto" w:fill="auto" w:val="clear"/>
             <w:tcMar>
-              <w:left w:w="90" w:type="dxa"/>
+              <w:left w:w="50" w:type="dxa"/>
             </w:tcMar>
           </w:tcPr>
           <w:p>
@@ -2018,7 +2090,7 @@
             </w:tcBorders>
             <w:shd w:color="auto" w:fill="auto" w:val="clear"/>
             <w:tcMar>
-              <w:left w:w="90" w:type="dxa"/>
+              <w:left w:w="50" w:type="dxa"/>
             </w:tcMar>
           </w:tcPr>
           <w:p>
@@ -2053,7 +2125,7 @@
             </w:tcBorders>
             <w:shd w:color="auto" w:fill="auto" w:val="clear"/>
             <w:tcMar>
-              <w:left w:w="90" w:type="dxa"/>
+              <w:left w:w="50" w:type="dxa"/>
             </w:tcMar>
           </w:tcPr>
           <w:p>
@@ -2106,7 +2178,7 @@
             </w:tcBorders>
             <w:shd w:color="auto" w:fill="auto" w:val="clear"/>
             <w:tcMar>
-              <w:left w:w="90" w:type="dxa"/>
+              <w:left w:w="50" w:type="dxa"/>
             </w:tcMar>
           </w:tcPr>
           <w:p>
@@ -2141,7 +2213,7 @@
             </w:tcBorders>
             <w:shd w:color="auto" w:fill="auto" w:val="clear"/>
             <w:tcMar>
-              <w:left w:w="90" w:type="dxa"/>
+              <w:left w:w="50" w:type="dxa"/>
             </w:tcMar>
           </w:tcPr>
           <w:p>
@@ -2179,7 +2251,7 @@
             </w:tcBorders>
             <w:shd w:color="auto" w:fill="auto" w:val="clear"/>
             <w:tcMar>
-              <w:left w:w="90" w:type="dxa"/>
+              <w:left w:w="50" w:type="dxa"/>
             </w:tcMar>
           </w:tcPr>
           <w:p>
@@ -2214,7 +2286,7 @@
             </w:tcBorders>
             <w:shd w:color="auto" w:fill="auto" w:val="clear"/>
             <w:tcMar>
-              <w:left w:w="90" w:type="dxa"/>
+              <w:left w:w="50" w:type="dxa"/>
             </w:tcMar>
           </w:tcPr>
           <w:p>
@@ -2249,7 +2321,7 @@
             </w:tcBorders>
             <w:shd w:color="auto" w:fill="auto" w:val="clear"/>
             <w:tcMar>
-              <w:left w:w="90" w:type="dxa"/>
+              <w:left w:w="50" w:type="dxa"/>
             </w:tcMar>
           </w:tcPr>
           <w:p>
@@ -2302,7 +2374,7 @@
             </w:tcBorders>
             <w:shd w:color="auto" w:fill="auto" w:val="clear"/>
             <w:tcMar>
-              <w:left w:w="90" w:type="dxa"/>
+              <w:left w:w="50" w:type="dxa"/>
             </w:tcMar>
           </w:tcPr>
           <w:p>
@@ -2337,7 +2409,7 @@
             </w:tcBorders>
             <w:shd w:color="auto" w:fill="auto" w:val="clear"/>
             <w:tcMar>
-              <w:left w:w="90" w:type="dxa"/>
+              <w:left w:w="50" w:type="dxa"/>
             </w:tcMar>
           </w:tcPr>
           <w:p>
@@ -2372,7 +2444,7 @@
             </w:tcBorders>
             <w:shd w:color="auto" w:fill="auto" w:val="clear"/>
             <w:tcMar>
-              <w:left w:w="90" w:type="dxa"/>
+              <w:left w:w="50" w:type="dxa"/>
             </w:tcMar>
           </w:tcPr>
           <w:p>
@@ -2419,7 +2491,6 @@
     <w:p>
       <w:pPr>
         <w:pStyle w:val="Normal"/>
-        <w:pBdr/>
         <w:spacing w:lineRule="auto" w:line="259" w:before="0" w:after="160"/>
         <w:rPr>
           <w:b/>
@@ -2473,7 +2544,7 @@
       <w:tblPr>
         <w:tblW w:w="9586" w:type="dxa"/>
         <w:jc w:val="left"/>
-        <w:tblInd w:w="-5" w:type="dxa"/>
+        <w:tblInd w:w="-25" w:type="dxa"/>
         <w:tblBorders>
           <w:top w:val="single" w:sz="4" w:space="0" w:color="000001"/>
           <w:left w:val="single" w:sz="4" w:space="0" w:color="000001"/>
@@ -2482,7 +2553,7 @@
         </w:tblBorders>
         <w:tblCellMar>
           <w:top w:w="0" w:type="dxa"/>
-          <w:left w:w="103" w:type="dxa"/>
+          <w:left w:w="83" w:type="dxa"/>
           <w:bottom w:w="0" w:type="dxa"/>
           <w:right w:w="108" w:type="dxa"/>
         </w:tblCellMar>
@@ -2514,7 +2585,7 @@
             </w:tcBorders>
             <w:shd w:color="auto" w:fill="auto" w:val="clear"/>
             <w:tcMar>
-              <w:left w:w="103" w:type="dxa"/>
+              <w:left w:w="83" w:type="dxa"/>
             </w:tcMar>
           </w:tcPr>
           <w:p>
@@ -2551,7 +2622,7 @@
             </w:tcBorders>
             <w:shd w:color="auto" w:fill="auto" w:val="clear"/>
             <w:tcMar>
-              <w:left w:w="103" w:type="dxa"/>
+              <w:left w:w="83" w:type="dxa"/>
             </w:tcMar>
           </w:tcPr>
           <w:p>
@@ -2588,7 +2659,7 @@
             </w:tcBorders>
             <w:shd w:color="auto" w:fill="auto" w:val="clear"/>
             <w:tcMar>
-              <w:left w:w="103" w:type="dxa"/>
+              <w:left w:w="83" w:type="dxa"/>
             </w:tcMar>
           </w:tcPr>
           <w:p>
@@ -2641,7 +2712,7 @@
             </w:tcBorders>
             <w:shd w:color="auto" w:fill="auto" w:val="clear"/>
             <w:tcMar>
-              <w:left w:w="103" w:type="dxa"/>
+              <w:left w:w="83" w:type="dxa"/>
             </w:tcMar>
           </w:tcPr>
           <w:p>
@@ -2694,7 +2765,7 @@
             </w:tcBorders>
             <w:shd w:color="auto" w:fill="auto" w:val="clear"/>
             <w:tcMar>
-              <w:left w:w="103" w:type="dxa"/>
+              <w:left w:w="83" w:type="dxa"/>
             </w:tcMar>
           </w:tcPr>
           <w:p>
@@ -2728,7 +2799,7 @@
             </w:tcBorders>
             <w:shd w:color="auto" w:fill="auto" w:val="clear"/>
             <w:tcMar>
-              <w:left w:w="103" w:type="dxa"/>
+              <w:left w:w="83" w:type="dxa"/>
             </w:tcMar>
           </w:tcPr>
           <w:p>
@@ -2762,7 +2833,7 @@
             </w:tcBorders>
             <w:shd w:color="auto" w:fill="auto" w:val="clear"/>
             <w:tcMar>
-              <w:left w:w="103" w:type="dxa"/>
+              <w:left w:w="83" w:type="dxa"/>
             </w:tcMar>
           </w:tcPr>
           <w:p>
@@ -2796,7 +2867,7 @@
             </w:tcBorders>
             <w:shd w:color="auto" w:fill="auto" w:val="clear"/>
             <w:tcMar>
-              <w:left w:w="103" w:type="dxa"/>
+              <w:left w:w="83" w:type="dxa"/>
             </w:tcMar>
           </w:tcPr>
           <w:p>
@@ -2849,7 +2920,7 @@
             </w:tcBorders>
             <w:shd w:color="auto" w:fill="auto" w:val="clear"/>
             <w:tcMar>
-              <w:left w:w="103" w:type="dxa"/>
+              <w:left w:w="83" w:type="dxa"/>
             </w:tcMar>
           </w:tcPr>
           <w:p>
@@ -2902,7 +2973,7 @@
             </w:tcBorders>
             <w:shd w:color="auto" w:fill="auto" w:val="clear"/>
             <w:tcMar>
-              <w:left w:w="103" w:type="dxa"/>
+              <w:left w:w="83" w:type="dxa"/>
             </w:tcMar>
           </w:tcPr>
           <w:p>
@@ -2936,7 +3007,7 @@
             </w:tcBorders>
             <w:shd w:color="auto" w:fill="auto" w:val="clear"/>
             <w:tcMar>
-              <w:left w:w="103" w:type="dxa"/>
+              <w:left w:w="83" w:type="dxa"/>
             </w:tcMar>
           </w:tcPr>
           <w:p>
@@ -2972,7 +3043,7 @@
             </w:tcBorders>
             <w:shd w:color="auto" w:fill="auto" w:val="clear"/>
             <w:tcMar>
-              <w:left w:w="103" w:type="dxa"/>
+              <w:left w:w="83" w:type="dxa"/>
             </w:tcMar>
           </w:tcPr>
           <w:p>
@@ -3009,7 +3080,7 @@
             </w:tcBorders>
             <w:shd w:color="auto" w:fill="auto" w:val="clear"/>
             <w:tcMar>
-              <w:left w:w="103" w:type="dxa"/>
+              <w:left w:w="83" w:type="dxa"/>
             </w:tcMar>
           </w:tcPr>
           <w:p>
@@ -3036,7 +3107,7 @@
             </w:tcBorders>
             <w:shd w:color="auto" w:fill="auto" w:val="clear"/>
             <w:tcMar>
-              <w:left w:w="103" w:type="dxa"/>
+              <w:left w:w="83" w:type="dxa"/>
             </w:tcMar>
           </w:tcPr>
           <w:p>
@@ -3063,7 +3134,7 @@
             </w:tcBorders>
             <w:shd w:color="auto" w:fill="auto" w:val="clear"/>
             <w:tcMar>
-              <w:left w:w="103" w:type="dxa"/>
+              <w:left w:w="83" w:type="dxa"/>
             </w:tcMar>
           </w:tcPr>
           <w:p>
@@ -3090,7 +3161,7 @@
             </w:tcBorders>
             <w:shd w:color="auto" w:fill="auto" w:val="clear"/>
             <w:tcMar>
-              <w:left w:w="103" w:type="dxa"/>
+              <w:left w:w="83" w:type="dxa"/>
             </w:tcMar>
           </w:tcPr>
           <w:p>
@@ -3117,7 +3188,7 @@
             </w:tcBorders>
             <w:shd w:color="auto" w:fill="auto" w:val="clear"/>
             <w:tcMar>
-              <w:left w:w="103" w:type="dxa"/>
+              <w:left w:w="83" w:type="dxa"/>
             </w:tcMar>
           </w:tcPr>
           <w:p>
@@ -3144,7 +3215,7 @@
             </w:tcBorders>
             <w:shd w:color="auto" w:fill="auto" w:val="clear"/>
             <w:tcMar>
-              <w:left w:w="103" w:type="dxa"/>
+              <w:left w:w="83" w:type="dxa"/>
             </w:tcMar>
           </w:tcPr>
           <w:p>
@@ -3171,7 +3242,7 @@
             </w:tcBorders>
             <w:shd w:color="auto" w:fill="auto" w:val="clear"/>
             <w:tcMar>
-              <w:left w:w="103" w:type="dxa"/>
+              <w:left w:w="83" w:type="dxa"/>
             </w:tcMar>
           </w:tcPr>
           <w:p>
@@ -3198,7 +3269,7 @@
             </w:tcBorders>
             <w:shd w:color="auto" w:fill="auto" w:val="clear"/>
             <w:tcMar>
-              <w:left w:w="103" w:type="dxa"/>
+              <w:left w:w="83" w:type="dxa"/>
             </w:tcMar>
           </w:tcPr>
           <w:p>
@@ -3225,7 +3296,7 @@
             </w:tcBorders>
             <w:shd w:color="auto" w:fill="auto" w:val="clear"/>
             <w:tcMar>
-              <w:left w:w="103" w:type="dxa"/>
+              <w:left w:w="83" w:type="dxa"/>
             </w:tcMar>
           </w:tcPr>
           <w:p>
@@ -3254,7 +3325,7 @@
             </w:tcBorders>
             <w:shd w:color="auto" w:fill="auto" w:val="clear"/>
             <w:tcMar>
-              <w:left w:w="103" w:type="dxa"/>
+              <w:left w:w="83" w:type="dxa"/>
             </w:tcMar>
           </w:tcPr>
           <w:p>
@@ -3284,7 +3355,7 @@
             </w:tcBorders>
             <w:shd w:color="auto" w:fill="auto" w:val="clear"/>
             <w:tcMar>
-              <w:left w:w="103" w:type="dxa"/>
+              <w:left w:w="83" w:type="dxa"/>
             </w:tcMar>
           </w:tcPr>
           <w:p>
@@ -3311,7 +3382,7 @@
             </w:tcBorders>
             <w:shd w:color="auto" w:fill="auto" w:val="clear"/>
             <w:tcMar>
-              <w:left w:w="103" w:type="dxa"/>
+              <w:left w:w="83" w:type="dxa"/>
             </w:tcMar>
           </w:tcPr>
           <w:p>
@@ -3338,7 +3409,7 @@
             </w:tcBorders>
             <w:shd w:color="auto" w:fill="auto" w:val="clear"/>
             <w:tcMar>
-              <w:left w:w="103" w:type="dxa"/>
+              <w:left w:w="83" w:type="dxa"/>
             </w:tcMar>
           </w:tcPr>
           <w:p>
@@ -3365,7 +3436,7 @@
             </w:tcBorders>
             <w:shd w:color="auto" w:fill="auto" w:val="clear"/>
             <w:tcMar>
-              <w:left w:w="103" w:type="dxa"/>
+              <w:left w:w="83" w:type="dxa"/>
             </w:tcMar>
           </w:tcPr>
           <w:p>
@@ -3392,7 +3463,7 @@
             </w:tcBorders>
             <w:shd w:color="auto" w:fill="auto" w:val="clear"/>
             <w:tcMar>
-              <w:left w:w="103" w:type="dxa"/>
+              <w:left w:w="83" w:type="dxa"/>
             </w:tcMar>
           </w:tcPr>
           <w:p>
@@ -3419,7 +3490,7 @@
             </w:tcBorders>
             <w:shd w:color="auto" w:fill="auto" w:val="clear"/>
             <w:tcMar>
-              <w:left w:w="103" w:type="dxa"/>
+              <w:left w:w="83" w:type="dxa"/>
             </w:tcMar>
           </w:tcPr>
           <w:p>
@@ -3446,7 +3517,7 @@
             </w:tcBorders>
             <w:shd w:color="auto" w:fill="auto" w:val="clear"/>
             <w:tcMar>
-              <w:left w:w="103" w:type="dxa"/>
+              <w:left w:w="83" w:type="dxa"/>
             </w:tcMar>
           </w:tcPr>
           <w:p>
@@ -3473,7 +3544,7 @@
             </w:tcBorders>
             <w:shd w:color="auto" w:fill="auto" w:val="clear"/>
             <w:tcMar>
-              <w:left w:w="103" w:type="dxa"/>
+              <w:left w:w="83" w:type="dxa"/>
             </w:tcMar>
           </w:tcPr>
           <w:p>
@@ -3500,7 +3571,7 @@
             </w:tcBorders>
             <w:shd w:color="auto" w:fill="auto" w:val="clear"/>
             <w:tcMar>
-              <w:left w:w="103" w:type="dxa"/>
+              <w:left w:w="83" w:type="dxa"/>
             </w:tcMar>
           </w:tcPr>
           <w:p>
@@ -3529,7 +3600,7 @@
             </w:tcBorders>
             <w:shd w:color="auto" w:fill="auto" w:val="clear"/>
             <w:tcMar>
-              <w:left w:w="103" w:type="dxa"/>
+              <w:left w:w="83" w:type="dxa"/>
             </w:tcMar>
           </w:tcPr>
           <w:p>
@@ -3559,7 +3630,7 @@
             </w:tcBorders>
             <w:shd w:color="auto" w:fill="auto" w:val="clear"/>
             <w:tcMar>
-              <w:left w:w="103" w:type="dxa"/>
+              <w:left w:w="83" w:type="dxa"/>
             </w:tcMar>
           </w:tcPr>
           <w:p>
@@ -3586,7 +3657,7 @@
             </w:tcBorders>
             <w:shd w:color="auto" w:fill="auto" w:val="clear"/>
             <w:tcMar>
-              <w:left w:w="103" w:type="dxa"/>
+              <w:left w:w="83" w:type="dxa"/>
             </w:tcMar>
           </w:tcPr>
           <w:p>
@@ -3613,7 +3684,7 @@
             </w:tcBorders>
             <w:shd w:color="auto" w:fill="auto" w:val="clear"/>
             <w:tcMar>
-              <w:left w:w="103" w:type="dxa"/>
+              <w:left w:w="83" w:type="dxa"/>
             </w:tcMar>
           </w:tcPr>
           <w:p>
@@ -3640,7 +3711,7 @@
             </w:tcBorders>
             <w:shd w:color="auto" w:fill="auto" w:val="clear"/>
             <w:tcMar>
-              <w:left w:w="103" w:type="dxa"/>
+              <w:left w:w="83" w:type="dxa"/>
             </w:tcMar>
           </w:tcPr>
           <w:p>
@@ -3667,7 +3738,7 @@
             </w:tcBorders>
             <w:shd w:color="auto" w:fill="auto" w:val="clear"/>
             <w:tcMar>
-              <w:left w:w="103" w:type="dxa"/>
+              <w:left w:w="83" w:type="dxa"/>
             </w:tcMar>
           </w:tcPr>
           <w:p>
@@ -3694,7 +3765,7 @@
             </w:tcBorders>
             <w:shd w:color="auto" w:fill="auto" w:val="clear"/>
             <w:tcMar>
-              <w:left w:w="103" w:type="dxa"/>
+              <w:left w:w="83" w:type="dxa"/>
             </w:tcMar>
           </w:tcPr>
           <w:p>
@@ -3721,7 +3792,7 @@
             </w:tcBorders>
             <w:shd w:color="auto" w:fill="auto" w:val="clear"/>
             <w:tcMar>
-              <w:left w:w="103" w:type="dxa"/>
+              <w:left w:w="83" w:type="dxa"/>
             </w:tcMar>
           </w:tcPr>
           <w:p>
@@ -3748,7 +3819,7 @@
             </w:tcBorders>
             <w:shd w:color="auto" w:fill="auto" w:val="clear"/>
             <w:tcMar>
-              <w:left w:w="103" w:type="dxa"/>
+              <w:left w:w="83" w:type="dxa"/>
             </w:tcMar>
           </w:tcPr>
           <w:p>
@@ -3775,7 +3846,7 @@
             </w:tcBorders>
             <w:shd w:color="auto" w:fill="auto" w:val="clear"/>
             <w:tcMar>
-              <w:left w:w="103" w:type="dxa"/>
+              <w:left w:w="83" w:type="dxa"/>
             </w:tcMar>
           </w:tcPr>
           <w:p>
@@ -3804,7 +3875,7 @@
             </w:tcBorders>
             <w:shd w:color="auto" w:fill="auto" w:val="clear"/>
             <w:tcMar>
-              <w:left w:w="103" w:type="dxa"/>
+              <w:left w:w="83" w:type="dxa"/>
             </w:tcMar>
           </w:tcPr>
           <w:p>
@@ -3834,7 +3905,7 @@
             </w:tcBorders>
             <w:shd w:color="auto" w:fill="auto" w:val="clear"/>
             <w:tcMar>
-              <w:left w:w="103" w:type="dxa"/>
+              <w:left w:w="83" w:type="dxa"/>
             </w:tcMar>
           </w:tcPr>
           <w:p>
@@ -3861,7 +3932,7 @@
             </w:tcBorders>
             <w:shd w:color="auto" w:fill="auto" w:val="clear"/>
             <w:tcMar>
-              <w:left w:w="103" w:type="dxa"/>
+              <w:left w:w="83" w:type="dxa"/>
             </w:tcMar>
           </w:tcPr>
           <w:p>
@@ -3888,7 +3959,7 @@
             </w:tcBorders>
             <w:shd w:color="auto" w:fill="auto" w:val="clear"/>
             <w:tcMar>
-              <w:left w:w="103" w:type="dxa"/>
+              <w:left w:w="83" w:type="dxa"/>
             </w:tcMar>
           </w:tcPr>
           <w:p>
@@ -3915,7 +3986,7 @@
             </w:tcBorders>
             <w:shd w:color="auto" w:fill="auto" w:val="clear"/>
             <w:tcMar>
-              <w:left w:w="103" w:type="dxa"/>
+              <w:left w:w="83" w:type="dxa"/>
             </w:tcMar>
           </w:tcPr>
           <w:p>
@@ -3942,7 +4013,7 @@
             </w:tcBorders>
             <w:shd w:color="auto" w:fill="auto" w:val="clear"/>
             <w:tcMar>
-              <w:left w:w="103" w:type="dxa"/>
+              <w:left w:w="83" w:type="dxa"/>
             </w:tcMar>
           </w:tcPr>
           <w:p>
@@ -3969,7 +4040,7 @@
             </w:tcBorders>
             <w:shd w:color="auto" w:fill="auto" w:val="clear"/>
             <w:tcMar>
-              <w:left w:w="103" w:type="dxa"/>
+              <w:left w:w="83" w:type="dxa"/>
             </w:tcMar>
           </w:tcPr>
           <w:p>
@@ -3996,7 +4067,7 @@
             </w:tcBorders>
             <w:shd w:color="auto" w:fill="auto" w:val="clear"/>
             <w:tcMar>
-              <w:left w:w="103" w:type="dxa"/>
+              <w:left w:w="83" w:type="dxa"/>
             </w:tcMar>
           </w:tcPr>
           <w:p>
@@ -4023,7 +4094,7 @@
             </w:tcBorders>
             <w:shd w:color="auto" w:fill="auto" w:val="clear"/>
             <w:tcMar>
-              <w:left w:w="103" w:type="dxa"/>
+              <w:left w:w="83" w:type="dxa"/>
             </w:tcMar>
           </w:tcPr>
           <w:p>
@@ -4050,7 +4121,7 @@
             </w:tcBorders>
             <w:shd w:color="auto" w:fill="auto" w:val="clear"/>
             <w:tcMar>
-              <w:left w:w="103" w:type="dxa"/>
+              <w:left w:w="83" w:type="dxa"/>
             </w:tcMar>
           </w:tcPr>
           <w:p>
@@ -4079,7 +4150,7 @@
             </w:tcBorders>
             <w:shd w:color="auto" w:fill="auto" w:val="clear"/>
             <w:tcMar>
-              <w:left w:w="103" w:type="dxa"/>
+              <w:left w:w="83" w:type="dxa"/>
             </w:tcMar>
           </w:tcPr>
           <w:p>
@@ -4109,7 +4180,7 @@
             </w:tcBorders>
             <w:shd w:color="auto" w:fill="auto" w:val="clear"/>
             <w:tcMar>
-              <w:left w:w="103" w:type="dxa"/>
+              <w:left w:w="83" w:type="dxa"/>
             </w:tcMar>
           </w:tcPr>
           <w:p>
@@ -4136,7 +4207,7 @@
             </w:tcBorders>
             <w:shd w:color="auto" w:fill="auto" w:val="clear"/>
             <w:tcMar>
-              <w:left w:w="103" w:type="dxa"/>
+              <w:left w:w="83" w:type="dxa"/>
             </w:tcMar>
           </w:tcPr>
           <w:p>
@@ -4163,7 +4234,7 @@
             </w:tcBorders>
             <w:shd w:color="auto" w:fill="auto" w:val="clear"/>
             <w:tcMar>
-              <w:left w:w="103" w:type="dxa"/>
+              <w:left w:w="83" w:type="dxa"/>
             </w:tcMar>
           </w:tcPr>
           <w:p>
@@ -4190,7 +4261,7 @@
             </w:tcBorders>
             <w:shd w:color="auto" w:fill="auto" w:val="clear"/>
             <w:tcMar>
-              <w:left w:w="103" w:type="dxa"/>
+              <w:left w:w="83" w:type="dxa"/>
             </w:tcMar>
           </w:tcPr>
           <w:p>
@@ -4217,7 +4288,7 @@
             </w:tcBorders>
             <w:shd w:color="auto" w:fill="auto" w:val="clear"/>
             <w:tcMar>
-              <w:left w:w="103" w:type="dxa"/>
+              <w:left w:w="83" w:type="dxa"/>
             </w:tcMar>
           </w:tcPr>
           <w:p>
@@ -4244,7 +4315,7 @@
             </w:tcBorders>
             <w:shd w:color="auto" w:fill="auto" w:val="clear"/>
             <w:tcMar>
-              <w:left w:w="103" w:type="dxa"/>
+              <w:left w:w="83" w:type="dxa"/>
             </w:tcMar>
           </w:tcPr>
           <w:p>
@@ -4271,7 +4342,7 @@
             </w:tcBorders>
             <w:shd w:color="auto" w:fill="auto" w:val="clear"/>
             <w:tcMar>
-              <w:left w:w="103" w:type="dxa"/>
+              <w:left w:w="83" w:type="dxa"/>
             </w:tcMar>
           </w:tcPr>
           <w:p>
@@ -4298,7 +4369,7 @@
             </w:tcBorders>
             <w:shd w:color="auto" w:fill="auto" w:val="clear"/>
             <w:tcMar>
-              <w:left w:w="103" w:type="dxa"/>
+              <w:left w:w="83" w:type="dxa"/>
             </w:tcMar>
           </w:tcPr>
           <w:p>
@@ -4325,7 +4396,7 @@
             </w:tcBorders>
             <w:shd w:color="auto" w:fill="auto" w:val="clear"/>
             <w:tcMar>
-              <w:left w:w="103" w:type="dxa"/>
+              <w:left w:w="83" w:type="dxa"/>
             </w:tcMar>
           </w:tcPr>
           <w:p>
@@ -4354,7 +4425,7 @@
             </w:tcBorders>
             <w:shd w:color="auto" w:fill="auto" w:val="clear"/>
             <w:tcMar>
-              <w:left w:w="103" w:type="dxa"/>
+              <w:left w:w="83" w:type="dxa"/>
             </w:tcMar>
           </w:tcPr>
           <w:p>
@@ -4384,7 +4455,7 @@
             </w:tcBorders>
             <w:shd w:color="auto" w:fill="auto" w:val="clear"/>
             <w:tcMar>
-              <w:left w:w="103" w:type="dxa"/>
+              <w:left w:w="83" w:type="dxa"/>
             </w:tcMar>
           </w:tcPr>
           <w:p>
@@ -4411,7 +4482,7 @@
             </w:tcBorders>
             <w:shd w:color="auto" w:fill="auto" w:val="clear"/>
             <w:tcMar>
-              <w:left w:w="103" w:type="dxa"/>
+              <w:left w:w="83" w:type="dxa"/>
             </w:tcMar>
           </w:tcPr>
           <w:p>
@@ -4438,7 +4509,7 @@
             </w:tcBorders>
             <w:shd w:color="auto" w:fill="auto" w:val="clear"/>
             <w:tcMar>
-              <w:left w:w="103" w:type="dxa"/>
+              <w:left w:w="83" w:type="dxa"/>
             </w:tcMar>
           </w:tcPr>
           <w:p>
@@ -4465,7 +4536,7 @@
             </w:tcBorders>
             <w:shd w:color="auto" w:fill="auto" w:val="clear"/>
             <w:tcMar>
-              <w:left w:w="103" w:type="dxa"/>
+              <w:left w:w="83" w:type="dxa"/>
             </w:tcMar>
           </w:tcPr>
           <w:p>
@@ -4492,7 +4563,7 @@
             </w:tcBorders>
             <w:shd w:color="auto" w:fill="auto" w:val="clear"/>
             <w:tcMar>
-              <w:left w:w="103" w:type="dxa"/>
+              <w:left w:w="83" w:type="dxa"/>
             </w:tcMar>
           </w:tcPr>
           <w:p>
@@ -4519,7 +4590,7 @@
             </w:tcBorders>
             <w:shd w:color="auto" w:fill="auto" w:val="clear"/>
             <w:tcMar>
-              <w:left w:w="103" w:type="dxa"/>
+              <w:left w:w="83" w:type="dxa"/>
             </w:tcMar>
           </w:tcPr>
           <w:p>
@@ -4546,7 +4617,7 @@
             </w:tcBorders>
             <w:shd w:color="auto" w:fill="auto" w:val="clear"/>
             <w:tcMar>
-              <w:left w:w="103" w:type="dxa"/>
+              <w:left w:w="83" w:type="dxa"/>
             </w:tcMar>
           </w:tcPr>
           <w:p>
@@ -4573,7 +4644,7 @@
             </w:tcBorders>
             <w:shd w:color="auto" w:fill="auto" w:val="clear"/>
             <w:tcMar>
-              <w:left w:w="103" w:type="dxa"/>
+              <w:left w:w="83" w:type="dxa"/>
             </w:tcMar>
           </w:tcPr>
           <w:p>
@@ -4600,7 +4671,7 @@
             </w:tcBorders>
             <w:shd w:color="auto" w:fill="auto" w:val="clear"/>
             <w:tcMar>
-              <w:left w:w="103" w:type="dxa"/>
+              <w:left w:w="83" w:type="dxa"/>
             </w:tcMar>
           </w:tcPr>
           <w:p>
@@ -4629,7 +4700,7 @@
             </w:tcBorders>
             <w:shd w:color="auto" w:fill="auto" w:val="clear"/>
             <w:tcMar>
-              <w:left w:w="103" w:type="dxa"/>
+              <w:left w:w="83" w:type="dxa"/>
             </w:tcMar>
           </w:tcPr>
           <w:p>
@@ -4659,7 +4730,7 @@
             </w:tcBorders>
             <w:shd w:color="auto" w:fill="auto" w:val="clear"/>
             <w:tcMar>
-              <w:left w:w="103" w:type="dxa"/>
+              <w:left w:w="83" w:type="dxa"/>
             </w:tcMar>
           </w:tcPr>
           <w:p>
@@ -4686,7 +4757,7 @@
             </w:tcBorders>
             <w:shd w:color="auto" w:fill="auto" w:val="clear"/>
             <w:tcMar>
-              <w:left w:w="103" w:type="dxa"/>
+              <w:left w:w="83" w:type="dxa"/>
             </w:tcMar>
           </w:tcPr>
           <w:p>
@@ -4713,7 +4784,7 @@
             </w:tcBorders>
             <w:shd w:color="auto" w:fill="auto" w:val="clear"/>
             <w:tcMar>
-              <w:left w:w="103" w:type="dxa"/>
+              <w:left w:w="83" w:type="dxa"/>
             </w:tcMar>
           </w:tcPr>
           <w:p>
@@ -4740,7 +4811,7 @@
             </w:tcBorders>
             <w:shd w:color="auto" w:fill="auto" w:val="clear"/>
             <w:tcMar>
-              <w:left w:w="103" w:type="dxa"/>
+              <w:left w:w="83" w:type="dxa"/>
             </w:tcMar>
           </w:tcPr>
           <w:p>
@@ -4767,7 +4838,7 @@
             </w:tcBorders>
             <w:shd w:color="auto" w:fill="auto" w:val="clear"/>
             <w:tcMar>
-              <w:left w:w="103" w:type="dxa"/>
+              <w:left w:w="83" w:type="dxa"/>
             </w:tcMar>
           </w:tcPr>
           <w:p>
@@ -4794,7 +4865,7 @@
             </w:tcBorders>
             <w:shd w:color="auto" w:fill="auto" w:val="clear"/>
             <w:tcMar>
-              <w:left w:w="103" w:type="dxa"/>
+              <w:left w:w="83" w:type="dxa"/>
             </w:tcMar>
           </w:tcPr>
           <w:p>
@@ -4821,7 +4892,7 @@
             </w:tcBorders>
             <w:shd w:color="auto" w:fill="auto" w:val="clear"/>
             <w:tcMar>
-              <w:left w:w="103" w:type="dxa"/>
+              <w:left w:w="83" w:type="dxa"/>
             </w:tcMar>
           </w:tcPr>
           <w:p>
@@ -4848,7 +4919,7 @@
             </w:tcBorders>
             <w:shd w:color="auto" w:fill="auto" w:val="clear"/>
             <w:tcMar>
-              <w:left w:w="103" w:type="dxa"/>
+              <w:left w:w="83" w:type="dxa"/>
             </w:tcMar>
           </w:tcPr>
           <w:p>
@@ -4875,7 +4946,7 @@
             </w:tcBorders>
             <w:shd w:color="auto" w:fill="auto" w:val="clear"/>
             <w:tcMar>
-              <w:left w:w="103" w:type="dxa"/>
+              <w:left w:w="83" w:type="dxa"/>
             </w:tcMar>
           </w:tcPr>
           <w:p>
@@ -4904,7 +4975,7 @@
             </w:tcBorders>
             <w:shd w:color="auto" w:fill="auto" w:val="clear"/>
             <w:tcMar>
-              <w:left w:w="103" w:type="dxa"/>
+              <w:left w:w="83" w:type="dxa"/>
             </w:tcMar>
           </w:tcPr>
           <w:p>
@@ -4934,7 +5005,7 @@
             </w:tcBorders>
             <w:shd w:color="auto" w:fill="auto" w:val="clear"/>
             <w:tcMar>
-              <w:left w:w="103" w:type="dxa"/>
+              <w:left w:w="83" w:type="dxa"/>
             </w:tcMar>
           </w:tcPr>
           <w:p>
@@ -4961,7 +5032,7 @@
             </w:tcBorders>
             <w:shd w:color="auto" w:fill="auto" w:val="clear"/>
             <w:tcMar>
-              <w:left w:w="103" w:type="dxa"/>
+              <w:left w:w="83" w:type="dxa"/>
             </w:tcMar>
           </w:tcPr>
           <w:p>
@@ -4988,7 +5059,7 @@
             </w:tcBorders>
             <w:shd w:color="auto" w:fill="auto" w:val="clear"/>
             <w:tcMar>
-              <w:left w:w="103" w:type="dxa"/>
+              <w:left w:w="83" w:type="dxa"/>
             </w:tcMar>
           </w:tcPr>
           <w:p>
@@ -5015,7 +5086,7 @@
             </w:tcBorders>
             <w:shd w:color="auto" w:fill="auto" w:val="clear"/>
             <w:tcMar>
-              <w:left w:w="103" w:type="dxa"/>
+              <w:left w:w="83" w:type="dxa"/>
             </w:tcMar>
           </w:tcPr>
           <w:p>
@@ -5042,7 +5113,7 @@
             </w:tcBorders>
             <w:shd w:color="auto" w:fill="auto" w:val="clear"/>
             <w:tcMar>
-              <w:left w:w="103" w:type="dxa"/>
+              <w:left w:w="83" w:type="dxa"/>
             </w:tcMar>
           </w:tcPr>
           <w:p>
@@ -5069,7 +5140,7 @@
             </w:tcBorders>
             <w:shd w:color="auto" w:fill="auto" w:val="clear"/>
             <w:tcMar>
-              <w:left w:w="103" w:type="dxa"/>
+              <w:left w:w="83" w:type="dxa"/>
             </w:tcMar>
           </w:tcPr>
           <w:p>
@@ -5096,7 +5167,7 @@
             </w:tcBorders>
             <w:shd w:color="auto" w:fill="auto" w:val="clear"/>
             <w:tcMar>
-              <w:left w:w="103" w:type="dxa"/>
+              <w:left w:w="83" w:type="dxa"/>
             </w:tcMar>
           </w:tcPr>
           <w:p>
@@ -5123,7 +5194,7 @@
             </w:tcBorders>
             <w:shd w:color="auto" w:fill="auto" w:val="clear"/>
             <w:tcMar>
-              <w:left w:w="103" w:type="dxa"/>
+              <w:left w:w="83" w:type="dxa"/>
             </w:tcMar>
           </w:tcPr>
           <w:p>
@@ -5150,7 +5221,7 @@
             </w:tcBorders>
             <w:shd w:color="auto" w:fill="auto" w:val="clear"/>
             <w:tcMar>
-              <w:left w:w="103" w:type="dxa"/>
+              <w:left w:w="83" w:type="dxa"/>
             </w:tcMar>
           </w:tcPr>
           <w:p>
@@ -5179,7 +5250,7 @@
             </w:tcBorders>
             <w:shd w:color="auto" w:fill="auto" w:val="clear"/>
             <w:tcMar>
-              <w:left w:w="103" w:type="dxa"/>
+              <w:left w:w="83" w:type="dxa"/>
             </w:tcMar>
           </w:tcPr>
           <w:p>
@@ -5209,7 +5280,7 @@
             </w:tcBorders>
             <w:shd w:color="auto" w:fill="auto" w:val="clear"/>
             <w:tcMar>
-              <w:left w:w="103" w:type="dxa"/>
+              <w:left w:w="83" w:type="dxa"/>
             </w:tcMar>
           </w:tcPr>
           <w:p>
@@ -5236,7 +5307,7 @@
             </w:tcBorders>
             <w:shd w:color="auto" w:fill="auto" w:val="clear"/>
             <w:tcMar>
-              <w:left w:w="103" w:type="dxa"/>
+              <w:left w:w="83" w:type="dxa"/>
             </w:tcMar>
           </w:tcPr>
           <w:p>
@@ -5263,7 +5334,7 @@
             </w:tcBorders>
             <w:shd w:color="auto" w:fill="auto" w:val="clear"/>
             <w:tcMar>
-              <w:left w:w="103" w:type="dxa"/>
+              <w:left w:w="83" w:type="dxa"/>
             </w:tcMar>
           </w:tcPr>
           <w:p>
@@ -5290,7 +5361,7 @@
             </w:tcBorders>
             <w:shd w:color="auto" w:fill="auto" w:val="clear"/>
             <w:tcMar>
-              <w:left w:w="103" w:type="dxa"/>
+              <w:left w:w="83" w:type="dxa"/>
             </w:tcMar>
           </w:tcPr>
           <w:p>
@@ -5317,7 +5388,7 @@
             </w:tcBorders>
             <w:shd w:color="auto" w:fill="auto" w:val="clear"/>
             <w:tcMar>
-              <w:left w:w="103" w:type="dxa"/>
+              <w:left w:w="83" w:type="dxa"/>
             </w:tcMar>
           </w:tcPr>
           <w:p>
@@ -5344,7 +5415,7 @@
             </w:tcBorders>
             <w:shd w:color="auto" w:fill="auto" w:val="clear"/>
             <w:tcMar>
-              <w:left w:w="103" w:type="dxa"/>
+              <w:left w:w="83" w:type="dxa"/>
             </w:tcMar>
           </w:tcPr>
           <w:p>
@@ -5371,7 +5442,7 @@
             </w:tcBorders>
             <w:shd w:color="auto" w:fill="auto" w:val="clear"/>
             <w:tcMar>
-              <w:left w:w="103" w:type="dxa"/>
+              <w:left w:w="83" w:type="dxa"/>
             </w:tcMar>
           </w:tcPr>
           <w:p>
@@ -5398,7 +5469,7 @@
             </w:tcBorders>
             <w:shd w:color="auto" w:fill="auto" w:val="clear"/>
             <w:tcMar>
-              <w:left w:w="103" w:type="dxa"/>
+              <w:left w:w="83" w:type="dxa"/>
             </w:tcMar>
           </w:tcPr>
           <w:p>
@@ -5425,7 +5496,7 @@
             </w:tcBorders>
             <w:shd w:color="auto" w:fill="auto" w:val="clear"/>
             <w:tcMar>
-              <w:left w:w="103" w:type="dxa"/>
+              <w:left w:w="83" w:type="dxa"/>
             </w:tcMar>
           </w:tcPr>
           <w:p>
@@ -5454,7 +5525,7 @@
             </w:tcBorders>
             <w:shd w:color="auto" w:fill="auto" w:val="clear"/>
             <w:tcMar>
-              <w:left w:w="103" w:type="dxa"/>
+              <w:left w:w="83" w:type="dxa"/>
             </w:tcMar>
           </w:tcPr>
           <w:p>
@@ -5484,7 +5555,7 @@
             </w:tcBorders>
             <w:shd w:color="auto" w:fill="auto" w:val="clear"/>
             <w:tcMar>
-              <w:left w:w="103" w:type="dxa"/>
+              <w:left w:w="83" w:type="dxa"/>
             </w:tcMar>
           </w:tcPr>
           <w:p>
@@ -5511,7 +5582,7 @@
             </w:tcBorders>
             <w:shd w:color="auto" w:fill="auto" w:val="clear"/>
             <w:tcMar>
-              <w:left w:w="103" w:type="dxa"/>
+              <w:left w:w="83" w:type="dxa"/>
             </w:tcMar>
           </w:tcPr>
           <w:p>
@@ -5538,7 +5609,7 @@
             </w:tcBorders>
             <w:shd w:color="auto" w:fill="auto" w:val="clear"/>
             <w:tcMar>
-              <w:left w:w="103" w:type="dxa"/>
+              <w:left w:w="83" w:type="dxa"/>
             </w:tcMar>
           </w:tcPr>
           <w:p>
@@ -5565,7 +5636,7 @@
             </w:tcBorders>
             <w:shd w:color="auto" w:fill="auto" w:val="clear"/>
             <w:tcMar>
-              <w:left w:w="103" w:type="dxa"/>
+              <w:left w:w="83" w:type="dxa"/>
             </w:tcMar>
           </w:tcPr>
           <w:p>
@@ -5592,7 +5663,7 @@
             </w:tcBorders>
             <w:shd w:color="auto" w:fill="auto" w:val="clear"/>
             <w:tcMar>
-              <w:left w:w="103" w:type="dxa"/>
+              <w:left w:w="83" w:type="dxa"/>
             </w:tcMar>
           </w:tcPr>
           <w:p>
@@ -5619,7 +5690,7 @@
             </w:tcBorders>
             <w:shd w:color="auto" w:fill="auto" w:val="clear"/>
             <w:tcMar>
-              <w:left w:w="103" w:type="dxa"/>
+              <w:left w:w="83" w:type="dxa"/>
             </w:tcMar>
           </w:tcPr>
           <w:p>
@@ -5646,7 +5717,7 @@
             </w:tcBorders>
             <w:shd w:color="auto" w:fill="auto" w:val="clear"/>
             <w:tcMar>
-              <w:left w:w="103" w:type="dxa"/>
+              <w:left w:w="83" w:type="dxa"/>
             </w:tcMar>
           </w:tcPr>
           <w:p>
@@ -5673,7 +5744,7 @@
             </w:tcBorders>
             <w:shd w:color="auto" w:fill="auto" w:val="clear"/>
             <w:tcMar>
-              <w:left w:w="103" w:type="dxa"/>
+              <w:left w:w="83" w:type="dxa"/>
             </w:tcMar>
           </w:tcPr>
           <w:p>
@@ -5700,7 +5771,7 @@
             </w:tcBorders>
             <w:shd w:color="auto" w:fill="auto" w:val="clear"/>
             <w:tcMar>
-              <w:left w:w="103" w:type="dxa"/>
+              <w:left w:w="83" w:type="dxa"/>
             </w:tcMar>
           </w:tcPr>
           <w:p>
@@ -5729,7 +5800,7 @@
             </w:tcBorders>
             <w:shd w:color="auto" w:fill="auto" w:val="clear"/>
             <w:tcMar>
-              <w:left w:w="103" w:type="dxa"/>
+              <w:left w:w="83" w:type="dxa"/>
             </w:tcMar>
           </w:tcPr>
           <w:p>
@@ -5759,7 +5830,7 @@
             </w:tcBorders>
             <w:shd w:color="auto" w:fill="auto" w:val="clear"/>
             <w:tcMar>
-              <w:left w:w="103" w:type="dxa"/>
+              <w:left w:w="83" w:type="dxa"/>
             </w:tcMar>
           </w:tcPr>
           <w:p>
@@ -5786,7 +5857,7 @@
             </w:tcBorders>
             <w:shd w:color="auto" w:fill="auto" w:val="clear"/>
             <w:tcMar>
-              <w:left w:w="103" w:type="dxa"/>
+              <w:left w:w="83" w:type="dxa"/>
             </w:tcMar>
           </w:tcPr>
           <w:p>
@@ -5813,7 +5884,7 @@
             </w:tcBorders>
             <w:shd w:color="auto" w:fill="auto" w:val="clear"/>
             <w:tcMar>
-              <w:left w:w="103" w:type="dxa"/>
+              <w:left w:w="83" w:type="dxa"/>
             </w:tcMar>
           </w:tcPr>
           <w:p>
@@ -5840,7 +5911,7 @@
             </w:tcBorders>
             <w:shd w:color="auto" w:fill="auto" w:val="clear"/>
             <w:tcMar>
-              <w:left w:w="103" w:type="dxa"/>
+              <w:left w:w="83" w:type="dxa"/>
             </w:tcMar>
           </w:tcPr>
           <w:p>
@@ -5867,7 +5938,7 @@
             </w:tcBorders>
             <w:shd w:color="auto" w:fill="auto" w:val="clear"/>
             <w:tcMar>
-              <w:left w:w="103" w:type="dxa"/>
+              <w:left w:w="83" w:type="dxa"/>
             </w:tcMar>
           </w:tcPr>
           <w:p>
@@ -5894,7 +5965,7 @@
             </w:tcBorders>
             <w:shd w:color="auto" w:fill="auto" w:val="clear"/>
             <w:tcMar>
-              <w:left w:w="103" w:type="dxa"/>
+              <w:left w:w="83" w:type="dxa"/>
             </w:tcMar>
           </w:tcPr>
           <w:p>
@@ -5921,7 +5992,7 @@
             </w:tcBorders>
             <w:shd w:color="auto" w:fill="auto" w:val="clear"/>
             <w:tcMar>
-              <w:left w:w="103" w:type="dxa"/>
+              <w:left w:w="83" w:type="dxa"/>
             </w:tcMar>
           </w:tcPr>
           <w:p>
@@ -5948,7 +6019,7 @@
             </w:tcBorders>
             <w:shd w:color="auto" w:fill="auto" w:val="clear"/>
             <w:tcMar>
-              <w:left w:w="103" w:type="dxa"/>
+              <w:left w:w="83" w:type="dxa"/>
             </w:tcMar>
           </w:tcPr>
           <w:p>
@@ -5975,7 +6046,7 @@
             </w:tcBorders>
             <w:shd w:color="auto" w:fill="auto" w:val="clear"/>
             <w:tcMar>
-              <w:left w:w="103" w:type="dxa"/>
+              <w:left w:w="83" w:type="dxa"/>
             </w:tcMar>
           </w:tcPr>
           <w:p>
@@ -6004,7 +6075,7 @@
             </w:tcBorders>
             <w:shd w:color="auto" w:fill="auto" w:val="clear"/>
             <w:tcMar>
-              <w:left w:w="103" w:type="dxa"/>
+              <w:left w:w="83" w:type="dxa"/>
             </w:tcMar>
           </w:tcPr>
           <w:p>
@@ -6034,7 +6105,7 @@
             </w:tcBorders>
             <w:shd w:color="auto" w:fill="auto" w:val="clear"/>
             <w:tcMar>
-              <w:left w:w="103" w:type="dxa"/>
+              <w:left w:w="83" w:type="dxa"/>
             </w:tcMar>
           </w:tcPr>
           <w:p>
@@ -6061,7 +6132,7 @@
             </w:tcBorders>
             <w:shd w:color="auto" w:fill="auto" w:val="clear"/>
             <w:tcMar>
-              <w:left w:w="103" w:type="dxa"/>
+              <w:left w:w="83" w:type="dxa"/>
             </w:tcMar>
           </w:tcPr>
           <w:p>
@@ -6088,7 +6159,7 @@
             </w:tcBorders>
             <w:shd w:color="auto" w:fill="auto" w:val="clear"/>
             <w:tcMar>
-              <w:left w:w="103" w:type="dxa"/>
+              <w:left w:w="83" w:type="dxa"/>
             </w:tcMar>
           </w:tcPr>
           <w:p>
@@ -6115,7 +6186,7 @@
             </w:tcBorders>
             <w:shd w:color="auto" w:fill="auto" w:val="clear"/>
             <w:tcMar>
-              <w:left w:w="103" w:type="dxa"/>
+              <w:left w:w="83" w:type="dxa"/>
             </w:tcMar>
           </w:tcPr>
           <w:p>
@@ -6142,7 +6213,7 @@
             </w:tcBorders>
             <w:shd w:color="auto" w:fill="auto" w:val="clear"/>
             <w:tcMar>
-              <w:left w:w="103" w:type="dxa"/>
+              <w:left w:w="83" w:type="dxa"/>
             </w:tcMar>
           </w:tcPr>
           <w:p>
@@ -6169,7 +6240,7 @@
             </w:tcBorders>
             <w:shd w:color="auto" w:fill="auto" w:val="clear"/>
             <w:tcMar>
-              <w:left w:w="103" w:type="dxa"/>
+              <w:left w:w="83" w:type="dxa"/>
             </w:tcMar>
           </w:tcPr>
           <w:p>
@@ -6196,7 +6267,7 @@
             </w:tcBorders>
             <w:shd w:color="auto" w:fill="auto" w:val="clear"/>
             <w:tcMar>
-              <w:left w:w="103" w:type="dxa"/>
+              <w:left w:w="83" w:type="dxa"/>
             </w:tcMar>
           </w:tcPr>
           <w:p>
@@ -6223,7 +6294,7 @@
             </w:tcBorders>
             <w:shd w:color="auto" w:fill="auto" w:val="clear"/>
             <w:tcMar>
-              <w:left w:w="103" w:type="dxa"/>
+              <w:left w:w="83" w:type="dxa"/>
             </w:tcMar>
           </w:tcPr>
           <w:p>
@@ -6250,7 +6321,7 @@
             </w:tcBorders>
             <w:shd w:color="auto" w:fill="auto" w:val="clear"/>
             <w:tcMar>
-              <w:left w:w="103" w:type="dxa"/>
+              <w:left w:w="83" w:type="dxa"/>
             </w:tcMar>
           </w:tcPr>
           <w:p>
@@ -6279,7 +6350,7 @@
             </w:tcBorders>
             <w:shd w:color="auto" w:fill="auto" w:val="clear"/>
             <w:tcMar>
-              <w:left w:w="103" w:type="dxa"/>
+              <w:left w:w="83" w:type="dxa"/>
             </w:tcMar>
           </w:tcPr>
           <w:p>
@@ -6309,7 +6380,7 @@
             </w:tcBorders>
             <w:shd w:color="auto" w:fill="auto" w:val="clear"/>
             <w:tcMar>
-              <w:left w:w="103" w:type="dxa"/>
+              <w:left w:w="83" w:type="dxa"/>
             </w:tcMar>
           </w:tcPr>
           <w:p>
@@ -6336,7 +6407,7 @@
             </w:tcBorders>
             <w:shd w:color="auto" w:fill="auto" w:val="clear"/>
             <w:tcMar>
-              <w:left w:w="103" w:type="dxa"/>
+              <w:left w:w="83" w:type="dxa"/>
             </w:tcMar>
           </w:tcPr>
           <w:p>
@@ -6363,7 +6434,7 @@
             </w:tcBorders>
             <w:shd w:color="auto" w:fill="auto" w:val="clear"/>
             <w:tcMar>
-              <w:left w:w="103" w:type="dxa"/>
+              <w:left w:w="83" w:type="dxa"/>
             </w:tcMar>
           </w:tcPr>
           <w:p>
@@ -6390,7 +6461,7 @@
             </w:tcBorders>
             <w:shd w:color="auto" w:fill="auto" w:val="clear"/>
             <w:tcMar>
-              <w:left w:w="103" w:type="dxa"/>
+              <w:left w:w="83" w:type="dxa"/>
             </w:tcMar>
           </w:tcPr>
           <w:p>
@@ -6417,7 +6488,7 @@
             </w:tcBorders>
             <w:shd w:color="auto" w:fill="auto" w:val="clear"/>
             <w:tcMar>
-              <w:left w:w="103" w:type="dxa"/>
+              <w:left w:w="83" w:type="dxa"/>
             </w:tcMar>
           </w:tcPr>
           <w:p>
@@ -6444,7 +6515,7 @@
             </w:tcBorders>
             <w:shd w:color="auto" w:fill="auto" w:val="clear"/>
             <w:tcMar>
-              <w:left w:w="103" w:type="dxa"/>
+              <w:left w:w="83" w:type="dxa"/>
             </w:tcMar>
           </w:tcPr>
           <w:p>
@@ -6471,7 +6542,7 @@
             </w:tcBorders>
             <w:shd w:color="auto" w:fill="auto" w:val="clear"/>
             <w:tcMar>
-              <w:left w:w="103" w:type="dxa"/>
+              <w:left w:w="83" w:type="dxa"/>
             </w:tcMar>
           </w:tcPr>
           <w:p>
@@ -6498,7 +6569,7 @@
             </w:tcBorders>
             <w:shd w:color="auto" w:fill="auto" w:val="clear"/>
             <w:tcMar>
-              <w:left w:w="103" w:type="dxa"/>
+              <w:left w:w="83" w:type="dxa"/>
             </w:tcMar>
           </w:tcPr>
           <w:p>
@@ -6525,7 +6596,7 @@
             </w:tcBorders>
             <w:shd w:color="auto" w:fill="auto" w:val="clear"/>
             <w:tcMar>
-              <w:left w:w="103" w:type="dxa"/>
+              <w:left w:w="83" w:type="dxa"/>
             </w:tcMar>
           </w:tcPr>
           <w:p>
@@ -6554,7 +6625,7 @@
             </w:tcBorders>
             <w:shd w:color="auto" w:fill="auto" w:val="clear"/>
             <w:tcMar>
-              <w:left w:w="103" w:type="dxa"/>
+              <w:left w:w="83" w:type="dxa"/>
             </w:tcMar>
           </w:tcPr>
           <w:p>
@@ -6584,7 +6655,7 @@
             </w:tcBorders>
             <w:shd w:color="auto" w:fill="auto" w:val="clear"/>
             <w:tcMar>
-              <w:left w:w="103" w:type="dxa"/>
+              <w:left w:w="83" w:type="dxa"/>
             </w:tcMar>
           </w:tcPr>
           <w:p>
@@ -6611,7 +6682,7 @@
             </w:tcBorders>
             <w:shd w:color="auto" w:fill="auto" w:val="clear"/>
             <w:tcMar>
-              <w:left w:w="103" w:type="dxa"/>
+              <w:left w:w="83" w:type="dxa"/>
             </w:tcMar>
           </w:tcPr>
           <w:p>
@@ -6638,7 +6709,7 @@
             </w:tcBorders>
             <w:shd w:color="auto" w:fill="auto" w:val="clear"/>
             <w:tcMar>
-              <w:left w:w="103" w:type="dxa"/>
+              <w:left w:w="83" w:type="dxa"/>
             </w:tcMar>
           </w:tcPr>
           <w:p>
@@ -6665,7 +6736,7 @@
             </w:tcBorders>
             <w:shd w:color="auto" w:fill="auto" w:val="clear"/>
             <w:tcMar>
-              <w:left w:w="103" w:type="dxa"/>
+              <w:left w:w="83" w:type="dxa"/>
             </w:tcMar>
           </w:tcPr>
           <w:p>
@@ -6692,7 +6763,7 @@
             </w:tcBorders>
             <w:shd w:color="auto" w:fill="auto" w:val="clear"/>
             <w:tcMar>
-              <w:left w:w="103" w:type="dxa"/>
+              <w:left w:w="83" w:type="dxa"/>
             </w:tcMar>
           </w:tcPr>
           <w:p>
@@ -6719,7 +6790,7 @@
             </w:tcBorders>
             <w:shd w:color="auto" w:fill="auto" w:val="clear"/>
             <w:tcMar>
-              <w:left w:w="103" w:type="dxa"/>
+              <w:left w:w="83" w:type="dxa"/>
             </w:tcMar>
           </w:tcPr>
           <w:p>
@@ -6746,7 +6817,7 @@
             </w:tcBorders>
             <w:shd w:color="auto" w:fill="auto" w:val="clear"/>
             <w:tcMar>
-              <w:left w:w="103" w:type="dxa"/>
+              <w:left w:w="83" w:type="dxa"/>
             </w:tcMar>
           </w:tcPr>
           <w:p>
@@ -6773,7 +6844,7 @@
             </w:tcBorders>
             <w:shd w:color="auto" w:fill="auto" w:val="clear"/>
             <w:tcMar>
-              <w:left w:w="103" w:type="dxa"/>
+              <w:left w:w="83" w:type="dxa"/>
             </w:tcMar>
           </w:tcPr>
           <w:p>
@@ -6800,7 +6871,7 @@
             </w:tcBorders>
             <w:shd w:color="auto" w:fill="auto" w:val="clear"/>
             <w:tcMar>
-              <w:left w:w="103" w:type="dxa"/>
+              <w:left w:w="83" w:type="dxa"/>
             </w:tcMar>
           </w:tcPr>
           <w:p>
@@ -6829,7 +6900,7 @@
             </w:tcBorders>
             <w:shd w:color="auto" w:fill="auto" w:val="clear"/>
             <w:tcMar>
-              <w:left w:w="103" w:type="dxa"/>
+              <w:left w:w="83" w:type="dxa"/>
             </w:tcMar>
           </w:tcPr>
           <w:p>
@@ -6859,7 +6930,7 @@
             </w:tcBorders>
             <w:shd w:color="auto" w:fill="auto" w:val="clear"/>
             <w:tcMar>
-              <w:left w:w="103" w:type="dxa"/>
+              <w:left w:w="83" w:type="dxa"/>
             </w:tcMar>
           </w:tcPr>
           <w:p>
@@ -6886,7 +6957,7 @@
             </w:tcBorders>
             <w:shd w:color="auto" w:fill="auto" w:val="clear"/>
             <w:tcMar>
-              <w:left w:w="103" w:type="dxa"/>
+              <w:left w:w="83" w:type="dxa"/>
             </w:tcMar>
           </w:tcPr>
           <w:p>
@@ -6913,7 +6984,7 @@
             </w:tcBorders>
             <w:shd w:color="auto" w:fill="auto" w:val="clear"/>
             <w:tcMar>
-              <w:left w:w="103" w:type="dxa"/>
+              <w:left w:w="83" w:type="dxa"/>
             </w:tcMar>
           </w:tcPr>
           <w:p>
@@ -6940,7 +7011,7 @@
             </w:tcBorders>
             <w:shd w:color="auto" w:fill="auto" w:val="clear"/>
             <w:tcMar>
-              <w:left w:w="103" w:type="dxa"/>
+              <w:left w:w="83" w:type="dxa"/>
             </w:tcMar>
           </w:tcPr>
           <w:p>
@@ -6967,7 +7038,7 @@
             </w:tcBorders>
             <w:shd w:color="auto" w:fill="auto" w:val="clear"/>
             <w:tcMar>
-              <w:left w:w="103" w:type="dxa"/>
+              <w:left w:w="83" w:type="dxa"/>
             </w:tcMar>
           </w:tcPr>
           <w:p>
@@ -6994,7 +7065,7 @@
             </w:tcBorders>
             <w:shd w:color="auto" w:fill="auto" w:val="clear"/>
             <w:tcMar>
-              <w:left w:w="103" w:type="dxa"/>
+              <w:left w:w="83" w:type="dxa"/>
             </w:tcMar>
           </w:tcPr>
           <w:p>
@@ -7021,7 +7092,7 @@
             </w:tcBorders>
             <w:shd w:color="auto" w:fill="auto" w:val="clear"/>
             <w:tcMar>
-              <w:left w:w="103" w:type="dxa"/>
+              <w:left w:w="83" w:type="dxa"/>
             </w:tcMar>
           </w:tcPr>
           <w:p>
@@ -7048,7 +7119,7 @@
             </w:tcBorders>
             <w:shd w:color="auto" w:fill="auto" w:val="clear"/>
             <w:tcMar>
-              <w:left w:w="103" w:type="dxa"/>
+              <w:left w:w="83" w:type="dxa"/>
             </w:tcMar>
           </w:tcPr>
           <w:p>
@@ -7075,7 +7146,7 @@
             </w:tcBorders>
             <w:shd w:color="auto" w:fill="auto" w:val="clear"/>
             <w:tcMar>
-              <w:left w:w="103" w:type="dxa"/>
+              <w:left w:w="83" w:type="dxa"/>
             </w:tcMar>
           </w:tcPr>
           <w:p>
@@ -7104,7 +7175,7 @@
             </w:tcBorders>
             <w:shd w:color="auto" w:fill="auto" w:val="clear"/>
             <w:tcMar>
-              <w:left w:w="103" w:type="dxa"/>
+              <w:left w:w="83" w:type="dxa"/>
             </w:tcMar>
           </w:tcPr>
           <w:p>
@@ -7134,7 +7205,7 @@
             </w:tcBorders>
             <w:shd w:color="auto" w:fill="auto" w:val="clear"/>
             <w:tcMar>
-              <w:left w:w="103" w:type="dxa"/>
+              <w:left w:w="83" w:type="dxa"/>
             </w:tcMar>
           </w:tcPr>
           <w:p>
@@ -7161,7 +7232,7 @@
             </w:tcBorders>
             <w:shd w:color="auto" w:fill="auto" w:val="clear"/>
             <w:tcMar>
-              <w:left w:w="103" w:type="dxa"/>
+              <w:left w:w="83" w:type="dxa"/>
             </w:tcMar>
           </w:tcPr>
           <w:p>
@@ -7188,7 +7259,7 @@
             </w:tcBorders>
             <w:shd w:color="auto" w:fill="auto" w:val="clear"/>
             <w:tcMar>
-              <w:left w:w="103" w:type="dxa"/>
+              <w:left w:w="83" w:type="dxa"/>
             </w:tcMar>
           </w:tcPr>
           <w:p>
@@ -7215,7 +7286,7 @@
             </w:tcBorders>
             <w:shd w:color="auto" w:fill="auto" w:val="clear"/>
             <w:tcMar>
-              <w:left w:w="103" w:type="dxa"/>
+              <w:left w:w="83" w:type="dxa"/>
             </w:tcMar>
           </w:tcPr>
           <w:p>
@@ -7242,7 +7313,7 @@
             </w:tcBorders>
             <w:shd w:color="auto" w:fill="auto" w:val="clear"/>
             <w:tcMar>
-              <w:left w:w="103" w:type="dxa"/>
+              <w:left w:w="83" w:type="dxa"/>
             </w:tcMar>
           </w:tcPr>
           <w:p>
@@ -7269,7 +7340,7 @@
             </w:tcBorders>
             <w:shd w:color="auto" w:fill="auto" w:val="clear"/>
             <w:tcMar>
-              <w:left w:w="103" w:type="dxa"/>
+              <w:left w:w="83" w:type="dxa"/>
             </w:tcMar>
           </w:tcPr>
           <w:p>
@@ -7296,7 +7367,7 @@
             </w:tcBorders>
             <w:shd w:color="auto" w:fill="auto" w:val="clear"/>
             <w:tcMar>
-              <w:left w:w="103" w:type="dxa"/>
+              <w:left w:w="83" w:type="dxa"/>
             </w:tcMar>
           </w:tcPr>
           <w:p>
@@ -7323,7 +7394,7 @@
             </w:tcBorders>
             <w:shd w:color="auto" w:fill="auto" w:val="clear"/>
             <w:tcMar>
-              <w:left w:w="103" w:type="dxa"/>
+              <w:left w:w="83" w:type="dxa"/>
             </w:tcMar>
           </w:tcPr>
           <w:p>
@@ -7350,7 +7421,7 @@
             </w:tcBorders>
             <w:shd w:color="auto" w:fill="auto" w:val="clear"/>
             <w:tcMar>
-              <w:left w:w="103" w:type="dxa"/>
+              <w:left w:w="83" w:type="dxa"/>
             </w:tcMar>
           </w:tcPr>
           <w:p>
@@ -7379,7 +7450,7 @@
             </w:tcBorders>
             <w:shd w:color="auto" w:fill="auto" w:val="clear"/>
             <w:tcMar>
-              <w:left w:w="103" w:type="dxa"/>
+              <w:left w:w="83" w:type="dxa"/>
             </w:tcMar>
           </w:tcPr>
           <w:p>
@@ -7409,7 +7480,7 @@
             </w:tcBorders>
             <w:shd w:color="auto" w:fill="auto" w:val="clear"/>
             <w:tcMar>
-              <w:left w:w="103" w:type="dxa"/>
+              <w:left w:w="83" w:type="dxa"/>
             </w:tcMar>
           </w:tcPr>
           <w:p>
@@ -7436,7 +7507,7 @@
             </w:tcBorders>
             <w:shd w:color="auto" w:fill="auto" w:val="clear"/>
             <w:tcMar>
-              <w:left w:w="103" w:type="dxa"/>
+              <w:left w:w="83" w:type="dxa"/>
             </w:tcMar>
           </w:tcPr>
           <w:p>
@@ -7463,7 +7534,7 @@
             </w:tcBorders>
             <w:shd w:color="auto" w:fill="auto" w:val="clear"/>
             <w:tcMar>
-              <w:left w:w="103" w:type="dxa"/>
+              <w:left w:w="83" w:type="dxa"/>
             </w:tcMar>
           </w:tcPr>
           <w:p>
@@ -7490,7 +7561,7 @@
             </w:tcBorders>
             <w:shd w:color="auto" w:fill="auto" w:val="clear"/>
             <w:tcMar>
-              <w:left w:w="103" w:type="dxa"/>
+              <w:left w:w="83" w:type="dxa"/>
             </w:tcMar>
           </w:tcPr>
           <w:p>
@@ -7517,7 +7588,7 @@
             </w:tcBorders>
             <w:shd w:color="auto" w:fill="auto" w:val="clear"/>
             <w:tcMar>
-              <w:left w:w="103" w:type="dxa"/>
+              <w:left w:w="83" w:type="dxa"/>
             </w:tcMar>
           </w:tcPr>
           <w:p>
@@ -7544,7 +7615,7 @@
             </w:tcBorders>
             <w:shd w:color="auto" w:fill="auto" w:val="clear"/>
             <w:tcMar>
-              <w:left w:w="103" w:type="dxa"/>
+              <w:left w:w="83" w:type="dxa"/>
             </w:tcMar>
           </w:tcPr>
           <w:p>
@@ -7574,7 +7645,7 @@
             </w:tcBorders>
             <w:shd w:color="auto" w:fill="auto" w:val="clear"/>
             <w:tcMar>
-              <w:left w:w="103" w:type="dxa"/>
+              <w:left w:w="83" w:type="dxa"/>
             </w:tcMar>
           </w:tcPr>
           <w:p>
@@ -7601,7 +7672,7 @@
             </w:tcBorders>
             <w:shd w:color="auto" w:fill="auto" w:val="clear"/>
             <w:tcMar>
-              <w:left w:w="103" w:type="dxa"/>
+              <w:left w:w="83" w:type="dxa"/>
             </w:tcMar>
           </w:tcPr>
           <w:p>
@@ -7628,7 +7699,7 @@
             </w:tcBorders>
             <w:shd w:color="auto" w:fill="auto" w:val="clear"/>
             <w:tcMar>
-              <w:left w:w="103" w:type="dxa"/>
+              <w:left w:w="83" w:type="dxa"/>
             </w:tcMar>
           </w:tcPr>
           <w:p>
@@ -7657,7 +7728,7 @@
             </w:tcBorders>
             <w:shd w:color="auto" w:fill="auto" w:val="clear"/>
             <w:tcMar>
-              <w:left w:w="103" w:type="dxa"/>
+              <w:left w:w="83" w:type="dxa"/>
             </w:tcMar>
           </w:tcPr>
           <w:p>
@@ -7687,7 +7758,7 @@
             </w:tcBorders>
             <w:shd w:color="auto" w:fill="auto" w:val="clear"/>
             <w:tcMar>
-              <w:left w:w="103" w:type="dxa"/>
+              <w:left w:w="83" w:type="dxa"/>
             </w:tcMar>
           </w:tcPr>
           <w:p>
@@ -7714,7 +7785,7 @@
             </w:tcBorders>
             <w:shd w:color="auto" w:fill="auto" w:val="clear"/>
             <w:tcMar>
-              <w:left w:w="103" w:type="dxa"/>
+              <w:left w:w="83" w:type="dxa"/>
             </w:tcMar>
           </w:tcPr>
           <w:p>
@@ -7741,7 +7812,7 @@
             </w:tcBorders>
             <w:shd w:color="auto" w:fill="auto" w:val="clear"/>
             <w:tcMar>
-              <w:left w:w="103" w:type="dxa"/>
+              <w:left w:w="83" w:type="dxa"/>
             </w:tcMar>
           </w:tcPr>
           <w:p>
@@ -7768,7 +7839,7 @@
             </w:tcBorders>
             <w:shd w:color="auto" w:fill="auto" w:val="clear"/>
             <w:tcMar>
-              <w:left w:w="103" w:type="dxa"/>
+              <w:left w:w="83" w:type="dxa"/>
             </w:tcMar>
           </w:tcPr>
           <w:p>
@@ -7795,7 +7866,7 @@
             </w:tcBorders>
             <w:shd w:color="auto" w:fill="auto" w:val="clear"/>
             <w:tcMar>
-              <w:left w:w="103" w:type="dxa"/>
+              <w:left w:w="83" w:type="dxa"/>
             </w:tcMar>
           </w:tcPr>
           <w:p>
@@ -7822,7 +7893,7 @@
             </w:tcBorders>
             <w:shd w:color="auto" w:fill="auto" w:val="clear"/>
             <w:tcMar>
-              <w:left w:w="103" w:type="dxa"/>
+              <w:left w:w="83" w:type="dxa"/>
             </w:tcMar>
           </w:tcPr>
           <w:p>
@@ -7849,7 +7920,7 @@
             </w:tcBorders>
             <w:shd w:color="auto" w:fill="auto" w:val="clear"/>
             <w:tcMar>
-              <w:left w:w="103" w:type="dxa"/>
+              <w:left w:w="83" w:type="dxa"/>
             </w:tcMar>
           </w:tcPr>
           <w:p>
@@ -7876,7 +7947,7 @@
             </w:tcBorders>
             <w:shd w:color="auto" w:fill="auto" w:val="clear"/>
             <w:tcMar>
-              <w:left w:w="103" w:type="dxa"/>
+              <w:left w:w="83" w:type="dxa"/>
             </w:tcMar>
           </w:tcPr>
           <w:p>
@@ -7903,7 +7974,7 @@
             </w:tcBorders>
             <w:shd w:color="auto" w:fill="auto" w:val="clear"/>
             <w:tcMar>
-              <w:left w:w="103" w:type="dxa"/>
+              <w:left w:w="83" w:type="dxa"/>
             </w:tcMar>
           </w:tcPr>
           <w:p>
@@ -7932,7 +8003,7 @@
             </w:tcBorders>
             <w:shd w:color="auto" w:fill="auto" w:val="clear"/>
             <w:tcMar>
-              <w:left w:w="103" w:type="dxa"/>
+              <w:left w:w="83" w:type="dxa"/>
             </w:tcMar>
           </w:tcPr>
           <w:p>
@@ -7962,7 +8033,7 @@
             </w:tcBorders>
             <w:shd w:color="auto" w:fill="auto" w:val="clear"/>
             <w:tcMar>
-              <w:left w:w="103" w:type="dxa"/>
+              <w:left w:w="83" w:type="dxa"/>
             </w:tcMar>
           </w:tcPr>
           <w:p>
@@ -7989,7 +8060,7 @@
             </w:tcBorders>
             <w:shd w:color="auto" w:fill="auto" w:val="clear"/>
             <w:tcMar>
-              <w:left w:w="103" w:type="dxa"/>
+              <w:left w:w="83" w:type="dxa"/>
             </w:tcMar>
           </w:tcPr>
           <w:p>
@@ -8016,7 +8087,7 @@
             </w:tcBorders>
             <w:shd w:color="auto" w:fill="auto" w:val="clear"/>
             <w:tcMar>
-              <w:left w:w="103" w:type="dxa"/>
+              <w:left w:w="83" w:type="dxa"/>
             </w:tcMar>
           </w:tcPr>
           <w:p>
@@ -8043,7 +8114,7 @@
             </w:tcBorders>
             <w:shd w:color="auto" w:fill="auto" w:val="clear"/>
             <w:tcMar>
-              <w:left w:w="103" w:type="dxa"/>
+              <w:left w:w="83" w:type="dxa"/>
             </w:tcMar>
           </w:tcPr>
           <w:p>
@@ -8070,7 +8141,7 @@
             </w:tcBorders>
             <w:shd w:color="auto" w:fill="auto" w:val="clear"/>
             <w:tcMar>
-              <w:left w:w="103" w:type="dxa"/>
+              <w:left w:w="83" w:type="dxa"/>
             </w:tcMar>
           </w:tcPr>
           <w:p>
@@ -8097,7 +8168,7 @@
             </w:tcBorders>
             <w:shd w:color="auto" w:fill="auto" w:val="clear"/>
             <w:tcMar>
-              <w:left w:w="103" w:type="dxa"/>
+              <w:left w:w="83" w:type="dxa"/>
             </w:tcMar>
           </w:tcPr>
           <w:p>
@@ -8124,7 +8195,7 @@
             </w:tcBorders>
             <w:shd w:color="auto" w:fill="auto" w:val="clear"/>
             <w:tcMar>
-              <w:left w:w="103" w:type="dxa"/>
+              <w:left w:w="83" w:type="dxa"/>
             </w:tcMar>
           </w:tcPr>
           <w:p>
@@ -8151,7 +8222,7 @@
             </w:tcBorders>
             <w:shd w:color="auto" w:fill="auto" w:val="clear"/>
             <w:tcMar>
-              <w:left w:w="103" w:type="dxa"/>
+              <w:left w:w="83" w:type="dxa"/>
             </w:tcMar>
           </w:tcPr>
           <w:p>
@@ -8178,7 +8249,7 @@
             </w:tcBorders>
             <w:shd w:color="auto" w:fill="auto" w:val="clear"/>
             <w:tcMar>
-              <w:left w:w="103" w:type="dxa"/>
+              <w:left w:w="83" w:type="dxa"/>
             </w:tcMar>
           </w:tcPr>
           <w:p>
@@ -8207,7 +8278,7 @@
             </w:tcBorders>
             <w:shd w:color="auto" w:fill="auto" w:val="clear"/>
             <w:tcMar>
-              <w:left w:w="103" w:type="dxa"/>
+              <w:left w:w="83" w:type="dxa"/>
             </w:tcMar>
           </w:tcPr>
           <w:p>
@@ -8237,7 +8308,7 @@
             </w:tcBorders>
             <w:shd w:color="auto" w:fill="auto" w:val="clear"/>
             <w:tcMar>
-              <w:left w:w="103" w:type="dxa"/>
+              <w:left w:w="83" w:type="dxa"/>
             </w:tcMar>
           </w:tcPr>
           <w:p>
@@ -8264,7 +8335,7 @@
             </w:tcBorders>
             <w:shd w:color="auto" w:fill="auto" w:val="clear"/>
             <w:tcMar>
-              <w:left w:w="103" w:type="dxa"/>
+              <w:left w:w="83" w:type="dxa"/>
             </w:tcMar>
           </w:tcPr>
           <w:p>
@@ -8291,7 +8362,7 @@
             </w:tcBorders>
             <w:shd w:color="auto" w:fill="auto" w:val="clear"/>
             <w:tcMar>
-              <w:left w:w="103" w:type="dxa"/>
+              <w:left w:w="83" w:type="dxa"/>
             </w:tcMar>
           </w:tcPr>
           <w:p>
@@ -8318,7 +8389,7 @@
             </w:tcBorders>
             <w:shd w:color="auto" w:fill="auto" w:val="clear"/>
             <w:tcMar>
-              <w:left w:w="103" w:type="dxa"/>
+              <w:left w:w="83" w:type="dxa"/>
             </w:tcMar>
           </w:tcPr>
           <w:p>
@@ -8345,7 +8416,7 @@
             </w:tcBorders>
             <w:shd w:color="auto" w:fill="auto" w:val="clear"/>
             <w:tcMar>
-              <w:left w:w="103" w:type="dxa"/>
+              <w:left w:w="83" w:type="dxa"/>
             </w:tcMar>
           </w:tcPr>
           <w:p>
@@ -8372,7 +8443,7 @@
             </w:tcBorders>
             <w:shd w:color="auto" w:fill="auto" w:val="clear"/>
             <w:tcMar>
-              <w:left w:w="103" w:type="dxa"/>
+              <w:left w:w="83" w:type="dxa"/>
             </w:tcMar>
           </w:tcPr>
           <w:p>
@@ -8399,7 +8470,7 @@
             </w:tcBorders>
             <w:shd w:color="auto" w:fill="auto" w:val="clear"/>
             <w:tcMar>
-              <w:left w:w="103" w:type="dxa"/>
+              <w:left w:w="83" w:type="dxa"/>
             </w:tcMar>
           </w:tcPr>
           <w:p>
@@ -8426,7 +8497,7 @@
             </w:tcBorders>
             <w:shd w:color="auto" w:fill="auto" w:val="clear"/>
             <w:tcMar>
-              <w:left w:w="103" w:type="dxa"/>
+              <w:left w:w="83" w:type="dxa"/>
             </w:tcMar>
           </w:tcPr>
           <w:p>
@@ -8453,7 +8524,7 @@
             </w:tcBorders>
             <w:shd w:color="auto" w:fill="auto" w:val="clear"/>
             <w:tcMar>
-              <w:left w:w="103" w:type="dxa"/>
+              <w:left w:w="83" w:type="dxa"/>
             </w:tcMar>
           </w:tcPr>
           <w:p>
@@ -8482,7 +8553,7 @@
             </w:tcBorders>
             <w:shd w:color="auto" w:fill="auto" w:val="clear"/>
             <w:tcMar>
-              <w:left w:w="103" w:type="dxa"/>
+              <w:left w:w="83" w:type="dxa"/>
             </w:tcMar>
           </w:tcPr>
           <w:p>
@@ -8512,7 +8583,7 @@
             </w:tcBorders>
             <w:shd w:color="auto" w:fill="auto" w:val="clear"/>
             <w:tcMar>
-              <w:left w:w="103" w:type="dxa"/>
+              <w:left w:w="83" w:type="dxa"/>
             </w:tcMar>
           </w:tcPr>
           <w:p>
@@ -8539,7 +8610,7 @@
             </w:tcBorders>
             <w:shd w:color="auto" w:fill="auto" w:val="clear"/>
             <w:tcMar>
-              <w:left w:w="103" w:type="dxa"/>
+              <w:left w:w="83" w:type="dxa"/>
             </w:tcMar>
           </w:tcPr>
           <w:p>
@@ -8566,7 +8637,7 @@
             </w:tcBorders>
             <w:shd w:color="auto" w:fill="auto" w:val="clear"/>
             <w:tcMar>
-              <w:left w:w="103" w:type="dxa"/>
+              <w:left w:w="83" w:type="dxa"/>
             </w:tcMar>
           </w:tcPr>
           <w:p>
@@ -8593,7 +8664,7 @@
             </w:tcBorders>
             <w:shd w:color="auto" w:fill="auto" w:val="clear"/>
             <w:tcMar>
-              <w:left w:w="103" w:type="dxa"/>
+              <w:left w:w="83" w:type="dxa"/>
             </w:tcMar>
           </w:tcPr>
           <w:p>
@@ -8620,7 +8691,7 @@
             </w:tcBorders>
             <w:shd w:color="auto" w:fill="auto" w:val="clear"/>
             <w:tcMar>
-              <w:left w:w="103" w:type="dxa"/>
+              <w:left w:w="83" w:type="dxa"/>
             </w:tcMar>
           </w:tcPr>
           <w:p>
@@ -8647,7 +8718,7 @@
             </w:tcBorders>
             <w:shd w:color="auto" w:fill="auto" w:val="clear"/>
             <w:tcMar>
-              <w:left w:w="103" w:type="dxa"/>
+              <w:left w:w="83" w:type="dxa"/>
             </w:tcMar>
           </w:tcPr>
           <w:p>
@@ -8674,7 +8745,7 @@
             </w:tcBorders>
             <w:shd w:color="auto" w:fill="auto" w:val="clear"/>
             <w:tcMar>
-              <w:left w:w="103" w:type="dxa"/>
+              <w:left w:w="83" w:type="dxa"/>
             </w:tcMar>
           </w:tcPr>
           <w:p>
@@ -8701,7 +8772,7 @@
             </w:tcBorders>
             <w:shd w:color="auto" w:fill="auto" w:val="clear"/>
             <w:tcMar>
-              <w:left w:w="103" w:type="dxa"/>
+              <w:left w:w="83" w:type="dxa"/>
             </w:tcMar>
           </w:tcPr>
           <w:p>
@@ -8728,7 +8799,7 @@
             </w:tcBorders>
             <w:shd w:color="auto" w:fill="auto" w:val="clear"/>
             <w:tcMar>
-              <w:left w:w="103" w:type="dxa"/>
+              <w:left w:w="83" w:type="dxa"/>
             </w:tcMar>
           </w:tcPr>
           <w:p>
@@ -8757,7 +8828,7 @@
             </w:tcBorders>
             <w:shd w:color="auto" w:fill="auto" w:val="clear"/>
             <w:tcMar>
-              <w:left w:w="103" w:type="dxa"/>
+              <w:left w:w="83" w:type="dxa"/>
             </w:tcMar>
           </w:tcPr>
           <w:p>
@@ -8787,7 +8858,7 @@
             </w:tcBorders>
             <w:shd w:color="auto" w:fill="auto" w:val="clear"/>
             <w:tcMar>
-              <w:left w:w="103" w:type="dxa"/>
+              <w:left w:w="83" w:type="dxa"/>
             </w:tcMar>
           </w:tcPr>
           <w:p>
@@ -8814,7 +8885,7 @@
             </w:tcBorders>
             <w:shd w:color="auto" w:fill="auto" w:val="clear"/>
             <w:tcMar>
-              <w:left w:w="103" w:type="dxa"/>
+              <w:left w:w="83" w:type="dxa"/>
             </w:tcMar>
           </w:tcPr>
           <w:p>
@@ -8841,7 +8912,7 @@
             </w:tcBorders>
             <w:shd w:color="auto" w:fill="auto" w:val="clear"/>
             <w:tcMar>
-              <w:left w:w="103" w:type="dxa"/>
+              <w:left w:w="83" w:type="dxa"/>
             </w:tcMar>
           </w:tcPr>
           <w:p>
@@ -8868,7 +8939,7 @@
             </w:tcBorders>
             <w:shd w:color="auto" w:fill="auto" w:val="clear"/>
             <w:tcMar>
-              <w:left w:w="103" w:type="dxa"/>
+              <w:left w:w="83" w:type="dxa"/>
             </w:tcMar>
           </w:tcPr>
           <w:p>
@@ -8895,7 +8966,7 @@
             </w:tcBorders>
             <w:shd w:color="auto" w:fill="auto" w:val="clear"/>
             <w:tcMar>
-              <w:left w:w="103" w:type="dxa"/>
+              <w:left w:w="83" w:type="dxa"/>
             </w:tcMar>
           </w:tcPr>
           <w:p>
@@ -8922,7 +8993,7 @@
             </w:tcBorders>
             <w:shd w:color="auto" w:fill="auto" w:val="clear"/>
             <w:tcMar>
-              <w:left w:w="103" w:type="dxa"/>
+              <w:left w:w="83" w:type="dxa"/>
             </w:tcMar>
           </w:tcPr>
           <w:p>
@@ -8949,7 +9020,7 @@
             </w:tcBorders>
             <w:shd w:color="auto" w:fill="auto" w:val="clear"/>
             <w:tcMar>
-              <w:left w:w="103" w:type="dxa"/>
+              <w:left w:w="83" w:type="dxa"/>
             </w:tcMar>
           </w:tcPr>
           <w:p>
@@ -8976,7 +9047,7 @@
             </w:tcBorders>
             <w:shd w:color="auto" w:fill="auto" w:val="clear"/>
             <w:tcMar>
-              <w:left w:w="103" w:type="dxa"/>
+              <w:left w:w="83" w:type="dxa"/>
             </w:tcMar>
           </w:tcPr>
           <w:p>
@@ -9003,7 +9074,7 @@
             </w:tcBorders>
             <w:shd w:color="auto" w:fill="auto" w:val="clear"/>
             <w:tcMar>
-              <w:left w:w="103" w:type="dxa"/>
+              <w:left w:w="83" w:type="dxa"/>
             </w:tcMar>
           </w:tcPr>
           <w:p>
@@ -9032,7 +9103,7 @@
             </w:tcBorders>
             <w:shd w:color="auto" w:fill="auto" w:val="clear"/>
             <w:tcMar>
-              <w:left w:w="103" w:type="dxa"/>
+              <w:left w:w="83" w:type="dxa"/>
             </w:tcMar>
           </w:tcPr>
           <w:p>
@@ -9062,7 +9133,7 @@
             </w:tcBorders>
             <w:shd w:color="auto" w:fill="auto" w:val="clear"/>
             <w:tcMar>
-              <w:left w:w="103" w:type="dxa"/>
+              <w:left w:w="83" w:type="dxa"/>
             </w:tcMar>
           </w:tcPr>
           <w:p>
@@ -9089,7 +9160,7 @@
             </w:tcBorders>
             <w:shd w:color="auto" w:fill="auto" w:val="clear"/>
             <w:tcMar>
-              <w:left w:w="103" w:type="dxa"/>
+              <w:left w:w="83" w:type="dxa"/>
             </w:tcMar>
           </w:tcPr>
           <w:p>
@@ -9116,7 +9187,7 @@
             </w:tcBorders>
             <w:shd w:color="auto" w:fill="auto" w:val="clear"/>
             <w:tcMar>
-              <w:left w:w="103" w:type="dxa"/>
+              <w:left w:w="83" w:type="dxa"/>
             </w:tcMar>
           </w:tcPr>
           <w:p>
@@ -9143,7 +9214,7 @@
             </w:tcBorders>
             <w:shd w:color="auto" w:fill="auto" w:val="clear"/>
             <w:tcMar>
-              <w:left w:w="103" w:type="dxa"/>
+              <w:left w:w="83" w:type="dxa"/>
             </w:tcMar>
           </w:tcPr>
           <w:p>
@@ -9170,7 +9241,7 @@
             </w:tcBorders>
             <w:shd w:color="auto" w:fill="auto" w:val="clear"/>
             <w:tcMar>
-              <w:left w:w="103" w:type="dxa"/>
+              <w:left w:w="83" w:type="dxa"/>
             </w:tcMar>
           </w:tcPr>
           <w:p>
@@ -9197,7 +9268,7 @@
             </w:tcBorders>
             <w:shd w:color="auto" w:fill="auto" w:val="clear"/>
             <w:tcMar>
-              <w:left w:w="103" w:type="dxa"/>
+              <w:left w:w="83" w:type="dxa"/>
             </w:tcMar>
           </w:tcPr>
           <w:p>
@@ -9224,7 +9295,7 @@
             </w:tcBorders>
             <w:shd w:color="auto" w:fill="auto" w:val="clear"/>
             <w:tcMar>
-              <w:left w:w="103" w:type="dxa"/>
+              <w:left w:w="83" w:type="dxa"/>
             </w:tcMar>
           </w:tcPr>
           <w:p>
@@ -9251,7 +9322,7 @@
             </w:tcBorders>
             <w:shd w:color="auto" w:fill="auto" w:val="clear"/>
             <w:tcMar>
-              <w:left w:w="103" w:type="dxa"/>
+              <w:left w:w="83" w:type="dxa"/>
             </w:tcMar>
           </w:tcPr>
           <w:p>
@@ -9278,7 +9349,7 @@
             </w:tcBorders>
             <w:shd w:color="auto" w:fill="auto" w:val="clear"/>
             <w:tcMar>
-              <w:left w:w="103" w:type="dxa"/>
+              <w:left w:w="83" w:type="dxa"/>
             </w:tcMar>
           </w:tcPr>
           <w:p>
@@ -9307,7 +9378,7 @@
             </w:tcBorders>
             <w:shd w:color="auto" w:fill="auto" w:val="clear"/>
             <w:tcMar>
-              <w:left w:w="103" w:type="dxa"/>
+              <w:left w:w="83" w:type="dxa"/>
             </w:tcMar>
           </w:tcPr>
           <w:p>
@@ -9337,7 +9408,7 @@
             </w:tcBorders>
             <w:shd w:color="auto" w:fill="auto" w:val="clear"/>
             <w:tcMar>
-              <w:left w:w="103" w:type="dxa"/>
+              <w:left w:w="83" w:type="dxa"/>
             </w:tcMar>
           </w:tcPr>
           <w:p>
@@ -9364,7 +9435,7 @@
             </w:tcBorders>
             <w:shd w:color="auto" w:fill="auto" w:val="clear"/>
             <w:tcMar>
-              <w:left w:w="103" w:type="dxa"/>
+              <w:left w:w="83" w:type="dxa"/>
             </w:tcMar>
           </w:tcPr>
           <w:p>
@@ -9391,7 +9462,7 @@
             </w:tcBorders>
             <w:shd w:color="auto" w:fill="auto" w:val="clear"/>
             <w:tcMar>
-              <w:left w:w="103" w:type="dxa"/>
+              <w:left w:w="83" w:type="dxa"/>
             </w:tcMar>
           </w:tcPr>
           <w:p>
@@ -9418,7 +9489,7 @@
             </w:tcBorders>
             <w:shd w:color="auto" w:fill="auto" w:val="clear"/>
             <w:tcMar>
-              <w:left w:w="103" w:type="dxa"/>
+              <w:left w:w="83" w:type="dxa"/>
             </w:tcMar>
           </w:tcPr>
           <w:p>
@@ -9445,7 +9516,7 @@
             </w:tcBorders>
             <w:shd w:color="auto" w:fill="auto" w:val="clear"/>
             <w:tcMar>
-              <w:left w:w="103" w:type="dxa"/>
+              <w:left w:w="83" w:type="dxa"/>
             </w:tcMar>
           </w:tcPr>
           <w:p>
@@ -9472,7 +9543,7 @@
             </w:tcBorders>
             <w:shd w:color="auto" w:fill="auto" w:val="clear"/>
             <w:tcMar>
-              <w:left w:w="103" w:type="dxa"/>
+              <w:left w:w="83" w:type="dxa"/>
             </w:tcMar>
           </w:tcPr>
           <w:p>
@@ -9499,7 +9570,7 @@
             </w:tcBorders>
             <w:shd w:color="auto" w:fill="auto" w:val="clear"/>
             <w:tcMar>
-              <w:left w:w="103" w:type="dxa"/>
+              <w:left w:w="83" w:type="dxa"/>
             </w:tcMar>
           </w:tcPr>
           <w:p>
@@ -9526,7 +9597,7 @@
             </w:tcBorders>
             <w:shd w:color="auto" w:fill="auto" w:val="clear"/>
             <w:tcMar>
-              <w:left w:w="103" w:type="dxa"/>
+              <w:left w:w="83" w:type="dxa"/>
             </w:tcMar>
           </w:tcPr>
           <w:p>
@@ -9553,7 +9624,7 @@
             </w:tcBorders>
             <w:shd w:color="auto" w:fill="auto" w:val="clear"/>
             <w:tcMar>
-              <w:left w:w="103" w:type="dxa"/>
+              <w:left w:w="83" w:type="dxa"/>
             </w:tcMar>
           </w:tcPr>
           <w:p>
@@ -9582,7 +9653,7 @@
             </w:tcBorders>
             <w:shd w:color="auto" w:fill="auto" w:val="clear"/>
             <w:tcMar>
-              <w:left w:w="103" w:type="dxa"/>
+              <w:left w:w="83" w:type="dxa"/>
             </w:tcMar>
           </w:tcPr>
           <w:p>
@@ -9612,7 +9683,7 @@
             </w:tcBorders>
             <w:shd w:color="auto" w:fill="auto" w:val="clear"/>
             <w:tcMar>
-              <w:left w:w="103" w:type="dxa"/>
+              <w:left w:w="83" w:type="dxa"/>
             </w:tcMar>
           </w:tcPr>
           <w:p>
@@ -9639,7 +9710,7 @@
             </w:tcBorders>
             <w:shd w:color="auto" w:fill="auto" w:val="clear"/>
             <w:tcMar>
-              <w:left w:w="103" w:type="dxa"/>
+              <w:left w:w="83" w:type="dxa"/>
             </w:tcMar>
           </w:tcPr>
           <w:p>
@@ -9666,7 +9737,7 @@
             </w:tcBorders>
             <w:shd w:color="auto" w:fill="auto" w:val="clear"/>
             <w:tcMar>
-              <w:left w:w="103" w:type="dxa"/>
+              <w:left w:w="83" w:type="dxa"/>
             </w:tcMar>
           </w:tcPr>
           <w:p>
@@ -9693,7 +9764,7 @@
             </w:tcBorders>
             <w:shd w:color="auto" w:fill="auto" w:val="clear"/>
             <w:tcMar>
-              <w:left w:w="103" w:type="dxa"/>
+              <w:left w:w="83" w:type="dxa"/>
             </w:tcMar>
           </w:tcPr>
           <w:p>
@@ -9720,7 +9791,7 @@
             </w:tcBorders>
             <w:shd w:color="auto" w:fill="auto" w:val="clear"/>
             <w:tcMar>
-              <w:left w:w="103" w:type="dxa"/>
+              <w:left w:w="83" w:type="dxa"/>
             </w:tcMar>
           </w:tcPr>
           <w:p>
@@ -9747,7 +9818,7 @@
             </w:tcBorders>
             <w:shd w:color="auto" w:fill="auto" w:val="clear"/>
             <w:tcMar>
-              <w:left w:w="103" w:type="dxa"/>
+              <w:left w:w="83" w:type="dxa"/>
             </w:tcMar>
           </w:tcPr>
           <w:p>
@@ -9774,7 +9845,7 @@
             </w:tcBorders>
             <w:shd w:color="auto" w:fill="auto" w:val="clear"/>
             <w:tcMar>
-              <w:left w:w="103" w:type="dxa"/>
+              <w:left w:w="83" w:type="dxa"/>
             </w:tcMar>
           </w:tcPr>
           <w:p>
@@ -9801,7 +9872,7 @@
             </w:tcBorders>
             <w:shd w:color="auto" w:fill="auto" w:val="clear"/>
             <w:tcMar>
-              <w:left w:w="103" w:type="dxa"/>
+              <w:left w:w="83" w:type="dxa"/>
             </w:tcMar>
           </w:tcPr>
           <w:p>
@@ -9828,7 +9899,7 @@
             </w:tcBorders>
             <w:shd w:color="auto" w:fill="auto" w:val="clear"/>
             <w:tcMar>
-              <w:left w:w="103" w:type="dxa"/>
+              <w:left w:w="83" w:type="dxa"/>
             </w:tcMar>
           </w:tcPr>
           <w:p>
@@ -9857,7 +9928,7 @@
             </w:tcBorders>
             <w:shd w:color="auto" w:fill="auto" w:val="clear"/>
             <w:tcMar>
-              <w:left w:w="103" w:type="dxa"/>
+              <w:left w:w="83" w:type="dxa"/>
             </w:tcMar>
           </w:tcPr>
           <w:p>
@@ -9887,7 +9958,7 @@
             </w:tcBorders>
             <w:shd w:color="auto" w:fill="auto" w:val="clear"/>
             <w:tcMar>
-              <w:left w:w="103" w:type="dxa"/>
+              <w:left w:w="83" w:type="dxa"/>
             </w:tcMar>
           </w:tcPr>
           <w:p>
@@ -9914,7 +9985,7 @@
             </w:tcBorders>
             <w:shd w:color="auto" w:fill="auto" w:val="clear"/>
             <w:tcMar>
-              <w:left w:w="103" w:type="dxa"/>
+              <w:left w:w="83" w:type="dxa"/>
             </w:tcMar>
           </w:tcPr>
           <w:p>
@@ -9941,7 +10012,7 @@
             </w:tcBorders>
             <w:shd w:color="auto" w:fill="auto" w:val="clear"/>
             <w:tcMar>
-              <w:left w:w="103" w:type="dxa"/>
+              <w:left w:w="83" w:type="dxa"/>
             </w:tcMar>
           </w:tcPr>
           <w:p>
@@ -9968,7 +10039,7 @@
             </w:tcBorders>
             <w:shd w:color="auto" w:fill="auto" w:val="clear"/>
             <w:tcMar>
-              <w:left w:w="103" w:type="dxa"/>
+              <w:left w:w="83" w:type="dxa"/>
             </w:tcMar>
           </w:tcPr>
           <w:p>
@@ -9995,7 +10066,7 @@
             </w:tcBorders>
             <w:shd w:color="auto" w:fill="auto" w:val="clear"/>
             <w:tcMar>
-              <w:left w:w="103" w:type="dxa"/>
+              <w:left w:w="83" w:type="dxa"/>
             </w:tcMar>
           </w:tcPr>
           <w:p>
@@ -10022,7 +10093,7 @@
             </w:tcBorders>
             <w:shd w:color="auto" w:fill="auto" w:val="clear"/>
             <w:tcMar>
-              <w:left w:w="103" w:type="dxa"/>
+              <w:left w:w="83" w:type="dxa"/>
             </w:tcMar>
           </w:tcPr>
           <w:p>
@@ -10049,7 +10120,7 @@
             </w:tcBorders>
             <w:shd w:color="auto" w:fill="auto" w:val="clear"/>
             <w:tcMar>
-              <w:left w:w="103" w:type="dxa"/>
+              <w:left w:w="83" w:type="dxa"/>
             </w:tcMar>
           </w:tcPr>
           <w:p>
@@ -10076,7 +10147,7 @@
             </w:tcBorders>
             <w:shd w:color="auto" w:fill="auto" w:val="clear"/>
             <w:tcMar>
-              <w:left w:w="103" w:type="dxa"/>
+              <w:left w:w="83" w:type="dxa"/>
             </w:tcMar>
           </w:tcPr>
           <w:p>
@@ -10103,7 +10174,7 @@
             </w:tcBorders>
             <w:shd w:color="auto" w:fill="auto" w:val="clear"/>
             <w:tcMar>
-              <w:left w:w="103" w:type="dxa"/>
+              <w:left w:w="83" w:type="dxa"/>
             </w:tcMar>
           </w:tcPr>
           <w:p>
@@ -10132,7 +10203,7 @@
             </w:tcBorders>
             <w:shd w:color="auto" w:fill="auto" w:val="clear"/>
             <w:tcMar>
-              <w:left w:w="103" w:type="dxa"/>
+              <w:left w:w="83" w:type="dxa"/>
             </w:tcMar>
           </w:tcPr>
           <w:p>
@@ -10162,7 +10233,7 @@
             </w:tcBorders>
             <w:shd w:color="auto" w:fill="auto" w:val="clear"/>
             <w:tcMar>
-              <w:left w:w="103" w:type="dxa"/>
+              <w:left w:w="83" w:type="dxa"/>
             </w:tcMar>
           </w:tcPr>
           <w:p>
@@ -10189,7 +10260,7 @@
             </w:tcBorders>
             <w:shd w:color="auto" w:fill="auto" w:val="clear"/>
             <w:tcMar>
-              <w:left w:w="103" w:type="dxa"/>
+              <w:left w:w="83" w:type="dxa"/>
             </w:tcMar>
           </w:tcPr>
           <w:p>
@@ -10216,7 +10287,7 @@
             </w:tcBorders>
             <w:shd w:color="auto" w:fill="auto" w:val="clear"/>
             <w:tcMar>
-              <w:left w:w="103" w:type="dxa"/>
+              <w:left w:w="83" w:type="dxa"/>
             </w:tcMar>
           </w:tcPr>
           <w:p>
@@ -10243,7 +10314,7 @@
             </w:tcBorders>
             <w:shd w:color="auto" w:fill="auto" w:val="clear"/>
             <w:tcMar>
-              <w:left w:w="103" w:type="dxa"/>
+              <w:left w:w="83" w:type="dxa"/>
             </w:tcMar>
           </w:tcPr>
           <w:p>
@@ -10270,7 +10341,7 @@
             </w:tcBorders>
             <w:shd w:color="auto" w:fill="auto" w:val="clear"/>
             <w:tcMar>
-              <w:left w:w="103" w:type="dxa"/>
+              <w:left w:w="83" w:type="dxa"/>
             </w:tcMar>
           </w:tcPr>
           <w:p>
@@ -10297,7 +10368,7 @@
             </w:tcBorders>
             <w:shd w:color="auto" w:fill="auto" w:val="clear"/>
             <w:tcMar>
-              <w:left w:w="103" w:type="dxa"/>
+              <w:left w:w="83" w:type="dxa"/>
             </w:tcMar>
           </w:tcPr>
           <w:p>
@@ -10324,7 +10395,7 @@
             </w:tcBorders>
             <w:shd w:color="auto" w:fill="auto" w:val="clear"/>
             <w:tcMar>
-              <w:left w:w="103" w:type="dxa"/>
+              <w:left w:w="83" w:type="dxa"/>
             </w:tcMar>
           </w:tcPr>
           <w:p>
@@ -10351,7 +10422,7 @@
             </w:tcBorders>
             <w:shd w:color="auto" w:fill="auto" w:val="clear"/>
             <w:tcMar>
-              <w:left w:w="103" w:type="dxa"/>
+              <w:left w:w="83" w:type="dxa"/>
             </w:tcMar>
           </w:tcPr>
           <w:p>
@@ -10378,7 +10449,7 @@
             </w:tcBorders>
             <w:shd w:color="auto" w:fill="auto" w:val="clear"/>
             <w:tcMar>
-              <w:left w:w="103" w:type="dxa"/>
+              <w:left w:w="83" w:type="dxa"/>
             </w:tcMar>
           </w:tcPr>
           <w:p>
@@ -10407,7 +10478,7 @@
             </w:tcBorders>
             <w:shd w:color="auto" w:fill="auto" w:val="clear"/>
             <w:tcMar>
-              <w:left w:w="103" w:type="dxa"/>
+              <w:left w:w="83" w:type="dxa"/>
             </w:tcMar>
           </w:tcPr>
           <w:p>
@@ -10437,7 +10508,7 @@
             </w:tcBorders>
             <w:shd w:color="auto" w:fill="auto" w:val="clear"/>
             <w:tcMar>
-              <w:left w:w="103" w:type="dxa"/>
+              <w:left w:w="83" w:type="dxa"/>
             </w:tcMar>
           </w:tcPr>
           <w:p>
@@ -10464,7 +10535,7 @@
             </w:tcBorders>
             <w:shd w:color="auto" w:fill="auto" w:val="clear"/>
             <w:tcMar>
-              <w:left w:w="103" w:type="dxa"/>
+              <w:left w:w="83" w:type="dxa"/>
             </w:tcMar>
           </w:tcPr>
           <w:p>
@@ -10491,7 +10562,7 @@
             </w:tcBorders>
             <w:shd w:color="auto" w:fill="auto" w:val="clear"/>
             <w:tcMar>
-              <w:left w:w="103" w:type="dxa"/>
+              <w:left w:w="83" w:type="dxa"/>
             </w:tcMar>
           </w:tcPr>
           <w:p>
@@ -10518,7 +10589,7 @@
             </w:tcBorders>
             <w:shd w:color="auto" w:fill="auto" w:val="clear"/>
             <w:tcMar>
-              <w:left w:w="103" w:type="dxa"/>
+              <w:left w:w="83" w:type="dxa"/>
             </w:tcMar>
           </w:tcPr>
           <w:p>
@@ -10545,7 +10616,7 @@
             </w:tcBorders>
             <w:shd w:color="auto" w:fill="auto" w:val="clear"/>
             <w:tcMar>
-              <w:left w:w="103" w:type="dxa"/>
+              <w:left w:w="83" w:type="dxa"/>
             </w:tcMar>
           </w:tcPr>
           <w:p>
@@ -10572,7 +10643,7 @@
             </w:tcBorders>
             <w:shd w:color="auto" w:fill="auto" w:val="clear"/>
             <w:tcMar>
-              <w:left w:w="103" w:type="dxa"/>
+              <w:left w:w="83" w:type="dxa"/>
             </w:tcMar>
           </w:tcPr>
           <w:p>
@@ -10599,7 +10670,7 @@
             </w:tcBorders>
             <w:shd w:color="auto" w:fill="auto" w:val="clear"/>
             <w:tcMar>
-              <w:left w:w="103" w:type="dxa"/>
+              <w:left w:w="83" w:type="dxa"/>
             </w:tcMar>
           </w:tcPr>
           <w:p>
@@ -10626,7 +10697,7 @@
             </w:tcBorders>
             <w:shd w:color="auto" w:fill="auto" w:val="clear"/>
             <w:tcMar>
-              <w:left w:w="103" w:type="dxa"/>
+              <w:left w:w="83" w:type="dxa"/>
             </w:tcMar>
           </w:tcPr>
           <w:p>
@@ -10653,7 +10724,7 @@
             </w:tcBorders>
             <w:shd w:color="auto" w:fill="auto" w:val="clear"/>
             <w:tcMar>
-              <w:left w:w="103" w:type="dxa"/>
+              <w:left w:w="83" w:type="dxa"/>
             </w:tcMar>
           </w:tcPr>
           <w:p>
@@ -10682,7 +10753,7 @@
             </w:tcBorders>
             <w:shd w:color="auto" w:fill="auto" w:val="clear"/>
             <w:tcMar>
-              <w:left w:w="103" w:type="dxa"/>
+              <w:left w:w="83" w:type="dxa"/>
             </w:tcMar>
           </w:tcPr>
           <w:p>
@@ -10712,7 +10783,7 @@
             </w:tcBorders>
             <w:shd w:color="auto" w:fill="auto" w:val="clear"/>
             <w:tcMar>
-              <w:left w:w="103" w:type="dxa"/>
+              <w:left w:w="83" w:type="dxa"/>
             </w:tcMar>
           </w:tcPr>
           <w:p>
@@ -10739,7 +10810,7 @@
             </w:tcBorders>
             <w:shd w:color="auto" w:fill="auto" w:val="clear"/>
             <w:tcMar>
-              <w:left w:w="103" w:type="dxa"/>
+              <w:left w:w="83" w:type="dxa"/>
             </w:tcMar>
           </w:tcPr>
           <w:p>
@@ -10766,7 +10837,7 @@
             </w:tcBorders>
             <w:shd w:color="auto" w:fill="auto" w:val="clear"/>
             <w:tcMar>
-              <w:left w:w="103" w:type="dxa"/>
+              <w:left w:w="83" w:type="dxa"/>
             </w:tcMar>
           </w:tcPr>
           <w:p>
@@ -10793,7 +10864,7 @@
             </w:tcBorders>
             <w:shd w:color="auto" w:fill="auto" w:val="clear"/>
             <w:tcMar>
-              <w:left w:w="103" w:type="dxa"/>
+              <w:left w:w="83" w:type="dxa"/>
             </w:tcMar>
           </w:tcPr>
           <w:p>
@@ -10820,7 +10891,7 @@
             </w:tcBorders>
             <w:shd w:color="auto" w:fill="auto" w:val="clear"/>
             <w:tcMar>
-              <w:left w:w="103" w:type="dxa"/>
+              <w:left w:w="83" w:type="dxa"/>
             </w:tcMar>
           </w:tcPr>
           <w:p>
@@ -10847,7 +10918,7 @@
             </w:tcBorders>
             <w:shd w:color="auto" w:fill="auto" w:val="clear"/>
             <w:tcMar>
-              <w:left w:w="103" w:type="dxa"/>
+              <w:left w:w="83" w:type="dxa"/>
             </w:tcMar>
           </w:tcPr>
           <w:p>
@@ -10874,7 +10945,7 @@
             </w:tcBorders>
             <w:shd w:color="auto" w:fill="auto" w:val="clear"/>
             <w:tcMar>
-              <w:left w:w="103" w:type="dxa"/>
+              <w:left w:w="83" w:type="dxa"/>
             </w:tcMar>
           </w:tcPr>
           <w:p>
@@ -10901,7 +10972,7 @@
             </w:tcBorders>
             <w:shd w:color="auto" w:fill="auto" w:val="clear"/>
             <w:tcMar>
-              <w:left w:w="103" w:type="dxa"/>
+              <w:left w:w="83" w:type="dxa"/>
             </w:tcMar>
           </w:tcPr>
           <w:p>
@@ -10928,7 +10999,7 @@
             </w:tcBorders>
             <w:shd w:color="auto" w:fill="auto" w:val="clear"/>
             <w:tcMar>
-              <w:left w:w="103" w:type="dxa"/>
+              <w:left w:w="83" w:type="dxa"/>
             </w:tcMar>
           </w:tcPr>
           <w:p>
@@ -10957,7 +11028,7 @@
             </w:tcBorders>
             <w:shd w:color="auto" w:fill="auto" w:val="clear"/>
             <w:tcMar>
-              <w:left w:w="103" w:type="dxa"/>
+              <w:left w:w="83" w:type="dxa"/>
             </w:tcMar>
           </w:tcPr>
           <w:p>
@@ -10987,7 +11058,7 @@
             </w:tcBorders>
             <w:shd w:color="auto" w:fill="auto" w:val="clear"/>
             <w:tcMar>
-              <w:left w:w="103" w:type="dxa"/>
+              <w:left w:w="83" w:type="dxa"/>
             </w:tcMar>
           </w:tcPr>
           <w:p>
@@ -11014,7 +11085,7 @@
             </w:tcBorders>
             <w:shd w:color="auto" w:fill="auto" w:val="clear"/>
             <w:tcMar>
-              <w:left w:w="103" w:type="dxa"/>
+              <w:left w:w="83" w:type="dxa"/>
             </w:tcMar>
           </w:tcPr>
           <w:p>
@@ -11041,7 +11112,7 @@
             </w:tcBorders>
             <w:shd w:color="auto" w:fill="auto" w:val="clear"/>
             <w:tcMar>
-              <w:left w:w="103" w:type="dxa"/>
+              <w:left w:w="83" w:type="dxa"/>
             </w:tcMar>
           </w:tcPr>
           <w:p>
@@ -11068,7 +11139,7 @@
             </w:tcBorders>
             <w:shd w:color="auto" w:fill="auto" w:val="clear"/>
             <w:tcMar>
-              <w:left w:w="103" w:type="dxa"/>
+              <w:left w:w="83" w:type="dxa"/>
             </w:tcMar>
           </w:tcPr>
           <w:p>
@@ -11095,7 +11166,7 @@
             </w:tcBorders>
             <w:shd w:color="auto" w:fill="auto" w:val="clear"/>
             <w:tcMar>
-              <w:left w:w="103" w:type="dxa"/>
+              <w:left w:w="83" w:type="dxa"/>
             </w:tcMar>
           </w:tcPr>
           <w:p>
@@ -11122,7 +11193,7 @@
             </w:tcBorders>
             <w:shd w:color="auto" w:fill="auto" w:val="clear"/>
             <w:tcMar>
-              <w:left w:w="103" w:type="dxa"/>
+              <w:left w:w="83" w:type="dxa"/>
             </w:tcMar>
           </w:tcPr>
           <w:p>
@@ -11149,7 +11220,7 @@
             </w:tcBorders>
             <w:shd w:color="auto" w:fill="auto" w:val="clear"/>
             <w:tcMar>
-              <w:left w:w="103" w:type="dxa"/>
+              <w:left w:w="83" w:type="dxa"/>
             </w:tcMar>
           </w:tcPr>
           <w:p>
@@ -11176,7 +11247,7 @@
             </w:tcBorders>
             <w:shd w:color="auto" w:fill="auto" w:val="clear"/>
             <w:tcMar>
-              <w:left w:w="103" w:type="dxa"/>
+              <w:left w:w="83" w:type="dxa"/>
             </w:tcMar>
           </w:tcPr>
           <w:p>
@@ -11203,7 +11274,7 @@
             </w:tcBorders>
             <w:shd w:color="auto" w:fill="auto" w:val="clear"/>
             <w:tcMar>
-              <w:left w:w="103" w:type="dxa"/>
+              <w:left w:w="83" w:type="dxa"/>
             </w:tcMar>
           </w:tcPr>
           <w:p>
@@ -11232,7 +11303,7 @@
             </w:tcBorders>
             <w:shd w:color="auto" w:fill="auto" w:val="clear"/>
             <w:tcMar>
-              <w:left w:w="103" w:type="dxa"/>
+              <w:left w:w="83" w:type="dxa"/>
             </w:tcMar>
           </w:tcPr>
           <w:p>
@@ -11262,7 +11333,7 @@
             </w:tcBorders>
             <w:shd w:color="auto" w:fill="auto" w:val="clear"/>
             <w:tcMar>
-              <w:left w:w="103" w:type="dxa"/>
+              <w:left w:w="83" w:type="dxa"/>
             </w:tcMar>
           </w:tcPr>
           <w:p>
@@ -11289,7 +11360,7 @@
             </w:tcBorders>
             <w:shd w:color="auto" w:fill="auto" w:val="clear"/>
             <w:tcMar>
-              <w:left w:w="103" w:type="dxa"/>
+              <w:left w:w="83" w:type="dxa"/>
             </w:tcMar>
           </w:tcPr>
           <w:p>
@@ -11316,7 +11387,7 @@
             </w:tcBorders>
             <w:shd w:color="auto" w:fill="auto" w:val="clear"/>
             <w:tcMar>
-              <w:left w:w="103" w:type="dxa"/>
+              <w:left w:w="83" w:type="dxa"/>
             </w:tcMar>
           </w:tcPr>
           <w:p>
@@ -11343,7 +11414,7 @@
             </w:tcBorders>
             <w:shd w:color="auto" w:fill="auto" w:val="clear"/>
             <w:tcMar>
-              <w:left w:w="103" w:type="dxa"/>
+              <w:left w:w="83" w:type="dxa"/>
             </w:tcMar>
           </w:tcPr>
           <w:p>
@@ -11370,7 +11441,7 @@
             </w:tcBorders>
             <w:shd w:color="auto" w:fill="auto" w:val="clear"/>
             <w:tcMar>
-              <w:left w:w="103" w:type="dxa"/>
+              <w:left w:w="83" w:type="dxa"/>
             </w:tcMar>
           </w:tcPr>
           <w:p>
@@ -11397,7 +11468,7 @@
             </w:tcBorders>
             <w:shd w:color="auto" w:fill="auto" w:val="clear"/>
             <w:tcMar>
-              <w:left w:w="103" w:type="dxa"/>
+              <w:left w:w="83" w:type="dxa"/>
             </w:tcMar>
           </w:tcPr>
           <w:p>
@@ -11424,7 +11495,7 @@
             </w:tcBorders>
             <w:shd w:color="auto" w:fill="auto" w:val="clear"/>
             <w:tcMar>
-              <w:left w:w="103" w:type="dxa"/>
+              <w:left w:w="83" w:type="dxa"/>
             </w:tcMar>
           </w:tcPr>
           <w:p>
@@ -11451,7 +11522,7 @@
             </w:tcBorders>
             <w:shd w:color="auto" w:fill="auto" w:val="clear"/>
             <w:tcMar>
-              <w:left w:w="103" w:type="dxa"/>
+              <w:left w:w="83" w:type="dxa"/>
             </w:tcMar>
           </w:tcPr>
           <w:p>
@@ -11478,7 +11549,7 @@
             </w:tcBorders>
             <w:shd w:color="auto" w:fill="auto" w:val="clear"/>
             <w:tcMar>
-              <w:left w:w="103" w:type="dxa"/>
+              <w:left w:w="83" w:type="dxa"/>
             </w:tcMar>
           </w:tcPr>
           <w:p>
@@ -11507,7 +11578,7 @@
             </w:tcBorders>
             <w:shd w:color="auto" w:fill="auto" w:val="clear"/>
             <w:tcMar>
-              <w:left w:w="103" w:type="dxa"/>
+              <w:left w:w="83" w:type="dxa"/>
             </w:tcMar>
           </w:tcPr>
           <w:p>
@@ -11537,7 +11608,7 @@
             </w:tcBorders>
             <w:shd w:color="auto" w:fill="auto" w:val="clear"/>
             <w:tcMar>
-              <w:left w:w="103" w:type="dxa"/>
+              <w:left w:w="83" w:type="dxa"/>
             </w:tcMar>
           </w:tcPr>
           <w:p>
@@ -11564,7 +11635,7 @@
             </w:tcBorders>
             <w:shd w:color="auto" w:fill="auto" w:val="clear"/>
             <w:tcMar>
-              <w:left w:w="103" w:type="dxa"/>
+              <w:left w:w="83" w:type="dxa"/>
             </w:tcMar>
           </w:tcPr>
           <w:p>
@@ -11591,7 +11662,7 @@
             </w:tcBorders>
             <w:shd w:color="auto" w:fill="auto" w:val="clear"/>
             <w:tcMar>
-              <w:left w:w="103" w:type="dxa"/>
+              <w:left w:w="83" w:type="dxa"/>
             </w:tcMar>
           </w:tcPr>
           <w:p>
@@ -11618,7 +11689,7 @@
             </w:tcBorders>
             <w:shd w:color="auto" w:fill="auto" w:val="clear"/>
             <w:tcMar>
-              <w:left w:w="103" w:type="dxa"/>
+              <w:left w:w="83" w:type="dxa"/>
             </w:tcMar>
           </w:tcPr>
           <w:p>
@@ -11645,7 +11716,7 @@
             </w:tcBorders>
             <w:shd w:color="auto" w:fill="auto" w:val="clear"/>
             <w:tcMar>
-              <w:left w:w="103" w:type="dxa"/>
+              <w:left w:w="83" w:type="dxa"/>
             </w:tcMar>
           </w:tcPr>
           <w:p>
@@ -11672,7 +11743,7 @@
             </w:tcBorders>
             <w:shd w:color="auto" w:fill="auto" w:val="clear"/>
             <w:tcMar>
-              <w:left w:w="103" w:type="dxa"/>
+              <w:left w:w="83" w:type="dxa"/>
             </w:tcMar>
           </w:tcPr>
           <w:p>
@@ -11699,7 +11770,7 @@
             </w:tcBorders>
             <w:shd w:color="auto" w:fill="auto" w:val="clear"/>
             <w:tcMar>
-              <w:left w:w="103" w:type="dxa"/>
+              <w:left w:w="83" w:type="dxa"/>
             </w:tcMar>
           </w:tcPr>
           <w:p>
@@ -11726,7 +11797,7 @@
             </w:tcBorders>
             <w:shd w:color="auto" w:fill="auto" w:val="clear"/>
             <w:tcMar>
-              <w:left w:w="103" w:type="dxa"/>
+              <w:left w:w="83" w:type="dxa"/>
             </w:tcMar>
           </w:tcPr>
           <w:p>
@@ -11753,7 +11824,7 @@
             </w:tcBorders>
             <w:shd w:color="auto" w:fill="auto" w:val="clear"/>
             <w:tcMar>
-              <w:left w:w="103" w:type="dxa"/>
+              <w:left w:w="83" w:type="dxa"/>
             </w:tcMar>
           </w:tcPr>
           <w:p>
@@ -11782,7 +11853,7 @@
             </w:tcBorders>
             <w:shd w:color="auto" w:fill="auto" w:val="clear"/>
             <w:tcMar>
-              <w:left w:w="103" w:type="dxa"/>
+              <w:left w:w="83" w:type="dxa"/>
             </w:tcMar>
           </w:tcPr>
           <w:p>
@@ -11812,7 +11883,7 @@
             </w:tcBorders>
             <w:shd w:color="auto" w:fill="auto" w:val="clear"/>
             <w:tcMar>
-              <w:left w:w="103" w:type="dxa"/>
+              <w:left w:w="83" w:type="dxa"/>
             </w:tcMar>
           </w:tcPr>
           <w:p>
@@ -11839,7 +11910,7 @@
             </w:tcBorders>
             <w:shd w:color="auto" w:fill="auto" w:val="clear"/>
             <w:tcMar>
-              <w:left w:w="103" w:type="dxa"/>
+              <w:left w:w="83" w:type="dxa"/>
             </w:tcMar>
           </w:tcPr>
           <w:p>
@@ -11866,7 +11937,7 @@
             </w:tcBorders>
             <w:shd w:color="auto" w:fill="auto" w:val="clear"/>
             <w:tcMar>
-              <w:left w:w="103" w:type="dxa"/>
+              <w:left w:w="83" w:type="dxa"/>
             </w:tcMar>
           </w:tcPr>
           <w:p>
@@ -11893,7 +11964,7 @@
             </w:tcBorders>
             <w:shd w:color="auto" w:fill="auto" w:val="clear"/>
             <w:tcMar>
-              <w:left w:w="103" w:type="dxa"/>
+              <w:left w:w="83" w:type="dxa"/>
             </w:tcMar>
           </w:tcPr>
           <w:p>
@@ -11920,7 +11991,7 @@
             </w:tcBorders>
             <w:shd w:color="auto" w:fill="auto" w:val="clear"/>
             <w:tcMar>
-              <w:left w:w="103" w:type="dxa"/>
+              <w:left w:w="83" w:type="dxa"/>
             </w:tcMar>
           </w:tcPr>
           <w:p>
@@ -11947,7 +12018,7 @@
             </w:tcBorders>
             <w:shd w:color="auto" w:fill="auto" w:val="clear"/>
             <w:tcMar>
-              <w:left w:w="103" w:type="dxa"/>
+              <w:left w:w="83" w:type="dxa"/>
             </w:tcMar>
           </w:tcPr>
           <w:p>
@@ -11974,7 +12045,7 @@
             </w:tcBorders>
             <w:shd w:color="auto" w:fill="auto" w:val="clear"/>
             <w:tcMar>
-              <w:left w:w="103" w:type="dxa"/>
+              <w:left w:w="83" w:type="dxa"/>
             </w:tcMar>
           </w:tcPr>
           <w:p>
@@ -12001,7 +12072,7 @@
             </w:tcBorders>
             <w:shd w:color="auto" w:fill="auto" w:val="clear"/>
             <w:tcMar>
-              <w:left w:w="103" w:type="dxa"/>
+              <w:left w:w="83" w:type="dxa"/>
             </w:tcMar>
           </w:tcPr>
           <w:p>
@@ -12028,7 +12099,7 @@
             </w:tcBorders>
             <w:shd w:color="auto" w:fill="auto" w:val="clear"/>
             <w:tcMar>
-              <w:left w:w="103" w:type="dxa"/>
+              <w:left w:w="83" w:type="dxa"/>
             </w:tcMar>
           </w:tcPr>
           <w:p>
@@ -12057,7 +12128,7 @@
             </w:tcBorders>
             <w:shd w:color="auto" w:fill="auto" w:val="clear"/>
             <w:tcMar>
-              <w:left w:w="103" w:type="dxa"/>
+              <w:left w:w="83" w:type="dxa"/>
             </w:tcMar>
           </w:tcPr>
           <w:p>
@@ -12087,7 +12158,7 @@
             </w:tcBorders>
             <w:shd w:color="auto" w:fill="auto" w:val="clear"/>
             <w:tcMar>
-              <w:left w:w="103" w:type="dxa"/>
+              <w:left w:w="83" w:type="dxa"/>
             </w:tcMar>
           </w:tcPr>
           <w:p>
@@ -12114,7 +12185,7 @@
             </w:tcBorders>
             <w:shd w:color="auto" w:fill="auto" w:val="clear"/>
             <w:tcMar>
-              <w:left w:w="103" w:type="dxa"/>
+              <w:left w:w="83" w:type="dxa"/>
             </w:tcMar>
           </w:tcPr>
           <w:p>
@@ -12141,7 +12212,7 @@
             </w:tcBorders>
             <w:shd w:color="auto" w:fill="auto" w:val="clear"/>
             <w:tcMar>
-              <w:left w:w="103" w:type="dxa"/>
+              <w:left w:w="83" w:type="dxa"/>
             </w:tcMar>
           </w:tcPr>
           <w:p>
@@ -12168,7 +12239,7 @@
             </w:tcBorders>
             <w:shd w:color="auto" w:fill="auto" w:val="clear"/>
             <w:tcMar>
-              <w:left w:w="103" w:type="dxa"/>
+              <w:left w:w="83" w:type="dxa"/>
             </w:tcMar>
           </w:tcPr>
           <w:p>
@@ -12195,7 +12266,7 @@
             </w:tcBorders>
             <w:shd w:color="auto" w:fill="auto" w:val="clear"/>
             <w:tcMar>
-              <w:left w:w="103" w:type="dxa"/>
+              <w:left w:w="83" w:type="dxa"/>
             </w:tcMar>
           </w:tcPr>
           <w:p>
@@ -12222,7 +12293,7 @@
             </w:tcBorders>
             <w:shd w:color="auto" w:fill="auto" w:val="clear"/>
             <w:tcMar>
-              <w:left w:w="103" w:type="dxa"/>
+              <w:left w:w="83" w:type="dxa"/>
             </w:tcMar>
           </w:tcPr>
           <w:p>
@@ -12249,7 +12320,7 @@
             </w:tcBorders>
             <w:shd w:color="auto" w:fill="auto" w:val="clear"/>
             <w:tcMar>
-              <w:left w:w="103" w:type="dxa"/>
+              <w:left w:w="83" w:type="dxa"/>
             </w:tcMar>
           </w:tcPr>
           <w:p>
@@ -12276,7 +12347,7 @@
             </w:tcBorders>
             <w:shd w:color="auto" w:fill="auto" w:val="clear"/>
             <w:tcMar>
-              <w:left w:w="103" w:type="dxa"/>
+              <w:left w:w="83" w:type="dxa"/>
             </w:tcMar>
           </w:tcPr>
           <w:p>
@@ -12303,7 +12374,7 @@
             </w:tcBorders>
             <w:shd w:color="auto" w:fill="auto" w:val="clear"/>
             <w:tcMar>
-              <w:left w:w="103" w:type="dxa"/>
+              <w:left w:w="83" w:type="dxa"/>
             </w:tcMar>
           </w:tcPr>
           <w:p>
@@ -12332,7 +12403,7 @@
             </w:tcBorders>
             <w:shd w:color="auto" w:fill="auto" w:val="clear"/>
             <w:tcMar>
-              <w:left w:w="103" w:type="dxa"/>
+              <w:left w:w="83" w:type="dxa"/>
             </w:tcMar>
           </w:tcPr>
           <w:p>
@@ -12362,7 +12433,7 @@
             </w:tcBorders>
             <w:shd w:color="auto" w:fill="auto" w:val="clear"/>
             <w:tcMar>
-              <w:left w:w="103" w:type="dxa"/>
+              <w:left w:w="83" w:type="dxa"/>
             </w:tcMar>
           </w:tcPr>
           <w:p>
@@ -12389,7 +12460,7 @@
             </w:tcBorders>
             <w:shd w:color="auto" w:fill="auto" w:val="clear"/>
             <w:tcMar>
-              <w:left w:w="103" w:type="dxa"/>
+              <w:left w:w="83" w:type="dxa"/>
             </w:tcMar>
           </w:tcPr>
           <w:p>
@@ -12416,7 +12487,7 @@
             </w:tcBorders>
             <w:shd w:color="auto" w:fill="auto" w:val="clear"/>
             <w:tcMar>
-              <w:left w:w="103" w:type="dxa"/>
+              <w:left w:w="83" w:type="dxa"/>
             </w:tcMar>
           </w:tcPr>
           <w:p>
@@ -12443,7 +12514,7 @@
             </w:tcBorders>
             <w:shd w:color="auto" w:fill="auto" w:val="clear"/>
             <w:tcMar>
-              <w:left w:w="103" w:type="dxa"/>
+              <w:left w:w="83" w:type="dxa"/>
             </w:tcMar>
           </w:tcPr>
           <w:p>
@@ -12470,7 +12541,7 @@
             </w:tcBorders>
             <w:shd w:color="auto" w:fill="auto" w:val="clear"/>
             <w:tcMar>
-              <w:left w:w="103" w:type="dxa"/>
+              <w:left w:w="83" w:type="dxa"/>
             </w:tcMar>
           </w:tcPr>
           <w:p>
@@ -12497,7 +12568,7 @@
             </w:tcBorders>
             <w:shd w:color="auto" w:fill="auto" w:val="clear"/>
             <w:tcMar>
-              <w:left w:w="103" w:type="dxa"/>
+              <w:left w:w="83" w:type="dxa"/>
             </w:tcMar>
           </w:tcPr>
           <w:p>
@@ -12524,7 +12595,7 @@
             </w:tcBorders>
             <w:shd w:color="auto" w:fill="auto" w:val="clear"/>
             <w:tcMar>
-              <w:left w:w="103" w:type="dxa"/>
+              <w:left w:w="83" w:type="dxa"/>
             </w:tcMar>
           </w:tcPr>
           <w:p>
@@ -12551,7 +12622,7 @@
             </w:tcBorders>
             <w:shd w:color="auto" w:fill="auto" w:val="clear"/>
             <w:tcMar>
-              <w:left w:w="103" w:type="dxa"/>
+              <w:left w:w="83" w:type="dxa"/>
             </w:tcMar>
           </w:tcPr>
           <w:p>
@@ -12578,7 +12649,7 @@
             </w:tcBorders>
             <w:shd w:color="auto" w:fill="auto" w:val="clear"/>
             <w:tcMar>
-              <w:left w:w="103" w:type="dxa"/>
+              <w:left w:w="83" w:type="dxa"/>
             </w:tcMar>
           </w:tcPr>
           <w:p>
@@ -12607,7 +12678,7 @@
             </w:tcBorders>
             <w:shd w:color="auto" w:fill="auto" w:val="clear"/>
             <w:tcMar>
-              <w:left w:w="103" w:type="dxa"/>
+              <w:left w:w="83" w:type="dxa"/>
             </w:tcMar>
           </w:tcPr>
           <w:p>
@@ -12637,7 +12708,7 @@
             </w:tcBorders>
             <w:shd w:color="auto" w:fill="auto" w:val="clear"/>
             <w:tcMar>
-              <w:left w:w="103" w:type="dxa"/>
+              <w:left w:w="83" w:type="dxa"/>
             </w:tcMar>
           </w:tcPr>
           <w:p>
@@ -12666,7 +12737,7 @@
             </w:tcBorders>
             <w:shd w:color="auto" w:fill="auto" w:val="clear"/>
             <w:tcMar>
-              <w:left w:w="103" w:type="dxa"/>
+              <w:left w:w="83" w:type="dxa"/>
             </w:tcMar>
           </w:tcPr>
           <w:p>
@@ -12693,7 +12764,7 @@
             </w:tcBorders>
             <w:shd w:color="auto" w:fill="auto" w:val="clear"/>
             <w:tcMar>
-              <w:left w:w="103" w:type="dxa"/>
+              <w:left w:w="83" w:type="dxa"/>
             </w:tcMar>
           </w:tcPr>
           <w:p>
@@ -12720,7 +12791,7 @@
             </w:tcBorders>
             <w:shd w:color="auto" w:fill="auto" w:val="clear"/>
             <w:tcMar>
-              <w:left w:w="103" w:type="dxa"/>
+              <w:left w:w="83" w:type="dxa"/>
             </w:tcMar>
           </w:tcPr>
           <w:p>
@@ -12747,7 +12818,7 @@
             </w:tcBorders>
             <w:shd w:color="auto" w:fill="auto" w:val="clear"/>
             <w:tcMar>
-              <w:left w:w="103" w:type="dxa"/>
+              <w:left w:w="83" w:type="dxa"/>
             </w:tcMar>
           </w:tcPr>
           <w:p>
@@ -12774,7 +12845,7 @@
             </w:tcBorders>
             <w:shd w:color="auto" w:fill="auto" w:val="clear"/>
             <w:tcMar>
-              <w:left w:w="103" w:type="dxa"/>
+              <w:left w:w="83" w:type="dxa"/>
             </w:tcMar>
           </w:tcPr>
           <w:p>
@@ -12801,7 +12872,7 @@
             </w:tcBorders>
             <w:shd w:color="auto" w:fill="auto" w:val="clear"/>
             <w:tcMar>
-              <w:left w:w="103" w:type="dxa"/>
+              <w:left w:w="83" w:type="dxa"/>
             </w:tcMar>
           </w:tcPr>
           <w:p>
@@ -12828,7 +12899,7 @@
             </w:tcBorders>
             <w:shd w:color="auto" w:fill="auto" w:val="clear"/>
             <w:tcMar>
-              <w:left w:w="103" w:type="dxa"/>
+              <w:left w:w="83" w:type="dxa"/>
             </w:tcMar>
           </w:tcPr>
           <w:p>
@@ -12855,7 +12926,7 @@
             </w:tcBorders>
             <w:shd w:color="auto" w:fill="auto" w:val="clear"/>
             <w:tcMar>
-              <w:left w:w="103" w:type="dxa"/>
+              <w:left w:w="83" w:type="dxa"/>
             </w:tcMar>
           </w:tcPr>
           <w:p>
@@ -12884,7 +12955,7 @@
             </w:tcBorders>
             <w:shd w:color="auto" w:fill="auto" w:val="clear"/>
             <w:tcMar>
-              <w:left w:w="103" w:type="dxa"/>
+              <w:left w:w="83" w:type="dxa"/>
             </w:tcMar>
           </w:tcPr>
           <w:p>
@@ -12905,7 +12976,6 @@
     <w:p>
       <w:pPr>
         <w:pStyle w:val="Normal"/>
-        <w:pBdr/>
         <w:spacing w:lineRule="auto" w:line="259" w:before="0" w:after="160"/>
         <w:rPr>
           <w:b/>
@@ -12928,7 +12998,6 @@
     <w:p>
       <w:pPr>
         <w:pStyle w:val="Normal"/>
-        <w:pBdr/>
         <w:spacing w:lineRule="auto" w:line="259" w:before="0" w:after="160"/>
         <w:rPr>
           <w:b/>
@@ -12965,7 +13034,7 @@
       </w:r>
     </w:p>
     <w:sectPr>
-      <w:footerReference w:type="default" r:id="rId5"/>
+      <w:footerReference w:type="default" r:id="rId7"/>
       <w:type w:val="nextPage"/>
       <w:pgSz w:w="12240" w:h="15840"/>
       <w:pgMar w:left="1440" w:right="1440" w:header="0" w:top="1440" w:footer="720" w:bottom="1440" w:gutter="0"/>
@@ -12987,7 +13056,7 @@
         <w:docPartGallery w:val="Page Numbers (Bottom of Page)"/>
         <w:docPartUnique w:val="true"/>
       </w:docPartObj>
-      <w:id w:val="606407430"/>
+      <w:id w:val="849034945"/>
     </w:sdtPr>
     <w:sdtContent>
       <w:p>
@@ -13420,7 +13489,6 @@
     <w:rsid w:val="00843e0a"/>
     <w:pPr>
       <w:widowControl/>
-      <w:pBdr/>
       <w:bidi w:val="0"/>
       <w:spacing w:lineRule="auto" w:line="240" w:before="0" w:after="0"/>
       <w:jc w:val="left"/>
@@ -13556,7 +13624,6 @@
     <w:rsid w:val="00843e0a"/>
     <w:pPr>
       <w:keepNext/>
-      <w:pBdr/>
       <w:suppressAutoHyphens w:val="true"/>
       <w:spacing w:before="240" w:after="0"/>
     </w:pPr>
@@ -13571,7 +13638,6 @@
     <w:qFormat/>
     <w:rsid w:val="00843e0a"/>
     <w:pPr>
-      <w:pBdr/>
       <w:suppressAutoHyphens w:val="true"/>
       <w:spacing w:before="120" w:after="0"/>
     </w:pPr>
@@ -13586,7 +13652,6 @@
     <w:qFormat/>
     <w:rsid w:val="00843e0a"/>
     <w:pPr>
-      <w:pBdr/>
       <w:suppressAutoHyphens w:val="true"/>
       <w:spacing w:before="120" w:after="0"/>
       <w:ind w:firstLine="720"/>

</xml_diff>

<commit_message>
Small changes, mainly replaced correct links with DOIs
</commit_message>
<xml_diff>
--- a/PlosBiology/minorrevision/FINAL_PLOSBiol_Cybathlon_supplementary.docx
+++ b/PlosBiology/minorrevision/FINAL_PLOSBiol_Cybathlon_supplementary.docx
@@ -239,50 +239,45 @@
           <w:sz w:val="20"/>
           <w:szCs w:val="20"/>
         </w:rPr>
-        <w:t xml:space="preserve"> BCI feature discriminancy maps per run (N) averaged for each training month. Bright color indicates high discriminancy between Both Hands and Both Feet motor imagery tasks employed by both pilots (P1 top, P2 bottom). The discriminancy of each feature (channel-frequency pair) is quantified as the Fisher score of the EEG signal's power spectral density distributions for these two mental classes. Raw data have been cleaned with </w:t>
+        <w:t xml:space="preserve"> BCI feature discriminancy maps per run (N) averaged for each training month. Bright color indicates high discriminancy between Both Hands and Both Feet motor imagery tasks employed by both pilots (P1 top, P2 bottom). The discriminancy of each feature (channel-frequency pair) is quantified as the Fisher score of the EEG signal's power spectral density distributions for these two mental classes. Raw data have been cleaned with the artifact removal algorithm FORCe [73]. S1 Fig data is located </w:t>
       </w:r>
       <w:r>
         <w:rPr>
+          <w:color w:val="auto"/>
           <w:sz w:val="20"/>
           <w:szCs w:val="20"/>
+          <w:u w:val="none"/>
         </w:rPr>
-        <w:t xml:space="preserve">the </w:t>
+        <w:t xml:space="preserve">at </w:t>
+      </w:r>
+      <w:bookmarkStart w:id="1" w:name="__DdeLink__1232_2059996427"/>
+      <w:r>
+        <w:rPr>
+          <w:rStyle w:val="InternetLink"/>
+          <w:color w:val="auto"/>
+          <w:sz w:val="20"/>
+          <w:szCs w:val="20"/>
+          <w:u w:val="none"/>
+        </w:rPr>
+        <w:t>https://doi.org/10.5281/zenodo.</w:t>
+      </w:r>
+      <w:bookmarkEnd w:id="1"/>
+      <w:r>
+        <w:rPr>
+          <w:rStyle w:val="InternetLink"/>
+          <w:color w:val="auto"/>
+          <w:sz w:val="20"/>
+          <w:szCs w:val="20"/>
+          <w:u w:val="none"/>
+        </w:rPr>
+        <w:t>1205852</w:t>
       </w:r>
       <w:r>
         <w:rPr>
+          <w:color w:val="auto"/>
           <w:sz w:val="20"/>
           <w:szCs w:val="20"/>
-        </w:rPr>
-        <w:t xml:space="preserve">artifact removal algorithm </w:t>
-      </w:r>
-      <w:r>
-        <w:rPr>
-          <w:sz w:val="20"/>
-          <w:szCs w:val="20"/>
-        </w:rPr>
-        <w:t>FORCe [73]</w:t>
-      </w:r>
-      <w:r>
-        <w:rPr>
-          <w:sz w:val="20"/>
-          <w:szCs w:val="20"/>
-        </w:rPr>
-        <w:t xml:space="preserve">. S1 Fig data is located at </w:t>
-      </w:r>
-      <w:hyperlink r:id="rId3">
-        <w:r>
-          <w:rPr>
-            <w:rStyle w:val="InternetLink"/>
-            <w:sz w:val="20"/>
-            <w:szCs w:val="20"/>
-          </w:rPr>
-          <w:t>https://zenodo.org/record/1205852</w:t>
-        </w:r>
-      </w:hyperlink>
-      <w:r>
-        <w:rPr>
-          <w:sz w:val="20"/>
-          <w:szCs w:val="20"/>
+          <w:u w:val="none"/>
         </w:rPr>
         <w:t xml:space="preserve"> .</w:t>
       </w:r>
@@ -333,7 +328,7 @@
                     </pic:cNvPicPr>
                   </pic:nvPicPr>
                   <pic:blipFill>
-                    <a:blip r:embed="rId4"/>
+                    <a:blip r:embed="rId3"/>
                     <a:stretch>
                       <a:fillRect/>
                     </a:stretch>
@@ -376,20 +371,22 @@
         </w:rPr>
         <w:t xml:space="preserve"> BCI feature discriminancy per training modality. Topographic maps of discriminancy per training modality on the 16 EEG channel locations over the sensorimotor cortex monitored. Bright color indicates high discriminancy between Both Hands and Both Feet motor imagery tasks employed by both pilots (P1 top, P2 bottom). The discriminancy of each channel is quantified as the Fisher score of the EEG signal's power spectral density distributions for these two mental classes in the high β band (22-32 Hz), on this channel. Each map illustrates local Fisher scores (with inter-channel interpolation) averaged over all runs of the supertitled modality. S2 Fig data is located at </w:t>
       </w:r>
-      <w:hyperlink r:id="rId5">
-        <w:r>
-          <w:rPr>
-            <w:rStyle w:val="InternetLink"/>
-            <w:sz w:val="20"/>
-            <w:szCs w:val="20"/>
-          </w:rPr>
-          <w:t>https://zenodo.org/record/1205860</w:t>
-        </w:r>
-      </w:hyperlink>
       <w:r>
         <w:rPr>
+          <w:rStyle w:val="InternetLink"/>
+          <w:color w:val="auto"/>
           <w:sz w:val="20"/>
           <w:szCs w:val="20"/>
+          <w:u w:val="none"/>
+        </w:rPr>
+        <w:t>https://doi.org/10.5281/zenodo.1205860</w:t>
+      </w:r>
+      <w:r>
+        <w:rPr>
+          <w:color w:val="auto"/>
+          <w:sz w:val="20"/>
+          <w:szCs w:val="20"/>
+          <w:u w:val="none"/>
         </w:rPr>
         <w:t xml:space="preserve"> .</w:t>
       </w:r>
@@ -440,7 +437,7 @@
                     </pic:cNvPicPr>
                   </pic:nvPicPr>
                   <pic:blipFill>
-                    <a:blip r:embed="rId6"/>
+                    <a:blip r:embed="rId4"/>
                     <a:stretch>
                       <a:fillRect/>
                     </a:stretch>
@@ -590,7 +587,7 @@
       <w:tblPr>
         <w:tblW w:w="9404" w:type="dxa"/>
         <w:jc w:val="left"/>
-        <w:tblInd w:w="42" w:type="dxa"/>
+        <w:tblInd w:w="32" w:type="dxa"/>
         <w:tblBorders>
           <w:top w:val="single" w:sz="8" w:space="0" w:color="000001"/>
           <w:left w:val="single" w:sz="8" w:space="0" w:color="000001"/>
@@ -601,7 +598,7 @@
         </w:tblBorders>
         <w:tblCellMar>
           <w:top w:w="100" w:type="dxa"/>
-          <w:left w:w="50" w:type="dxa"/>
+          <w:left w:w="40" w:type="dxa"/>
           <w:bottom w:w="100" w:type="dxa"/>
           <w:right w:w="100" w:type="dxa"/>
         </w:tblCellMar>
@@ -630,7 +627,7 @@
             </w:tcBorders>
             <w:shd w:color="auto" w:fill="auto" w:val="clear"/>
             <w:tcMar>
-              <w:left w:w="50" w:type="dxa"/>
+              <w:left w:w="40" w:type="dxa"/>
             </w:tcMar>
           </w:tcPr>
           <w:p>
@@ -668,7 +665,7 @@
             </w:tcBorders>
             <w:shd w:color="auto" w:fill="auto" w:val="clear"/>
             <w:tcMar>
-              <w:left w:w="50" w:type="dxa"/>
+              <w:left w:w="40" w:type="dxa"/>
             </w:tcMar>
           </w:tcPr>
           <w:p>
@@ -706,7 +703,7 @@
             </w:tcBorders>
             <w:shd w:color="auto" w:fill="auto" w:val="clear"/>
             <w:tcMar>
-              <w:left w:w="50" w:type="dxa"/>
+              <w:left w:w="40" w:type="dxa"/>
             </w:tcMar>
           </w:tcPr>
           <w:p>
@@ -744,7 +741,7 @@
             </w:tcBorders>
             <w:shd w:color="auto" w:fill="auto" w:val="clear"/>
             <w:tcMar>
-              <w:left w:w="50" w:type="dxa"/>
+              <w:left w:w="40" w:type="dxa"/>
             </w:tcMar>
           </w:tcPr>
           <w:p>
@@ -782,7 +779,7 @@
             </w:tcBorders>
             <w:shd w:color="auto" w:fill="auto" w:val="clear"/>
             <w:tcMar>
-              <w:left w:w="50" w:type="dxa"/>
+              <w:left w:w="40" w:type="dxa"/>
             </w:tcMar>
           </w:tcPr>
           <w:p>
@@ -820,7 +817,7 @@
             </w:tcBorders>
             <w:shd w:color="auto" w:fill="auto" w:val="clear"/>
             <w:tcMar>
-              <w:left w:w="50" w:type="dxa"/>
+              <w:left w:w="40" w:type="dxa"/>
             </w:tcMar>
           </w:tcPr>
           <w:p>
@@ -861,7 +858,7 @@
             </w:tcBorders>
             <w:shd w:color="auto" w:fill="auto" w:val="clear"/>
             <w:tcMar>
-              <w:left w:w="50" w:type="dxa"/>
+              <w:left w:w="40" w:type="dxa"/>
             </w:tcMar>
           </w:tcPr>
           <w:p>
@@ -876,21 +873,7 @@
                 <w:sz w:val="20"/>
                 <w:szCs w:val="20"/>
               </w:rPr>
-              <w:t>BrainGain [7</w:t>
-            </w:r>
-            <w:r>
-              <w:rPr>
-                <w:sz w:val="20"/>
-                <w:szCs w:val="20"/>
-              </w:rPr>
-              <w:t>4</w:t>
-            </w:r>
-            <w:r>
-              <w:rPr>
-                <w:sz w:val="20"/>
-                <w:szCs w:val="20"/>
-              </w:rPr>
-              <w:t>]</w:t>
+              <w:t>BrainGain [74]</w:t>
             </w:r>
           </w:p>
         </w:tc>
@@ -907,7 +890,7 @@
             </w:tcBorders>
             <w:shd w:color="auto" w:fill="auto" w:val="clear"/>
             <w:tcMar>
-              <w:left w:w="50" w:type="dxa"/>
+              <w:left w:w="40" w:type="dxa"/>
             </w:tcMar>
           </w:tcPr>
           <w:p>
@@ -942,7 +925,7 @@
             </w:tcBorders>
             <w:shd w:color="auto" w:fill="auto" w:val="clear"/>
             <w:tcMar>
-              <w:left w:w="50" w:type="dxa"/>
+              <w:left w:w="40" w:type="dxa"/>
             </w:tcMar>
           </w:tcPr>
           <w:p>
@@ -977,7 +960,7 @@
             </w:tcBorders>
             <w:shd w:color="auto" w:fill="auto" w:val="clear"/>
             <w:tcMar>
-              <w:left w:w="50" w:type="dxa"/>
+              <w:left w:w="40" w:type="dxa"/>
             </w:tcMar>
           </w:tcPr>
           <w:p>
@@ -1012,7 +995,7 @@
             </w:tcBorders>
             <w:shd w:color="auto" w:fill="auto" w:val="clear"/>
             <w:tcMar>
-              <w:left w:w="50" w:type="dxa"/>
+              <w:left w:w="40" w:type="dxa"/>
             </w:tcMar>
           </w:tcPr>
           <w:p>
@@ -1065,7 +1048,7 @@
             </w:tcBorders>
             <w:shd w:color="auto" w:fill="auto" w:val="clear"/>
             <w:tcMar>
-              <w:left w:w="50" w:type="dxa"/>
+              <w:left w:w="40" w:type="dxa"/>
             </w:tcMar>
           </w:tcPr>
           <w:p>
@@ -1103,7 +1086,7 @@
             </w:tcBorders>
             <w:shd w:color="auto" w:fill="auto" w:val="clear"/>
             <w:tcMar>
-              <w:left w:w="50" w:type="dxa"/>
+              <w:left w:w="40" w:type="dxa"/>
             </w:tcMar>
           </w:tcPr>
           <w:p>
@@ -1118,35 +1101,7 @@
                 <w:sz w:val="20"/>
                 <w:szCs w:val="20"/>
               </w:rPr>
-              <w:t>Athena-Minerva [7</w:t>
-            </w:r>
-            <w:r>
-              <w:rPr>
-                <w:sz w:val="20"/>
-                <w:szCs w:val="20"/>
-              </w:rPr>
-              <w:t>5</w:t>
-            </w:r>
-            <w:r>
-              <w:rPr>
-                <w:sz w:val="20"/>
-                <w:szCs w:val="20"/>
-              </w:rPr>
-              <w:t>,7</w:t>
-            </w:r>
-            <w:r>
-              <w:rPr>
-                <w:sz w:val="20"/>
-                <w:szCs w:val="20"/>
-              </w:rPr>
-              <w:t>6</w:t>
-            </w:r>
-            <w:r>
-              <w:rPr>
-                <w:sz w:val="20"/>
-                <w:szCs w:val="20"/>
-              </w:rPr>
-              <w:t>]</w:t>
+              <w:t>Athena-Minerva [75,76]</w:t>
             </w:r>
           </w:p>
         </w:tc>
@@ -1163,7 +1118,7 @@
             </w:tcBorders>
             <w:shd w:color="auto" w:fill="auto" w:val="clear"/>
             <w:tcMar>
-              <w:left w:w="50" w:type="dxa"/>
+              <w:left w:w="40" w:type="dxa"/>
             </w:tcMar>
           </w:tcPr>
           <w:p>
@@ -1198,7 +1153,7 @@
             </w:tcBorders>
             <w:shd w:color="auto" w:fill="auto" w:val="clear"/>
             <w:tcMar>
-              <w:left w:w="50" w:type="dxa"/>
+              <w:left w:w="40" w:type="dxa"/>
             </w:tcMar>
           </w:tcPr>
           <w:p>
@@ -1233,7 +1188,7 @@
             </w:tcBorders>
             <w:shd w:color="auto" w:fill="auto" w:val="clear"/>
             <w:tcMar>
-              <w:left w:w="50" w:type="dxa"/>
+              <w:left w:w="40" w:type="dxa"/>
             </w:tcMar>
           </w:tcPr>
           <w:p>
@@ -1268,7 +1223,7 @@
             </w:tcBorders>
             <w:shd w:color="auto" w:fill="auto" w:val="clear"/>
             <w:tcMar>
-              <w:left w:w="50" w:type="dxa"/>
+              <w:left w:w="40" w:type="dxa"/>
             </w:tcMar>
           </w:tcPr>
           <w:p>
@@ -1303,7 +1258,7 @@
             </w:tcBorders>
             <w:shd w:color="auto" w:fill="auto" w:val="clear"/>
             <w:tcMar>
-              <w:left w:w="50" w:type="dxa"/>
+              <w:left w:w="40" w:type="dxa"/>
             </w:tcMar>
           </w:tcPr>
           <w:p>
@@ -1341,7 +1296,7 @@
             </w:tcBorders>
             <w:shd w:color="auto" w:fill="auto" w:val="clear"/>
             <w:tcMar>
-              <w:left w:w="50" w:type="dxa"/>
+              <w:left w:w="40" w:type="dxa"/>
             </w:tcMar>
           </w:tcPr>
           <w:p>
@@ -1376,7 +1331,7 @@
             </w:tcBorders>
             <w:shd w:color="auto" w:fill="auto" w:val="clear"/>
             <w:tcMar>
-              <w:left w:w="50" w:type="dxa"/>
+              <w:left w:w="40" w:type="dxa"/>
             </w:tcMar>
           </w:tcPr>
           <w:p>
@@ -1411,7 +1366,7 @@
             </w:tcBorders>
             <w:shd w:color="auto" w:fill="auto" w:val="clear"/>
             <w:tcMar>
-              <w:left w:w="50" w:type="dxa"/>
+              <w:left w:w="40" w:type="dxa"/>
             </w:tcMar>
           </w:tcPr>
           <w:p>
@@ -1446,7 +1401,7 @@
             </w:tcBorders>
             <w:shd w:color="auto" w:fill="auto" w:val="clear"/>
             <w:tcMar>
-              <w:left w:w="50" w:type="dxa"/>
+              <w:left w:w="40" w:type="dxa"/>
             </w:tcMar>
           </w:tcPr>
           <w:p>
@@ -1481,7 +1436,7 @@
             </w:tcBorders>
             <w:shd w:color="auto" w:fill="auto" w:val="clear"/>
             <w:tcMar>
-              <w:left w:w="50" w:type="dxa"/>
+              <w:left w:w="40" w:type="dxa"/>
             </w:tcMar>
           </w:tcPr>
           <w:p>
@@ -1516,7 +1471,7 @@
             </w:tcBorders>
             <w:shd w:color="auto" w:fill="auto" w:val="clear"/>
             <w:tcMar>
-              <w:left w:w="50" w:type="dxa"/>
+              <w:left w:w="40" w:type="dxa"/>
             </w:tcMar>
           </w:tcPr>
           <w:p>
@@ -1554,7 +1509,7 @@
             </w:tcBorders>
             <w:shd w:color="auto" w:fill="auto" w:val="clear"/>
             <w:tcMar>
-              <w:left w:w="50" w:type="dxa"/>
+              <w:left w:w="40" w:type="dxa"/>
             </w:tcMar>
           </w:tcPr>
           <w:p>
@@ -1569,35 +1524,7 @@
                 <w:sz w:val="20"/>
                 <w:szCs w:val="20"/>
               </w:rPr>
-              <w:t>NeuroCONCISE [7</w:t>
-            </w:r>
-            <w:r>
-              <w:rPr>
-                <w:sz w:val="20"/>
-                <w:szCs w:val="20"/>
-              </w:rPr>
-              <w:t>7</w:t>
-            </w:r>
-            <w:r>
-              <w:rPr>
-                <w:sz w:val="20"/>
-                <w:szCs w:val="20"/>
-              </w:rPr>
-              <w:t>,7</w:t>
-            </w:r>
-            <w:r>
-              <w:rPr>
-                <w:sz w:val="20"/>
-                <w:szCs w:val="20"/>
-              </w:rPr>
-              <w:t>8</w:t>
-            </w:r>
-            <w:r>
-              <w:rPr>
-                <w:sz w:val="20"/>
-                <w:szCs w:val="20"/>
-              </w:rPr>
-              <w:t>]</w:t>
+              <w:t>NeuroCONCISE [77,78]</w:t>
             </w:r>
           </w:p>
         </w:tc>
@@ -1614,7 +1541,7 @@
             </w:tcBorders>
             <w:shd w:color="auto" w:fill="auto" w:val="clear"/>
             <w:tcMar>
-              <w:left w:w="50" w:type="dxa"/>
+              <w:left w:w="40" w:type="dxa"/>
             </w:tcMar>
           </w:tcPr>
           <w:p>
@@ -1649,7 +1576,7 @@
             </w:tcBorders>
             <w:shd w:color="auto" w:fill="auto" w:val="clear"/>
             <w:tcMar>
-              <w:left w:w="50" w:type="dxa"/>
+              <w:left w:w="40" w:type="dxa"/>
             </w:tcMar>
           </w:tcPr>
           <w:p>
@@ -1684,7 +1611,7 @@
             </w:tcBorders>
             <w:shd w:color="auto" w:fill="auto" w:val="clear"/>
             <w:tcMar>
-              <w:left w:w="50" w:type="dxa"/>
+              <w:left w:w="40" w:type="dxa"/>
             </w:tcMar>
           </w:tcPr>
           <w:p>
@@ -1719,7 +1646,7 @@
             </w:tcBorders>
             <w:shd w:color="auto" w:fill="auto" w:val="clear"/>
             <w:tcMar>
-              <w:left w:w="50" w:type="dxa"/>
+              <w:left w:w="40" w:type="dxa"/>
             </w:tcMar>
           </w:tcPr>
           <w:p>
@@ -1754,7 +1681,7 @@
             </w:tcBorders>
             <w:shd w:color="auto" w:fill="auto" w:val="clear"/>
             <w:tcMar>
-              <w:left w:w="50" w:type="dxa"/>
+              <w:left w:w="40" w:type="dxa"/>
             </w:tcMar>
           </w:tcPr>
           <w:p>
@@ -1792,7 +1719,7 @@
             </w:tcBorders>
             <w:shd w:color="auto" w:fill="auto" w:val="clear"/>
             <w:tcMar>
-              <w:left w:w="50" w:type="dxa"/>
+              <w:left w:w="40" w:type="dxa"/>
             </w:tcMar>
           </w:tcPr>
           <w:p>
@@ -1827,7 +1754,7 @@
             </w:tcBorders>
             <w:shd w:color="auto" w:fill="auto" w:val="clear"/>
             <w:tcMar>
-              <w:left w:w="50" w:type="dxa"/>
+              <w:left w:w="40" w:type="dxa"/>
             </w:tcMar>
           </w:tcPr>
           <w:p>
@@ -1862,7 +1789,7 @@
             </w:tcBorders>
             <w:shd w:color="auto" w:fill="auto" w:val="clear"/>
             <w:tcMar>
-              <w:left w:w="50" w:type="dxa"/>
+              <w:left w:w="40" w:type="dxa"/>
             </w:tcMar>
           </w:tcPr>
           <w:p>
@@ -1897,7 +1824,7 @@
             </w:tcBorders>
             <w:shd w:color="auto" w:fill="auto" w:val="clear"/>
             <w:tcMar>
-              <w:left w:w="50" w:type="dxa"/>
+              <w:left w:w="40" w:type="dxa"/>
             </w:tcMar>
           </w:tcPr>
           <w:p>
@@ -1950,7 +1877,7 @@
             </w:tcBorders>
             <w:shd w:color="auto" w:fill="auto" w:val="clear"/>
             <w:tcMar>
-              <w:left w:w="50" w:type="dxa"/>
+              <w:left w:w="40" w:type="dxa"/>
             </w:tcMar>
           </w:tcPr>
           <w:p>
@@ -1985,7 +1912,7 @@
             </w:tcBorders>
             <w:shd w:color="auto" w:fill="auto" w:val="clear"/>
             <w:tcMar>
-              <w:left w:w="50" w:type="dxa"/>
+              <w:left w:w="40" w:type="dxa"/>
             </w:tcMar>
           </w:tcPr>
           <w:p>
@@ -2023,7 +1950,7 @@
             </w:tcBorders>
             <w:shd w:color="auto" w:fill="auto" w:val="clear"/>
             <w:tcMar>
-              <w:left w:w="50" w:type="dxa"/>
+              <w:left w:w="40" w:type="dxa"/>
             </w:tcMar>
           </w:tcPr>
           <w:p>
@@ -2055,7 +1982,7 @@
             </w:tcBorders>
             <w:shd w:color="auto" w:fill="auto" w:val="clear"/>
             <w:tcMar>
-              <w:left w:w="50" w:type="dxa"/>
+              <w:left w:w="40" w:type="dxa"/>
             </w:tcMar>
           </w:tcPr>
           <w:p>
@@ -2090,7 +2017,7 @@
             </w:tcBorders>
             <w:shd w:color="auto" w:fill="auto" w:val="clear"/>
             <w:tcMar>
-              <w:left w:w="50" w:type="dxa"/>
+              <w:left w:w="40" w:type="dxa"/>
             </w:tcMar>
           </w:tcPr>
           <w:p>
@@ -2125,7 +2052,7 @@
             </w:tcBorders>
             <w:shd w:color="auto" w:fill="auto" w:val="clear"/>
             <w:tcMar>
-              <w:left w:w="50" w:type="dxa"/>
+              <w:left w:w="40" w:type="dxa"/>
             </w:tcMar>
           </w:tcPr>
           <w:p>
@@ -2178,7 +2105,7 @@
             </w:tcBorders>
             <w:shd w:color="auto" w:fill="auto" w:val="clear"/>
             <w:tcMar>
-              <w:left w:w="50" w:type="dxa"/>
+              <w:left w:w="40" w:type="dxa"/>
             </w:tcMar>
           </w:tcPr>
           <w:p>
@@ -2213,7 +2140,7 @@
             </w:tcBorders>
             <w:shd w:color="auto" w:fill="auto" w:val="clear"/>
             <w:tcMar>
-              <w:left w:w="50" w:type="dxa"/>
+              <w:left w:w="40" w:type="dxa"/>
             </w:tcMar>
           </w:tcPr>
           <w:p>
@@ -2251,7 +2178,7 @@
             </w:tcBorders>
             <w:shd w:color="auto" w:fill="auto" w:val="clear"/>
             <w:tcMar>
-              <w:left w:w="50" w:type="dxa"/>
+              <w:left w:w="40" w:type="dxa"/>
             </w:tcMar>
           </w:tcPr>
           <w:p>
@@ -2286,7 +2213,7 @@
             </w:tcBorders>
             <w:shd w:color="auto" w:fill="auto" w:val="clear"/>
             <w:tcMar>
-              <w:left w:w="50" w:type="dxa"/>
+              <w:left w:w="40" w:type="dxa"/>
             </w:tcMar>
           </w:tcPr>
           <w:p>
@@ -2321,7 +2248,7 @@
             </w:tcBorders>
             <w:shd w:color="auto" w:fill="auto" w:val="clear"/>
             <w:tcMar>
-              <w:left w:w="50" w:type="dxa"/>
+              <w:left w:w="40" w:type="dxa"/>
             </w:tcMar>
           </w:tcPr>
           <w:p>
@@ -2374,7 +2301,7 @@
             </w:tcBorders>
             <w:shd w:color="auto" w:fill="auto" w:val="clear"/>
             <w:tcMar>
-              <w:left w:w="50" w:type="dxa"/>
+              <w:left w:w="40" w:type="dxa"/>
             </w:tcMar>
           </w:tcPr>
           <w:p>
@@ -2409,7 +2336,7 @@
             </w:tcBorders>
             <w:shd w:color="auto" w:fill="auto" w:val="clear"/>
             <w:tcMar>
-              <w:left w:w="50" w:type="dxa"/>
+              <w:left w:w="40" w:type="dxa"/>
             </w:tcMar>
           </w:tcPr>
           <w:p>
@@ -2444,7 +2371,7 @@
             </w:tcBorders>
             <w:shd w:color="auto" w:fill="auto" w:val="clear"/>
             <w:tcMar>
-              <w:left w:w="50" w:type="dxa"/>
+              <w:left w:w="40" w:type="dxa"/>
             </w:tcMar>
           </w:tcPr>
           <w:p>
@@ -2544,7 +2471,7 @@
       <w:tblPr>
         <w:tblW w:w="9586" w:type="dxa"/>
         <w:jc w:val="left"/>
-        <w:tblInd w:w="-25" w:type="dxa"/>
+        <w:tblInd w:w="-30" w:type="dxa"/>
         <w:tblBorders>
           <w:top w:val="single" w:sz="4" w:space="0" w:color="000001"/>
           <w:left w:val="single" w:sz="4" w:space="0" w:color="000001"/>
@@ -2553,7 +2480,7 @@
         </w:tblBorders>
         <w:tblCellMar>
           <w:top w:w="0" w:type="dxa"/>
-          <w:left w:w="83" w:type="dxa"/>
+          <w:left w:w="78" w:type="dxa"/>
           <w:bottom w:w="0" w:type="dxa"/>
           <w:right w:w="108" w:type="dxa"/>
         </w:tblCellMar>
@@ -2585,7 +2512,7 @@
             </w:tcBorders>
             <w:shd w:color="auto" w:fill="auto" w:val="clear"/>
             <w:tcMar>
-              <w:left w:w="83" w:type="dxa"/>
+              <w:left w:w="78" w:type="dxa"/>
             </w:tcMar>
           </w:tcPr>
           <w:p>
@@ -2622,7 +2549,7 @@
             </w:tcBorders>
             <w:shd w:color="auto" w:fill="auto" w:val="clear"/>
             <w:tcMar>
-              <w:left w:w="83" w:type="dxa"/>
+              <w:left w:w="78" w:type="dxa"/>
             </w:tcMar>
           </w:tcPr>
           <w:p>
@@ -2659,7 +2586,7 @@
             </w:tcBorders>
             <w:shd w:color="auto" w:fill="auto" w:val="clear"/>
             <w:tcMar>
-              <w:left w:w="83" w:type="dxa"/>
+              <w:left w:w="78" w:type="dxa"/>
             </w:tcMar>
           </w:tcPr>
           <w:p>
@@ -2712,7 +2639,7 @@
             </w:tcBorders>
             <w:shd w:color="auto" w:fill="auto" w:val="clear"/>
             <w:tcMar>
-              <w:left w:w="83" w:type="dxa"/>
+              <w:left w:w="78" w:type="dxa"/>
             </w:tcMar>
           </w:tcPr>
           <w:p>
@@ -2765,7 +2692,7 @@
             </w:tcBorders>
             <w:shd w:color="auto" w:fill="auto" w:val="clear"/>
             <w:tcMar>
-              <w:left w:w="83" w:type="dxa"/>
+              <w:left w:w="78" w:type="dxa"/>
             </w:tcMar>
           </w:tcPr>
           <w:p>
@@ -2799,7 +2726,7 @@
             </w:tcBorders>
             <w:shd w:color="auto" w:fill="auto" w:val="clear"/>
             <w:tcMar>
-              <w:left w:w="83" w:type="dxa"/>
+              <w:left w:w="78" w:type="dxa"/>
             </w:tcMar>
           </w:tcPr>
           <w:p>
@@ -2833,7 +2760,7 @@
             </w:tcBorders>
             <w:shd w:color="auto" w:fill="auto" w:val="clear"/>
             <w:tcMar>
-              <w:left w:w="83" w:type="dxa"/>
+              <w:left w:w="78" w:type="dxa"/>
             </w:tcMar>
           </w:tcPr>
           <w:p>
@@ -2867,7 +2794,7 @@
             </w:tcBorders>
             <w:shd w:color="auto" w:fill="auto" w:val="clear"/>
             <w:tcMar>
-              <w:left w:w="83" w:type="dxa"/>
+              <w:left w:w="78" w:type="dxa"/>
             </w:tcMar>
           </w:tcPr>
           <w:p>
@@ -2920,7 +2847,7 @@
             </w:tcBorders>
             <w:shd w:color="auto" w:fill="auto" w:val="clear"/>
             <w:tcMar>
-              <w:left w:w="83" w:type="dxa"/>
+              <w:left w:w="78" w:type="dxa"/>
             </w:tcMar>
           </w:tcPr>
           <w:p>
@@ -2973,7 +2900,7 @@
             </w:tcBorders>
             <w:shd w:color="auto" w:fill="auto" w:val="clear"/>
             <w:tcMar>
-              <w:left w:w="83" w:type="dxa"/>
+              <w:left w:w="78" w:type="dxa"/>
             </w:tcMar>
           </w:tcPr>
           <w:p>
@@ -3007,7 +2934,7 @@
             </w:tcBorders>
             <w:shd w:color="auto" w:fill="auto" w:val="clear"/>
             <w:tcMar>
-              <w:left w:w="83" w:type="dxa"/>
+              <w:left w:w="78" w:type="dxa"/>
             </w:tcMar>
           </w:tcPr>
           <w:p>
@@ -3043,7 +2970,7 @@
             </w:tcBorders>
             <w:shd w:color="auto" w:fill="auto" w:val="clear"/>
             <w:tcMar>
-              <w:left w:w="83" w:type="dxa"/>
+              <w:left w:w="78" w:type="dxa"/>
             </w:tcMar>
           </w:tcPr>
           <w:p>
@@ -3080,7 +3007,7 @@
             </w:tcBorders>
             <w:shd w:color="auto" w:fill="auto" w:val="clear"/>
             <w:tcMar>
-              <w:left w:w="83" w:type="dxa"/>
+              <w:left w:w="78" w:type="dxa"/>
             </w:tcMar>
           </w:tcPr>
           <w:p>
@@ -3107,7 +3034,7 @@
             </w:tcBorders>
             <w:shd w:color="auto" w:fill="auto" w:val="clear"/>
             <w:tcMar>
-              <w:left w:w="83" w:type="dxa"/>
+              <w:left w:w="78" w:type="dxa"/>
             </w:tcMar>
           </w:tcPr>
           <w:p>
@@ -3134,7 +3061,7 @@
             </w:tcBorders>
             <w:shd w:color="auto" w:fill="auto" w:val="clear"/>
             <w:tcMar>
-              <w:left w:w="83" w:type="dxa"/>
+              <w:left w:w="78" w:type="dxa"/>
             </w:tcMar>
           </w:tcPr>
           <w:p>
@@ -3161,7 +3088,7 @@
             </w:tcBorders>
             <w:shd w:color="auto" w:fill="auto" w:val="clear"/>
             <w:tcMar>
-              <w:left w:w="83" w:type="dxa"/>
+              <w:left w:w="78" w:type="dxa"/>
             </w:tcMar>
           </w:tcPr>
           <w:p>
@@ -3188,7 +3115,7 @@
             </w:tcBorders>
             <w:shd w:color="auto" w:fill="auto" w:val="clear"/>
             <w:tcMar>
-              <w:left w:w="83" w:type="dxa"/>
+              <w:left w:w="78" w:type="dxa"/>
             </w:tcMar>
           </w:tcPr>
           <w:p>
@@ -3215,7 +3142,7 @@
             </w:tcBorders>
             <w:shd w:color="auto" w:fill="auto" w:val="clear"/>
             <w:tcMar>
-              <w:left w:w="83" w:type="dxa"/>
+              <w:left w:w="78" w:type="dxa"/>
             </w:tcMar>
           </w:tcPr>
           <w:p>
@@ -3242,7 +3169,7 @@
             </w:tcBorders>
             <w:shd w:color="auto" w:fill="auto" w:val="clear"/>
             <w:tcMar>
-              <w:left w:w="83" w:type="dxa"/>
+              <w:left w:w="78" w:type="dxa"/>
             </w:tcMar>
           </w:tcPr>
           <w:p>
@@ -3269,7 +3196,7 @@
             </w:tcBorders>
             <w:shd w:color="auto" w:fill="auto" w:val="clear"/>
             <w:tcMar>
-              <w:left w:w="83" w:type="dxa"/>
+              <w:left w:w="78" w:type="dxa"/>
             </w:tcMar>
           </w:tcPr>
           <w:p>
@@ -3296,7 +3223,7 @@
             </w:tcBorders>
             <w:shd w:color="auto" w:fill="auto" w:val="clear"/>
             <w:tcMar>
-              <w:left w:w="83" w:type="dxa"/>
+              <w:left w:w="78" w:type="dxa"/>
             </w:tcMar>
           </w:tcPr>
           <w:p>
@@ -3325,7 +3252,7 @@
             </w:tcBorders>
             <w:shd w:color="auto" w:fill="auto" w:val="clear"/>
             <w:tcMar>
-              <w:left w:w="83" w:type="dxa"/>
+              <w:left w:w="78" w:type="dxa"/>
             </w:tcMar>
           </w:tcPr>
           <w:p>
@@ -3355,7 +3282,7 @@
             </w:tcBorders>
             <w:shd w:color="auto" w:fill="auto" w:val="clear"/>
             <w:tcMar>
-              <w:left w:w="83" w:type="dxa"/>
+              <w:left w:w="78" w:type="dxa"/>
             </w:tcMar>
           </w:tcPr>
           <w:p>
@@ -3382,7 +3309,7 @@
             </w:tcBorders>
             <w:shd w:color="auto" w:fill="auto" w:val="clear"/>
             <w:tcMar>
-              <w:left w:w="83" w:type="dxa"/>
+              <w:left w:w="78" w:type="dxa"/>
             </w:tcMar>
           </w:tcPr>
           <w:p>
@@ -3409,7 +3336,7 @@
             </w:tcBorders>
             <w:shd w:color="auto" w:fill="auto" w:val="clear"/>
             <w:tcMar>
-              <w:left w:w="83" w:type="dxa"/>
+              <w:left w:w="78" w:type="dxa"/>
             </w:tcMar>
           </w:tcPr>
           <w:p>
@@ -3436,7 +3363,7 @@
             </w:tcBorders>
             <w:shd w:color="auto" w:fill="auto" w:val="clear"/>
             <w:tcMar>
-              <w:left w:w="83" w:type="dxa"/>
+              <w:left w:w="78" w:type="dxa"/>
             </w:tcMar>
           </w:tcPr>
           <w:p>
@@ -3463,7 +3390,7 @@
             </w:tcBorders>
             <w:shd w:color="auto" w:fill="auto" w:val="clear"/>
             <w:tcMar>
-              <w:left w:w="83" w:type="dxa"/>
+              <w:left w:w="78" w:type="dxa"/>
             </w:tcMar>
           </w:tcPr>
           <w:p>
@@ -3490,7 +3417,7 @@
             </w:tcBorders>
             <w:shd w:color="auto" w:fill="auto" w:val="clear"/>
             <w:tcMar>
-              <w:left w:w="83" w:type="dxa"/>
+              <w:left w:w="78" w:type="dxa"/>
             </w:tcMar>
           </w:tcPr>
           <w:p>
@@ -3517,7 +3444,7 @@
             </w:tcBorders>
             <w:shd w:color="auto" w:fill="auto" w:val="clear"/>
             <w:tcMar>
-              <w:left w:w="83" w:type="dxa"/>
+              <w:left w:w="78" w:type="dxa"/>
             </w:tcMar>
           </w:tcPr>
           <w:p>
@@ -3544,7 +3471,7 @@
             </w:tcBorders>
             <w:shd w:color="auto" w:fill="auto" w:val="clear"/>
             <w:tcMar>
-              <w:left w:w="83" w:type="dxa"/>
+              <w:left w:w="78" w:type="dxa"/>
             </w:tcMar>
           </w:tcPr>
           <w:p>
@@ -3571,7 +3498,7 @@
             </w:tcBorders>
             <w:shd w:color="auto" w:fill="auto" w:val="clear"/>
             <w:tcMar>
-              <w:left w:w="83" w:type="dxa"/>
+              <w:left w:w="78" w:type="dxa"/>
             </w:tcMar>
           </w:tcPr>
           <w:p>
@@ -3600,7 +3527,7 @@
             </w:tcBorders>
             <w:shd w:color="auto" w:fill="auto" w:val="clear"/>
             <w:tcMar>
-              <w:left w:w="83" w:type="dxa"/>
+              <w:left w:w="78" w:type="dxa"/>
             </w:tcMar>
           </w:tcPr>
           <w:p>
@@ -3630,7 +3557,7 @@
             </w:tcBorders>
             <w:shd w:color="auto" w:fill="auto" w:val="clear"/>
             <w:tcMar>
-              <w:left w:w="83" w:type="dxa"/>
+              <w:left w:w="78" w:type="dxa"/>
             </w:tcMar>
           </w:tcPr>
           <w:p>
@@ -3657,7 +3584,7 @@
             </w:tcBorders>
             <w:shd w:color="auto" w:fill="auto" w:val="clear"/>
             <w:tcMar>
-              <w:left w:w="83" w:type="dxa"/>
+              <w:left w:w="78" w:type="dxa"/>
             </w:tcMar>
           </w:tcPr>
           <w:p>
@@ -3684,7 +3611,7 @@
             </w:tcBorders>
             <w:shd w:color="auto" w:fill="auto" w:val="clear"/>
             <w:tcMar>
-              <w:left w:w="83" w:type="dxa"/>
+              <w:left w:w="78" w:type="dxa"/>
             </w:tcMar>
           </w:tcPr>
           <w:p>
@@ -3711,7 +3638,7 @@
             </w:tcBorders>
             <w:shd w:color="auto" w:fill="auto" w:val="clear"/>
             <w:tcMar>
-              <w:left w:w="83" w:type="dxa"/>
+              <w:left w:w="78" w:type="dxa"/>
             </w:tcMar>
           </w:tcPr>
           <w:p>
@@ -3738,7 +3665,7 @@
             </w:tcBorders>
             <w:shd w:color="auto" w:fill="auto" w:val="clear"/>
             <w:tcMar>
-              <w:left w:w="83" w:type="dxa"/>
+              <w:left w:w="78" w:type="dxa"/>
             </w:tcMar>
           </w:tcPr>
           <w:p>
@@ -3765,7 +3692,7 @@
             </w:tcBorders>
             <w:shd w:color="auto" w:fill="auto" w:val="clear"/>
             <w:tcMar>
-              <w:left w:w="83" w:type="dxa"/>
+              <w:left w:w="78" w:type="dxa"/>
             </w:tcMar>
           </w:tcPr>
           <w:p>
@@ -3792,7 +3719,7 @@
             </w:tcBorders>
             <w:shd w:color="auto" w:fill="auto" w:val="clear"/>
             <w:tcMar>
-              <w:left w:w="83" w:type="dxa"/>
+              <w:left w:w="78" w:type="dxa"/>
             </w:tcMar>
           </w:tcPr>
           <w:p>
@@ -3819,7 +3746,7 @@
             </w:tcBorders>
             <w:shd w:color="auto" w:fill="auto" w:val="clear"/>
             <w:tcMar>
-              <w:left w:w="83" w:type="dxa"/>
+              <w:left w:w="78" w:type="dxa"/>
             </w:tcMar>
           </w:tcPr>
           <w:p>
@@ -3846,7 +3773,7 @@
             </w:tcBorders>
             <w:shd w:color="auto" w:fill="auto" w:val="clear"/>
             <w:tcMar>
-              <w:left w:w="83" w:type="dxa"/>
+              <w:left w:w="78" w:type="dxa"/>
             </w:tcMar>
           </w:tcPr>
           <w:p>
@@ -3875,7 +3802,7 @@
             </w:tcBorders>
             <w:shd w:color="auto" w:fill="auto" w:val="clear"/>
             <w:tcMar>
-              <w:left w:w="83" w:type="dxa"/>
+              <w:left w:w="78" w:type="dxa"/>
             </w:tcMar>
           </w:tcPr>
           <w:p>
@@ -3905,7 +3832,7 @@
             </w:tcBorders>
             <w:shd w:color="auto" w:fill="auto" w:val="clear"/>
             <w:tcMar>
-              <w:left w:w="83" w:type="dxa"/>
+              <w:left w:w="78" w:type="dxa"/>
             </w:tcMar>
           </w:tcPr>
           <w:p>
@@ -3932,7 +3859,7 @@
             </w:tcBorders>
             <w:shd w:color="auto" w:fill="auto" w:val="clear"/>
             <w:tcMar>
-              <w:left w:w="83" w:type="dxa"/>
+              <w:left w:w="78" w:type="dxa"/>
             </w:tcMar>
           </w:tcPr>
           <w:p>
@@ -3959,7 +3886,7 @@
             </w:tcBorders>
             <w:shd w:color="auto" w:fill="auto" w:val="clear"/>
             <w:tcMar>
-              <w:left w:w="83" w:type="dxa"/>
+              <w:left w:w="78" w:type="dxa"/>
             </w:tcMar>
           </w:tcPr>
           <w:p>
@@ -3986,7 +3913,7 @@
             </w:tcBorders>
             <w:shd w:color="auto" w:fill="auto" w:val="clear"/>
             <w:tcMar>
-              <w:left w:w="83" w:type="dxa"/>
+              <w:left w:w="78" w:type="dxa"/>
             </w:tcMar>
           </w:tcPr>
           <w:p>
@@ -4013,7 +3940,7 @@
             </w:tcBorders>
             <w:shd w:color="auto" w:fill="auto" w:val="clear"/>
             <w:tcMar>
-              <w:left w:w="83" w:type="dxa"/>
+              <w:left w:w="78" w:type="dxa"/>
             </w:tcMar>
           </w:tcPr>
           <w:p>
@@ -4040,7 +3967,7 @@
             </w:tcBorders>
             <w:shd w:color="auto" w:fill="auto" w:val="clear"/>
             <w:tcMar>
-              <w:left w:w="83" w:type="dxa"/>
+              <w:left w:w="78" w:type="dxa"/>
             </w:tcMar>
           </w:tcPr>
           <w:p>
@@ -4067,7 +3994,7 @@
             </w:tcBorders>
             <w:shd w:color="auto" w:fill="auto" w:val="clear"/>
             <w:tcMar>
-              <w:left w:w="83" w:type="dxa"/>
+              <w:left w:w="78" w:type="dxa"/>
             </w:tcMar>
           </w:tcPr>
           <w:p>
@@ -4094,7 +4021,7 @@
             </w:tcBorders>
             <w:shd w:color="auto" w:fill="auto" w:val="clear"/>
             <w:tcMar>
-              <w:left w:w="83" w:type="dxa"/>
+              <w:left w:w="78" w:type="dxa"/>
             </w:tcMar>
           </w:tcPr>
           <w:p>
@@ -4121,7 +4048,7 @@
             </w:tcBorders>
             <w:shd w:color="auto" w:fill="auto" w:val="clear"/>
             <w:tcMar>
-              <w:left w:w="83" w:type="dxa"/>
+              <w:left w:w="78" w:type="dxa"/>
             </w:tcMar>
           </w:tcPr>
           <w:p>
@@ -4150,7 +4077,7 @@
             </w:tcBorders>
             <w:shd w:color="auto" w:fill="auto" w:val="clear"/>
             <w:tcMar>
-              <w:left w:w="83" w:type="dxa"/>
+              <w:left w:w="78" w:type="dxa"/>
             </w:tcMar>
           </w:tcPr>
           <w:p>
@@ -4180,7 +4107,7 @@
             </w:tcBorders>
             <w:shd w:color="auto" w:fill="auto" w:val="clear"/>
             <w:tcMar>
-              <w:left w:w="83" w:type="dxa"/>
+              <w:left w:w="78" w:type="dxa"/>
             </w:tcMar>
           </w:tcPr>
           <w:p>
@@ -4207,7 +4134,7 @@
             </w:tcBorders>
             <w:shd w:color="auto" w:fill="auto" w:val="clear"/>
             <w:tcMar>
-              <w:left w:w="83" w:type="dxa"/>
+              <w:left w:w="78" w:type="dxa"/>
             </w:tcMar>
           </w:tcPr>
           <w:p>
@@ -4234,7 +4161,7 @@
             </w:tcBorders>
             <w:shd w:color="auto" w:fill="auto" w:val="clear"/>
             <w:tcMar>
-              <w:left w:w="83" w:type="dxa"/>
+              <w:left w:w="78" w:type="dxa"/>
             </w:tcMar>
           </w:tcPr>
           <w:p>
@@ -4261,7 +4188,7 @@
             </w:tcBorders>
             <w:shd w:color="auto" w:fill="auto" w:val="clear"/>
             <w:tcMar>
-              <w:left w:w="83" w:type="dxa"/>
+              <w:left w:w="78" w:type="dxa"/>
             </w:tcMar>
           </w:tcPr>
           <w:p>
@@ -4288,7 +4215,7 @@
             </w:tcBorders>
             <w:shd w:color="auto" w:fill="auto" w:val="clear"/>
             <w:tcMar>
-              <w:left w:w="83" w:type="dxa"/>
+              <w:left w:w="78" w:type="dxa"/>
             </w:tcMar>
           </w:tcPr>
           <w:p>
@@ -4315,7 +4242,7 @@
             </w:tcBorders>
             <w:shd w:color="auto" w:fill="auto" w:val="clear"/>
             <w:tcMar>
-              <w:left w:w="83" w:type="dxa"/>
+              <w:left w:w="78" w:type="dxa"/>
             </w:tcMar>
           </w:tcPr>
           <w:p>
@@ -4342,7 +4269,7 @@
             </w:tcBorders>
             <w:shd w:color="auto" w:fill="auto" w:val="clear"/>
             <w:tcMar>
-              <w:left w:w="83" w:type="dxa"/>
+              <w:left w:w="78" w:type="dxa"/>
             </w:tcMar>
           </w:tcPr>
           <w:p>
@@ -4369,7 +4296,7 @@
             </w:tcBorders>
             <w:shd w:color="auto" w:fill="auto" w:val="clear"/>
             <w:tcMar>
-              <w:left w:w="83" w:type="dxa"/>
+              <w:left w:w="78" w:type="dxa"/>
             </w:tcMar>
           </w:tcPr>
           <w:p>
@@ -4396,7 +4323,7 @@
             </w:tcBorders>
             <w:shd w:color="auto" w:fill="auto" w:val="clear"/>
             <w:tcMar>
-              <w:left w:w="83" w:type="dxa"/>
+              <w:left w:w="78" w:type="dxa"/>
             </w:tcMar>
           </w:tcPr>
           <w:p>
@@ -4425,7 +4352,7 @@
             </w:tcBorders>
             <w:shd w:color="auto" w:fill="auto" w:val="clear"/>
             <w:tcMar>
-              <w:left w:w="83" w:type="dxa"/>
+              <w:left w:w="78" w:type="dxa"/>
             </w:tcMar>
           </w:tcPr>
           <w:p>
@@ -4455,7 +4382,7 @@
             </w:tcBorders>
             <w:shd w:color="auto" w:fill="auto" w:val="clear"/>
             <w:tcMar>
-              <w:left w:w="83" w:type="dxa"/>
+              <w:left w:w="78" w:type="dxa"/>
             </w:tcMar>
           </w:tcPr>
           <w:p>
@@ -4482,7 +4409,7 @@
             </w:tcBorders>
             <w:shd w:color="auto" w:fill="auto" w:val="clear"/>
             <w:tcMar>
-              <w:left w:w="83" w:type="dxa"/>
+              <w:left w:w="78" w:type="dxa"/>
             </w:tcMar>
           </w:tcPr>
           <w:p>
@@ -4509,7 +4436,7 @@
             </w:tcBorders>
             <w:shd w:color="auto" w:fill="auto" w:val="clear"/>
             <w:tcMar>
-              <w:left w:w="83" w:type="dxa"/>
+              <w:left w:w="78" w:type="dxa"/>
             </w:tcMar>
           </w:tcPr>
           <w:p>
@@ -4536,7 +4463,7 @@
             </w:tcBorders>
             <w:shd w:color="auto" w:fill="auto" w:val="clear"/>
             <w:tcMar>
-              <w:left w:w="83" w:type="dxa"/>
+              <w:left w:w="78" w:type="dxa"/>
             </w:tcMar>
           </w:tcPr>
           <w:p>
@@ -4563,7 +4490,7 @@
             </w:tcBorders>
             <w:shd w:color="auto" w:fill="auto" w:val="clear"/>
             <w:tcMar>
-              <w:left w:w="83" w:type="dxa"/>
+              <w:left w:w="78" w:type="dxa"/>
             </w:tcMar>
           </w:tcPr>
           <w:p>
@@ -4590,7 +4517,7 @@
             </w:tcBorders>
             <w:shd w:color="auto" w:fill="auto" w:val="clear"/>
             <w:tcMar>
-              <w:left w:w="83" w:type="dxa"/>
+              <w:left w:w="78" w:type="dxa"/>
             </w:tcMar>
           </w:tcPr>
           <w:p>
@@ -4617,7 +4544,7 @@
             </w:tcBorders>
             <w:shd w:color="auto" w:fill="auto" w:val="clear"/>
             <w:tcMar>
-              <w:left w:w="83" w:type="dxa"/>
+              <w:left w:w="78" w:type="dxa"/>
             </w:tcMar>
           </w:tcPr>
           <w:p>
@@ -4644,7 +4571,7 @@
             </w:tcBorders>
             <w:shd w:color="auto" w:fill="auto" w:val="clear"/>
             <w:tcMar>
-              <w:left w:w="83" w:type="dxa"/>
+              <w:left w:w="78" w:type="dxa"/>
             </w:tcMar>
           </w:tcPr>
           <w:p>
@@ -4671,7 +4598,7 @@
             </w:tcBorders>
             <w:shd w:color="auto" w:fill="auto" w:val="clear"/>
             <w:tcMar>
-              <w:left w:w="83" w:type="dxa"/>
+              <w:left w:w="78" w:type="dxa"/>
             </w:tcMar>
           </w:tcPr>
           <w:p>
@@ -4700,7 +4627,7 @@
             </w:tcBorders>
             <w:shd w:color="auto" w:fill="auto" w:val="clear"/>
             <w:tcMar>
-              <w:left w:w="83" w:type="dxa"/>
+              <w:left w:w="78" w:type="dxa"/>
             </w:tcMar>
           </w:tcPr>
           <w:p>
@@ -4730,7 +4657,7 @@
             </w:tcBorders>
             <w:shd w:color="auto" w:fill="auto" w:val="clear"/>
             <w:tcMar>
-              <w:left w:w="83" w:type="dxa"/>
+              <w:left w:w="78" w:type="dxa"/>
             </w:tcMar>
           </w:tcPr>
           <w:p>
@@ -4757,7 +4684,7 @@
             </w:tcBorders>
             <w:shd w:color="auto" w:fill="auto" w:val="clear"/>
             <w:tcMar>
-              <w:left w:w="83" w:type="dxa"/>
+              <w:left w:w="78" w:type="dxa"/>
             </w:tcMar>
           </w:tcPr>
           <w:p>
@@ -4784,7 +4711,7 @@
             </w:tcBorders>
             <w:shd w:color="auto" w:fill="auto" w:val="clear"/>
             <w:tcMar>
-              <w:left w:w="83" w:type="dxa"/>
+              <w:left w:w="78" w:type="dxa"/>
             </w:tcMar>
           </w:tcPr>
           <w:p>
@@ -4811,7 +4738,7 @@
             </w:tcBorders>
             <w:shd w:color="auto" w:fill="auto" w:val="clear"/>
             <w:tcMar>
-              <w:left w:w="83" w:type="dxa"/>
+              <w:left w:w="78" w:type="dxa"/>
             </w:tcMar>
           </w:tcPr>
           <w:p>
@@ -4838,7 +4765,7 @@
             </w:tcBorders>
             <w:shd w:color="auto" w:fill="auto" w:val="clear"/>
             <w:tcMar>
-              <w:left w:w="83" w:type="dxa"/>
+              <w:left w:w="78" w:type="dxa"/>
             </w:tcMar>
           </w:tcPr>
           <w:p>
@@ -4865,7 +4792,7 @@
             </w:tcBorders>
             <w:shd w:color="auto" w:fill="auto" w:val="clear"/>
             <w:tcMar>
-              <w:left w:w="83" w:type="dxa"/>
+              <w:left w:w="78" w:type="dxa"/>
             </w:tcMar>
           </w:tcPr>
           <w:p>
@@ -4892,7 +4819,7 @@
             </w:tcBorders>
             <w:shd w:color="auto" w:fill="auto" w:val="clear"/>
             <w:tcMar>
-              <w:left w:w="83" w:type="dxa"/>
+              <w:left w:w="78" w:type="dxa"/>
             </w:tcMar>
           </w:tcPr>
           <w:p>
@@ -4919,7 +4846,7 @@
             </w:tcBorders>
             <w:shd w:color="auto" w:fill="auto" w:val="clear"/>
             <w:tcMar>
-              <w:left w:w="83" w:type="dxa"/>
+              <w:left w:w="78" w:type="dxa"/>
             </w:tcMar>
           </w:tcPr>
           <w:p>
@@ -4946,7 +4873,7 @@
             </w:tcBorders>
             <w:shd w:color="auto" w:fill="auto" w:val="clear"/>
             <w:tcMar>
-              <w:left w:w="83" w:type="dxa"/>
+              <w:left w:w="78" w:type="dxa"/>
             </w:tcMar>
           </w:tcPr>
           <w:p>
@@ -4975,7 +4902,7 @@
             </w:tcBorders>
             <w:shd w:color="auto" w:fill="auto" w:val="clear"/>
             <w:tcMar>
-              <w:left w:w="83" w:type="dxa"/>
+              <w:left w:w="78" w:type="dxa"/>
             </w:tcMar>
           </w:tcPr>
           <w:p>
@@ -5005,7 +4932,7 @@
             </w:tcBorders>
             <w:shd w:color="auto" w:fill="auto" w:val="clear"/>
             <w:tcMar>
-              <w:left w:w="83" w:type="dxa"/>
+              <w:left w:w="78" w:type="dxa"/>
             </w:tcMar>
           </w:tcPr>
           <w:p>
@@ -5032,7 +4959,7 @@
             </w:tcBorders>
             <w:shd w:color="auto" w:fill="auto" w:val="clear"/>
             <w:tcMar>
-              <w:left w:w="83" w:type="dxa"/>
+              <w:left w:w="78" w:type="dxa"/>
             </w:tcMar>
           </w:tcPr>
           <w:p>
@@ -5059,7 +4986,7 @@
             </w:tcBorders>
             <w:shd w:color="auto" w:fill="auto" w:val="clear"/>
             <w:tcMar>
-              <w:left w:w="83" w:type="dxa"/>
+              <w:left w:w="78" w:type="dxa"/>
             </w:tcMar>
           </w:tcPr>
           <w:p>
@@ -5086,7 +5013,7 @@
             </w:tcBorders>
             <w:shd w:color="auto" w:fill="auto" w:val="clear"/>
             <w:tcMar>
-              <w:left w:w="83" w:type="dxa"/>
+              <w:left w:w="78" w:type="dxa"/>
             </w:tcMar>
           </w:tcPr>
           <w:p>
@@ -5113,7 +5040,7 @@
             </w:tcBorders>
             <w:shd w:color="auto" w:fill="auto" w:val="clear"/>
             <w:tcMar>
-              <w:left w:w="83" w:type="dxa"/>
+              <w:left w:w="78" w:type="dxa"/>
             </w:tcMar>
           </w:tcPr>
           <w:p>
@@ -5140,7 +5067,7 @@
             </w:tcBorders>
             <w:shd w:color="auto" w:fill="auto" w:val="clear"/>
             <w:tcMar>
-              <w:left w:w="83" w:type="dxa"/>
+              <w:left w:w="78" w:type="dxa"/>
             </w:tcMar>
           </w:tcPr>
           <w:p>
@@ -5167,7 +5094,7 @@
             </w:tcBorders>
             <w:shd w:color="auto" w:fill="auto" w:val="clear"/>
             <w:tcMar>
-              <w:left w:w="83" w:type="dxa"/>
+              <w:left w:w="78" w:type="dxa"/>
             </w:tcMar>
           </w:tcPr>
           <w:p>
@@ -5194,7 +5121,7 @@
             </w:tcBorders>
             <w:shd w:color="auto" w:fill="auto" w:val="clear"/>
             <w:tcMar>
-              <w:left w:w="83" w:type="dxa"/>
+              <w:left w:w="78" w:type="dxa"/>
             </w:tcMar>
           </w:tcPr>
           <w:p>
@@ -5221,7 +5148,7 @@
             </w:tcBorders>
             <w:shd w:color="auto" w:fill="auto" w:val="clear"/>
             <w:tcMar>
-              <w:left w:w="83" w:type="dxa"/>
+              <w:left w:w="78" w:type="dxa"/>
             </w:tcMar>
           </w:tcPr>
           <w:p>
@@ -5250,7 +5177,7 @@
             </w:tcBorders>
             <w:shd w:color="auto" w:fill="auto" w:val="clear"/>
             <w:tcMar>
-              <w:left w:w="83" w:type="dxa"/>
+              <w:left w:w="78" w:type="dxa"/>
             </w:tcMar>
           </w:tcPr>
           <w:p>
@@ -5280,7 +5207,7 @@
             </w:tcBorders>
             <w:shd w:color="auto" w:fill="auto" w:val="clear"/>
             <w:tcMar>
-              <w:left w:w="83" w:type="dxa"/>
+              <w:left w:w="78" w:type="dxa"/>
             </w:tcMar>
           </w:tcPr>
           <w:p>
@@ -5307,7 +5234,7 @@
             </w:tcBorders>
             <w:shd w:color="auto" w:fill="auto" w:val="clear"/>
             <w:tcMar>
-              <w:left w:w="83" w:type="dxa"/>
+              <w:left w:w="78" w:type="dxa"/>
             </w:tcMar>
           </w:tcPr>
           <w:p>
@@ -5334,7 +5261,7 @@
             </w:tcBorders>
             <w:shd w:color="auto" w:fill="auto" w:val="clear"/>
             <w:tcMar>
-              <w:left w:w="83" w:type="dxa"/>
+              <w:left w:w="78" w:type="dxa"/>
             </w:tcMar>
           </w:tcPr>
           <w:p>
@@ -5361,7 +5288,7 @@
             </w:tcBorders>
             <w:shd w:color="auto" w:fill="auto" w:val="clear"/>
             <w:tcMar>
-              <w:left w:w="83" w:type="dxa"/>
+              <w:left w:w="78" w:type="dxa"/>
             </w:tcMar>
           </w:tcPr>
           <w:p>
@@ -5388,7 +5315,7 @@
             </w:tcBorders>
             <w:shd w:color="auto" w:fill="auto" w:val="clear"/>
             <w:tcMar>
-              <w:left w:w="83" w:type="dxa"/>
+              <w:left w:w="78" w:type="dxa"/>
             </w:tcMar>
           </w:tcPr>
           <w:p>
@@ -5415,7 +5342,7 @@
             </w:tcBorders>
             <w:shd w:color="auto" w:fill="auto" w:val="clear"/>
             <w:tcMar>
-              <w:left w:w="83" w:type="dxa"/>
+              <w:left w:w="78" w:type="dxa"/>
             </w:tcMar>
           </w:tcPr>
           <w:p>
@@ -5442,7 +5369,7 @@
             </w:tcBorders>
             <w:shd w:color="auto" w:fill="auto" w:val="clear"/>
             <w:tcMar>
-              <w:left w:w="83" w:type="dxa"/>
+              <w:left w:w="78" w:type="dxa"/>
             </w:tcMar>
           </w:tcPr>
           <w:p>
@@ -5469,7 +5396,7 @@
             </w:tcBorders>
             <w:shd w:color="auto" w:fill="auto" w:val="clear"/>
             <w:tcMar>
-              <w:left w:w="83" w:type="dxa"/>
+              <w:left w:w="78" w:type="dxa"/>
             </w:tcMar>
           </w:tcPr>
           <w:p>
@@ -5496,7 +5423,7 @@
             </w:tcBorders>
             <w:shd w:color="auto" w:fill="auto" w:val="clear"/>
             <w:tcMar>
-              <w:left w:w="83" w:type="dxa"/>
+              <w:left w:w="78" w:type="dxa"/>
             </w:tcMar>
           </w:tcPr>
           <w:p>
@@ -5525,7 +5452,7 @@
             </w:tcBorders>
             <w:shd w:color="auto" w:fill="auto" w:val="clear"/>
             <w:tcMar>
-              <w:left w:w="83" w:type="dxa"/>
+              <w:left w:w="78" w:type="dxa"/>
             </w:tcMar>
           </w:tcPr>
           <w:p>
@@ -5555,7 +5482,7 @@
             </w:tcBorders>
             <w:shd w:color="auto" w:fill="auto" w:val="clear"/>
             <w:tcMar>
-              <w:left w:w="83" w:type="dxa"/>
+              <w:left w:w="78" w:type="dxa"/>
             </w:tcMar>
           </w:tcPr>
           <w:p>
@@ -5582,7 +5509,7 @@
             </w:tcBorders>
             <w:shd w:color="auto" w:fill="auto" w:val="clear"/>
             <w:tcMar>
-              <w:left w:w="83" w:type="dxa"/>
+              <w:left w:w="78" w:type="dxa"/>
             </w:tcMar>
           </w:tcPr>
           <w:p>
@@ -5609,7 +5536,7 @@
             </w:tcBorders>
             <w:shd w:color="auto" w:fill="auto" w:val="clear"/>
             <w:tcMar>
-              <w:left w:w="83" w:type="dxa"/>
+              <w:left w:w="78" w:type="dxa"/>
             </w:tcMar>
           </w:tcPr>
           <w:p>
@@ -5636,7 +5563,7 @@
             </w:tcBorders>
             <w:shd w:color="auto" w:fill="auto" w:val="clear"/>
             <w:tcMar>
-              <w:left w:w="83" w:type="dxa"/>
+              <w:left w:w="78" w:type="dxa"/>
             </w:tcMar>
           </w:tcPr>
           <w:p>
@@ -5663,7 +5590,7 @@
             </w:tcBorders>
             <w:shd w:color="auto" w:fill="auto" w:val="clear"/>
             <w:tcMar>
-              <w:left w:w="83" w:type="dxa"/>
+              <w:left w:w="78" w:type="dxa"/>
             </w:tcMar>
           </w:tcPr>
           <w:p>
@@ -5690,7 +5617,7 @@
             </w:tcBorders>
             <w:shd w:color="auto" w:fill="auto" w:val="clear"/>
             <w:tcMar>
-              <w:left w:w="83" w:type="dxa"/>
+              <w:left w:w="78" w:type="dxa"/>
             </w:tcMar>
           </w:tcPr>
           <w:p>
@@ -5717,7 +5644,7 @@
             </w:tcBorders>
             <w:shd w:color="auto" w:fill="auto" w:val="clear"/>
             <w:tcMar>
-              <w:left w:w="83" w:type="dxa"/>
+              <w:left w:w="78" w:type="dxa"/>
             </w:tcMar>
           </w:tcPr>
           <w:p>
@@ -5744,7 +5671,7 @@
             </w:tcBorders>
             <w:shd w:color="auto" w:fill="auto" w:val="clear"/>
             <w:tcMar>
-              <w:left w:w="83" w:type="dxa"/>
+              <w:left w:w="78" w:type="dxa"/>
             </w:tcMar>
           </w:tcPr>
           <w:p>
@@ -5771,7 +5698,7 @@
             </w:tcBorders>
             <w:shd w:color="auto" w:fill="auto" w:val="clear"/>
             <w:tcMar>
-              <w:left w:w="83" w:type="dxa"/>
+              <w:left w:w="78" w:type="dxa"/>
             </w:tcMar>
           </w:tcPr>
           <w:p>
@@ -5800,7 +5727,7 @@
             </w:tcBorders>
             <w:shd w:color="auto" w:fill="auto" w:val="clear"/>
             <w:tcMar>
-              <w:left w:w="83" w:type="dxa"/>
+              <w:left w:w="78" w:type="dxa"/>
             </w:tcMar>
           </w:tcPr>
           <w:p>
@@ -5830,7 +5757,7 @@
             </w:tcBorders>
             <w:shd w:color="auto" w:fill="auto" w:val="clear"/>
             <w:tcMar>
-              <w:left w:w="83" w:type="dxa"/>
+              <w:left w:w="78" w:type="dxa"/>
             </w:tcMar>
           </w:tcPr>
           <w:p>
@@ -5857,7 +5784,7 @@
             </w:tcBorders>
             <w:shd w:color="auto" w:fill="auto" w:val="clear"/>
             <w:tcMar>
-              <w:left w:w="83" w:type="dxa"/>
+              <w:left w:w="78" w:type="dxa"/>
             </w:tcMar>
           </w:tcPr>
           <w:p>
@@ -5884,7 +5811,7 @@
             </w:tcBorders>
             <w:shd w:color="auto" w:fill="auto" w:val="clear"/>
             <w:tcMar>
-              <w:left w:w="83" w:type="dxa"/>
+              <w:left w:w="78" w:type="dxa"/>
             </w:tcMar>
           </w:tcPr>
           <w:p>
@@ -5911,7 +5838,7 @@
             </w:tcBorders>
             <w:shd w:color="auto" w:fill="auto" w:val="clear"/>
             <w:tcMar>
-              <w:left w:w="83" w:type="dxa"/>
+              <w:left w:w="78" w:type="dxa"/>
             </w:tcMar>
           </w:tcPr>
           <w:p>
@@ -5938,7 +5865,7 @@
             </w:tcBorders>
             <w:shd w:color="auto" w:fill="auto" w:val="clear"/>
             <w:tcMar>
-              <w:left w:w="83" w:type="dxa"/>
+              <w:left w:w="78" w:type="dxa"/>
             </w:tcMar>
           </w:tcPr>
           <w:p>
@@ -5965,7 +5892,7 @@
             </w:tcBorders>
             <w:shd w:color="auto" w:fill="auto" w:val="clear"/>
             <w:tcMar>
-              <w:left w:w="83" w:type="dxa"/>
+              <w:left w:w="78" w:type="dxa"/>
             </w:tcMar>
           </w:tcPr>
           <w:p>
@@ -5992,7 +5919,7 @@
             </w:tcBorders>
             <w:shd w:color="auto" w:fill="auto" w:val="clear"/>
             <w:tcMar>
-              <w:left w:w="83" w:type="dxa"/>
+              <w:left w:w="78" w:type="dxa"/>
             </w:tcMar>
           </w:tcPr>
           <w:p>
@@ -6019,7 +5946,7 @@
             </w:tcBorders>
             <w:shd w:color="auto" w:fill="auto" w:val="clear"/>
             <w:tcMar>
-              <w:left w:w="83" w:type="dxa"/>
+              <w:left w:w="78" w:type="dxa"/>
             </w:tcMar>
           </w:tcPr>
           <w:p>
@@ -6046,7 +5973,7 @@
             </w:tcBorders>
             <w:shd w:color="auto" w:fill="auto" w:val="clear"/>
             <w:tcMar>
-              <w:left w:w="83" w:type="dxa"/>
+              <w:left w:w="78" w:type="dxa"/>
             </w:tcMar>
           </w:tcPr>
           <w:p>
@@ -6075,7 +6002,7 @@
             </w:tcBorders>
             <w:shd w:color="auto" w:fill="auto" w:val="clear"/>
             <w:tcMar>
-              <w:left w:w="83" w:type="dxa"/>
+              <w:left w:w="78" w:type="dxa"/>
             </w:tcMar>
           </w:tcPr>
           <w:p>
@@ -6105,7 +6032,7 @@
             </w:tcBorders>
             <w:shd w:color="auto" w:fill="auto" w:val="clear"/>
             <w:tcMar>
-              <w:left w:w="83" w:type="dxa"/>
+              <w:left w:w="78" w:type="dxa"/>
             </w:tcMar>
           </w:tcPr>
           <w:p>
@@ -6132,7 +6059,7 @@
             </w:tcBorders>
             <w:shd w:color="auto" w:fill="auto" w:val="clear"/>
             <w:tcMar>
-              <w:left w:w="83" w:type="dxa"/>
+              <w:left w:w="78" w:type="dxa"/>
             </w:tcMar>
           </w:tcPr>
           <w:p>
@@ -6159,7 +6086,7 @@
             </w:tcBorders>
             <w:shd w:color="auto" w:fill="auto" w:val="clear"/>
             <w:tcMar>
-              <w:left w:w="83" w:type="dxa"/>
+              <w:left w:w="78" w:type="dxa"/>
             </w:tcMar>
           </w:tcPr>
           <w:p>
@@ -6186,7 +6113,7 @@
             </w:tcBorders>
             <w:shd w:color="auto" w:fill="auto" w:val="clear"/>
             <w:tcMar>
-              <w:left w:w="83" w:type="dxa"/>
+              <w:left w:w="78" w:type="dxa"/>
             </w:tcMar>
           </w:tcPr>
           <w:p>
@@ -6213,7 +6140,7 @@
             </w:tcBorders>
             <w:shd w:color="auto" w:fill="auto" w:val="clear"/>
             <w:tcMar>
-              <w:left w:w="83" w:type="dxa"/>
+              <w:left w:w="78" w:type="dxa"/>
             </w:tcMar>
           </w:tcPr>
           <w:p>
@@ -6240,7 +6167,7 @@
             </w:tcBorders>
             <w:shd w:color="auto" w:fill="auto" w:val="clear"/>
             <w:tcMar>
-              <w:left w:w="83" w:type="dxa"/>
+              <w:left w:w="78" w:type="dxa"/>
             </w:tcMar>
           </w:tcPr>
           <w:p>
@@ -6267,7 +6194,7 @@
             </w:tcBorders>
             <w:shd w:color="auto" w:fill="auto" w:val="clear"/>
             <w:tcMar>
-              <w:left w:w="83" w:type="dxa"/>
+              <w:left w:w="78" w:type="dxa"/>
             </w:tcMar>
           </w:tcPr>
           <w:p>
@@ -6294,7 +6221,7 @@
             </w:tcBorders>
             <w:shd w:color="auto" w:fill="auto" w:val="clear"/>
             <w:tcMar>
-              <w:left w:w="83" w:type="dxa"/>
+              <w:left w:w="78" w:type="dxa"/>
             </w:tcMar>
           </w:tcPr>
           <w:p>
@@ -6321,7 +6248,7 @@
             </w:tcBorders>
             <w:shd w:color="auto" w:fill="auto" w:val="clear"/>
             <w:tcMar>
-              <w:left w:w="83" w:type="dxa"/>
+              <w:left w:w="78" w:type="dxa"/>
             </w:tcMar>
           </w:tcPr>
           <w:p>
@@ -6350,7 +6277,7 @@
             </w:tcBorders>
             <w:shd w:color="auto" w:fill="auto" w:val="clear"/>
             <w:tcMar>
-              <w:left w:w="83" w:type="dxa"/>
+              <w:left w:w="78" w:type="dxa"/>
             </w:tcMar>
           </w:tcPr>
           <w:p>
@@ -6380,7 +6307,7 @@
             </w:tcBorders>
             <w:shd w:color="auto" w:fill="auto" w:val="clear"/>
             <w:tcMar>
-              <w:left w:w="83" w:type="dxa"/>
+              <w:left w:w="78" w:type="dxa"/>
             </w:tcMar>
           </w:tcPr>
           <w:p>
@@ -6407,7 +6334,7 @@
             </w:tcBorders>
             <w:shd w:color="auto" w:fill="auto" w:val="clear"/>
             <w:tcMar>
-              <w:left w:w="83" w:type="dxa"/>
+              <w:left w:w="78" w:type="dxa"/>
             </w:tcMar>
           </w:tcPr>
           <w:p>
@@ -6434,7 +6361,7 @@
             </w:tcBorders>
             <w:shd w:color="auto" w:fill="auto" w:val="clear"/>
             <w:tcMar>
-              <w:left w:w="83" w:type="dxa"/>
+              <w:left w:w="78" w:type="dxa"/>
             </w:tcMar>
           </w:tcPr>
           <w:p>
@@ -6461,7 +6388,7 @@
             </w:tcBorders>
             <w:shd w:color="auto" w:fill="auto" w:val="clear"/>
             <w:tcMar>
-              <w:left w:w="83" w:type="dxa"/>
+              <w:left w:w="78" w:type="dxa"/>
             </w:tcMar>
           </w:tcPr>
           <w:p>
@@ -6488,7 +6415,7 @@
             </w:tcBorders>
             <w:shd w:color="auto" w:fill="auto" w:val="clear"/>
             <w:tcMar>
-              <w:left w:w="83" w:type="dxa"/>
+              <w:left w:w="78" w:type="dxa"/>
             </w:tcMar>
           </w:tcPr>
           <w:p>
@@ -6515,7 +6442,7 @@
             </w:tcBorders>
             <w:shd w:color="auto" w:fill="auto" w:val="clear"/>
             <w:tcMar>
-              <w:left w:w="83" w:type="dxa"/>
+              <w:left w:w="78" w:type="dxa"/>
             </w:tcMar>
           </w:tcPr>
           <w:p>
@@ -6542,7 +6469,7 @@
             </w:tcBorders>
             <w:shd w:color="auto" w:fill="auto" w:val="clear"/>
             <w:tcMar>
-              <w:left w:w="83" w:type="dxa"/>
+              <w:left w:w="78" w:type="dxa"/>
             </w:tcMar>
           </w:tcPr>
           <w:p>
@@ -6569,7 +6496,7 @@
             </w:tcBorders>
             <w:shd w:color="auto" w:fill="auto" w:val="clear"/>
             <w:tcMar>
-              <w:left w:w="83" w:type="dxa"/>
+              <w:left w:w="78" w:type="dxa"/>
             </w:tcMar>
           </w:tcPr>
           <w:p>
@@ -6596,7 +6523,7 @@
             </w:tcBorders>
             <w:shd w:color="auto" w:fill="auto" w:val="clear"/>
             <w:tcMar>
-              <w:left w:w="83" w:type="dxa"/>
+              <w:left w:w="78" w:type="dxa"/>
             </w:tcMar>
           </w:tcPr>
           <w:p>
@@ -6625,7 +6552,7 @@
             </w:tcBorders>
             <w:shd w:color="auto" w:fill="auto" w:val="clear"/>
             <w:tcMar>
-              <w:left w:w="83" w:type="dxa"/>
+              <w:left w:w="78" w:type="dxa"/>
             </w:tcMar>
           </w:tcPr>
           <w:p>
@@ -6655,7 +6582,7 @@
             </w:tcBorders>
             <w:shd w:color="auto" w:fill="auto" w:val="clear"/>
             <w:tcMar>
-              <w:left w:w="83" w:type="dxa"/>
+              <w:left w:w="78" w:type="dxa"/>
             </w:tcMar>
           </w:tcPr>
           <w:p>
@@ -6682,7 +6609,7 @@
             </w:tcBorders>
             <w:shd w:color="auto" w:fill="auto" w:val="clear"/>
             <w:tcMar>
-              <w:left w:w="83" w:type="dxa"/>
+              <w:left w:w="78" w:type="dxa"/>
             </w:tcMar>
           </w:tcPr>
           <w:p>
@@ -6709,7 +6636,7 @@
             </w:tcBorders>
             <w:shd w:color="auto" w:fill="auto" w:val="clear"/>
             <w:tcMar>
-              <w:left w:w="83" w:type="dxa"/>
+              <w:left w:w="78" w:type="dxa"/>
             </w:tcMar>
           </w:tcPr>
           <w:p>
@@ -6736,7 +6663,7 @@
             </w:tcBorders>
             <w:shd w:color="auto" w:fill="auto" w:val="clear"/>
             <w:tcMar>
-              <w:left w:w="83" w:type="dxa"/>
+              <w:left w:w="78" w:type="dxa"/>
             </w:tcMar>
           </w:tcPr>
           <w:p>
@@ -6763,7 +6690,7 @@
             </w:tcBorders>
             <w:shd w:color="auto" w:fill="auto" w:val="clear"/>
             <w:tcMar>
-              <w:left w:w="83" w:type="dxa"/>
+              <w:left w:w="78" w:type="dxa"/>
             </w:tcMar>
           </w:tcPr>
           <w:p>
@@ -6790,7 +6717,7 @@
             </w:tcBorders>
             <w:shd w:color="auto" w:fill="auto" w:val="clear"/>
             <w:tcMar>
-              <w:left w:w="83" w:type="dxa"/>
+              <w:left w:w="78" w:type="dxa"/>
             </w:tcMar>
           </w:tcPr>
           <w:p>
@@ -6817,7 +6744,7 @@
             </w:tcBorders>
             <w:shd w:color="auto" w:fill="auto" w:val="clear"/>
             <w:tcMar>
-              <w:left w:w="83" w:type="dxa"/>
+              <w:left w:w="78" w:type="dxa"/>
             </w:tcMar>
           </w:tcPr>
           <w:p>
@@ -6844,7 +6771,7 @@
             </w:tcBorders>
             <w:shd w:color="auto" w:fill="auto" w:val="clear"/>
             <w:tcMar>
-              <w:left w:w="83" w:type="dxa"/>
+              <w:left w:w="78" w:type="dxa"/>
             </w:tcMar>
           </w:tcPr>
           <w:p>
@@ -6871,7 +6798,7 @@
             </w:tcBorders>
             <w:shd w:color="auto" w:fill="auto" w:val="clear"/>
             <w:tcMar>
-              <w:left w:w="83" w:type="dxa"/>
+              <w:left w:w="78" w:type="dxa"/>
             </w:tcMar>
           </w:tcPr>
           <w:p>
@@ -6900,7 +6827,7 @@
             </w:tcBorders>
             <w:shd w:color="auto" w:fill="auto" w:val="clear"/>
             <w:tcMar>
-              <w:left w:w="83" w:type="dxa"/>
+              <w:left w:w="78" w:type="dxa"/>
             </w:tcMar>
           </w:tcPr>
           <w:p>
@@ -6930,7 +6857,7 @@
             </w:tcBorders>
             <w:shd w:color="auto" w:fill="auto" w:val="clear"/>
             <w:tcMar>
-              <w:left w:w="83" w:type="dxa"/>
+              <w:left w:w="78" w:type="dxa"/>
             </w:tcMar>
           </w:tcPr>
           <w:p>
@@ -6957,7 +6884,7 @@
             </w:tcBorders>
             <w:shd w:color="auto" w:fill="auto" w:val="clear"/>
             <w:tcMar>
-              <w:left w:w="83" w:type="dxa"/>
+              <w:left w:w="78" w:type="dxa"/>
             </w:tcMar>
           </w:tcPr>
           <w:p>
@@ -6984,7 +6911,7 @@
             </w:tcBorders>
             <w:shd w:color="auto" w:fill="auto" w:val="clear"/>
             <w:tcMar>
-              <w:left w:w="83" w:type="dxa"/>
+              <w:left w:w="78" w:type="dxa"/>
             </w:tcMar>
           </w:tcPr>
           <w:p>
@@ -7011,7 +6938,7 @@
             </w:tcBorders>
             <w:shd w:color="auto" w:fill="auto" w:val="clear"/>
             <w:tcMar>
-              <w:left w:w="83" w:type="dxa"/>
+              <w:left w:w="78" w:type="dxa"/>
             </w:tcMar>
           </w:tcPr>
           <w:p>
@@ -7038,7 +6965,7 @@
             </w:tcBorders>
             <w:shd w:color="auto" w:fill="auto" w:val="clear"/>
             <w:tcMar>
-              <w:left w:w="83" w:type="dxa"/>
+              <w:left w:w="78" w:type="dxa"/>
             </w:tcMar>
           </w:tcPr>
           <w:p>
@@ -7065,7 +6992,7 @@
             </w:tcBorders>
             <w:shd w:color="auto" w:fill="auto" w:val="clear"/>
             <w:tcMar>
-              <w:left w:w="83" w:type="dxa"/>
+              <w:left w:w="78" w:type="dxa"/>
             </w:tcMar>
           </w:tcPr>
           <w:p>
@@ -7092,7 +7019,7 @@
             </w:tcBorders>
             <w:shd w:color="auto" w:fill="auto" w:val="clear"/>
             <w:tcMar>
-              <w:left w:w="83" w:type="dxa"/>
+              <w:left w:w="78" w:type="dxa"/>
             </w:tcMar>
           </w:tcPr>
           <w:p>
@@ -7119,7 +7046,7 @@
             </w:tcBorders>
             <w:shd w:color="auto" w:fill="auto" w:val="clear"/>
             <w:tcMar>
-              <w:left w:w="83" w:type="dxa"/>
+              <w:left w:w="78" w:type="dxa"/>
             </w:tcMar>
           </w:tcPr>
           <w:p>
@@ -7146,7 +7073,7 @@
             </w:tcBorders>
             <w:shd w:color="auto" w:fill="auto" w:val="clear"/>
             <w:tcMar>
-              <w:left w:w="83" w:type="dxa"/>
+              <w:left w:w="78" w:type="dxa"/>
             </w:tcMar>
           </w:tcPr>
           <w:p>
@@ -7175,7 +7102,7 @@
             </w:tcBorders>
             <w:shd w:color="auto" w:fill="auto" w:val="clear"/>
             <w:tcMar>
-              <w:left w:w="83" w:type="dxa"/>
+              <w:left w:w="78" w:type="dxa"/>
             </w:tcMar>
           </w:tcPr>
           <w:p>
@@ -7205,7 +7132,7 @@
             </w:tcBorders>
             <w:shd w:color="auto" w:fill="auto" w:val="clear"/>
             <w:tcMar>
-              <w:left w:w="83" w:type="dxa"/>
+              <w:left w:w="78" w:type="dxa"/>
             </w:tcMar>
           </w:tcPr>
           <w:p>
@@ -7232,7 +7159,7 @@
             </w:tcBorders>
             <w:shd w:color="auto" w:fill="auto" w:val="clear"/>
             <w:tcMar>
-              <w:left w:w="83" w:type="dxa"/>
+              <w:left w:w="78" w:type="dxa"/>
             </w:tcMar>
           </w:tcPr>
           <w:p>
@@ -7259,7 +7186,7 @@
             </w:tcBorders>
             <w:shd w:color="auto" w:fill="auto" w:val="clear"/>
             <w:tcMar>
-              <w:left w:w="83" w:type="dxa"/>
+              <w:left w:w="78" w:type="dxa"/>
             </w:tcMar>
           </w:tcPr>
           <w:p>
@@ -7286,7 +7213,7 @@
             </w:tcBorders>
             <w:shd w:color="auto" w:fill="auto" w:val="clear"/>
             <w:tcMar>
-              <w:left w:w="83" w:type="dxa"/>
+              <w:left w:w="78" w:type="dxa"/>
             </w:tcMar>
           </w:tcPr>
           <w:p>
@@ -7313,7 +7240,7 @@
             </w:tcBorders>
             <w:shd w:color="auto" w:fill="auto" w:val="clear"/>
             <w:tcMar>
-              <w:left w:w="83" w:type="dxa"/>
+              <w:left w:w="78" w:type="dxa"/>
             </w:tcMar>
           </w:tcPr>
           <w:p>
@@ -7340,7 +7267,7 @@
             </w:tcBorders>
             <w:shd w:color="auto" w:fill="auto" w:val="clear"/>
             <w:tcMar>
-              <w:left w:w="83" w:type="dxa"/>
+              <w:left w:w="78" w:type="dxa"/>
             </w:tcMar>
           </w:tcPr>
           <w:p>
@@ -7367,7 +7294,7 @@
             </w:tcBorders>
             <w:shd w:color="auto" w:fill="auto" w:val="clear"/>
             <w:tcMar>
-              <w:left w:w="83" w:type="dxa"/>
+              <w:left w:w="78" w:type="dxa"/>
             </w:tcMar>
           </w:tcPr>
           <w:p>
@@ -7394,7 +7321,7 @@
             </w:tcBorders>
             <w:shd w:color="auto" w:fill="auto" w:val="clear"/>
             <w:tcMar>
-              <w:left w:w="83" w:type="dxa"/>
+              <w:left w:w="78" w:type="dxa"/>
             </w:tcMar>
           </w:tcPr>
           <w:p>
@@ -7421,7 +7348,7 @@
             </w:tcBorders>
             <w:shd w:color="auto" w:fill="auto" w:val="clear"/>
             <w:tcMar>
-              <w:left w:w="83" w:type="dxa"/>
+              <w:left w:w="78" w:type="dxa"/>
             </w:tcMar>
           </w:tcPr>
           <w:p>
@@ -7450,7 +7377,7 @@
             </w:tcBorders>
             <w:shd w:color="auto" w:fill="auto" w:val="clear"/>
             <w:tcMar>
-              <w:left w:w="83" w:type="dxa"/>
+              <w:left w:w="78" w:type="dxa"/>
             </w:tcMar>
           </w:tcPr>
           <w:p>
@@ -7480,7 +7407,7 @@
             </w:tcBorders>
             <w:shd w:color="auto" w:fill="auto" w:val="clear"/>
             <w:tcMar>
-              <w:left w:w="83" w:type="dxa"/>
+              <w:left w:w="78" w:type="dxa"/>
             </w:tcMar>
           </w:tcPr>
           <w:p>
@@ -7507,7 +7434,7 @@
             </w:tcBorders>
             <w:shd w:color="auto" w:fill="auto" w:val="clear"/>
             <w:tcMar>
-              <w:left w:w="83" w:type="dxa"/>
+              <w:left w:w="78" w:type="dxa"/>
             </w:tcMar>
           </w:tcPr>
           <w:p>
@@ -7534,7 +7461,7 @@
             </w:tcBorders>
             <w:shd w:color="auto" w:fill="auto" w:val="clear"/>
             <w:tcMar>
-              <w:left w:w="83" w:type="dxa"/>
+              <w:left w:w="78" w:type="dxa"/>
             </w:tcMar>
           </w:tcPr>
           <w:p>
@@ -7561,7 +7488,7 @@
             </w:tcBorders>
             <w:shd w:color="auto" w:fill="auto" w:val="clear"/>
             <w:tcMar>
-              <w:left w:w="83" w:type="dxa"/>
+              <w:left w:w="78" w:type="dxa"/>
             </w:tcMar>
           </w:tcPr>
           <w:p>
@@ -7588,7 +7515,7 @@
             </w:tcBorders>
             <w:shd w:color="auto" w:fill="auto" w:val="clear"/>
             <w:tcMar>
-              <w:left w:w="83" w:type="dxa"/>
+              <w:left w:w="78" w:type="dxa"/>
             </w:tcMar>
           </w:tcPr>
           <w:p>
@@ -7615,7 +7542,7 @@
             </w:tcBorders>
             <w:shd w:color="auto" w:fill="auto" w:val="clear"/>
             <w:tcMar>
-              <w:left w:w="83" w:type="dxa"/>
+              <w:left w:w="78" w:type="dxa"/>
             </w:tcMar>
           </w:tcPr>
           <w:p>
@@ -7645,7 +7572,7 @@
             </w:tcBorders>
             <w:shd w:color="auto" w:fill="auto" w:val="clear"/>
             <w:tcMar>
-              <w:left w:w="83" w:type="dxa"/>
+              <w:left w:w="78" w:type="dxa"/>
             </w:tcMar>
           </w:tcPr>
           <w:p>
@@ -7672,7 +7599,7 @@
             </w:tcBorders>
             <w:shd w:color="auto" w:fill="auto" w:val="clear"/>
             <w:tcMar>
-              <w:left w:w="83" w:type="dxa"/>
+              <w:left w:w="78" w:type="dxa"/>
             </w:tcMar>
           </w:tcPr>
           <w:p>
@@ -7699,7 +7626,7 @@
             </w:tcBorders>
             <w:shd w:color="auto" w:fill="auto" w:val="clear"/>
             <w:tcMar>
-              <w:left w:w="83" w:type="dxa"/>
+              <w:left w:w="78" w:type="dxa"/>
             </w:tcMar>
           </w:tcPr>
           <w:p>
@@ -7728,7 +7655,7 @@
             </w:tcBorders>
             <w:shd w:color="auto" w:fill="auto" w:val="clear"/>
             <w:tcMar>
-              <w:left w:w="83" w:type="dxa"/>
+              <w:left w:w="78" w:type="dxa"/>
             </w:tcMar>
           </w:tcPr>
           <w:p>
@@ -7758,7 +7685,7 @@
             </w:tcBorders>
             <w:shd w:color="auto" w:fill="auto" w:val="clear"/>
             <w:tcMar>
-              <w:left w:w="83" w:type="dxa"/>
+              <w:left w:w="78" w:type="dxa"/>
             </w:tcMar>
           </w:tcPr>
           <w:p>
@@ -7785,7 +7712,7 @@
             </w:tcBorders>
             <w:shd w:color="auto" w:fill="auto" w:val="clear"/>
             <w:tcMar>
-              <w:left w:w="83" w:type="dxa"/>
+              <w:left w:w="78" w:type="dxa"/>
             </w:tcMar>
           </w:tcPr>
           <w:p>
@@ -7812,7 +7739,7 @@
             </w:tcBorders>
             <w:shd w:color="auto" w:fill="auto" w:val="clear"/>
             <w:tcMar>
-              <w:left w:w="83" w:type="dxa"/>
+              <w:left w:w="78" w:type="dxa"/>
             </w:tcMar>
           </w:tcPr>
           <w:p>
@@ -7839,7 +7766,7 @@
             </w:tcBorders>
             <w:shd w:color="auto" w:fill="auto" w:val="clear"/>
             <w:tcMar>
-              <w:left w:w="83" w:type="dxa"/>
+              <w:left w:w="78" w:type="dxa"/>
             </w:tcMar>
           </w:tcPr>
           <w:p>
@@ -7866,7 +7793,7 @@
             </w:tcBorders>
             <w:shd w:color="auto" w:fill="auto" w:val="clear"/>
             <w:tcMar>
-              <w:left w:w="83" w:type="dxa"/>
+              <w:left w:w="78" w:type="dxa"/>
             </w:tcMar>
           </w:tcPr>
           <w:p>
@@ -7893,7 +7820,7 @@
             </w:tcBorders>
             <w:shd w:color="auto" w:fill="auto" w:val="clear"/>
             <w:tcMar>
-              <w:left w:w="83" w:type="dxa"/>
+              <w:left w:w="78" w:type="dxa"/>
             </w:tcMar>
           </w:tcPr>
           <w:p>
@@ -7920,7 +7847,7 @@
             </w:tcBorders>
             <w:shd w:color="auto" w:fill="auto" w:val="clear"/>
             <w:tcMar>
-              <w:left w:w="83" w:type="dxa"/>
+              <w:left w:w="78" w:type="dxa"/>
             </w:tcMar>
           </w:tcPr>
           <w:p>
@@ -7947,7 +7874,7 @@
             </w:tcBorders>
             <w:shd w:color="auto" w:fill="auto" w:val="clear"/>
             <w:tcMar>
-              <w:left w:w="83" w:type="dxa"/>
+              <w:left w:w="78" w:type="dxa"/>
             </w:tcMar>
           </w:tcPr>
           <w:p>
@@ -7974,7 +7901,7 @@
             </w:tcBorders>
             <w:shd w:color="auto" w:fill="auto" w:val="clear"/>
             <w:tcMar>
-              <w:left w:w="83" w:type="dxa"/>
+              <w:left w:w="78" w:type="dxa"/>
             </w:tcMar>
           </w:tcPr>
           <w:p>
@@ -8003,7 +7930,7 @@
             </w:tcBorders>
             <w:shd w:color="auto" w:fill="auto" w:val="clear"/>
             <w:tcMar>
-              <w:left w:w="83" w:type="dxa"/>
+              <w:left w:w="78" w:type="dxa"/>
             </w:tcMar>
           </w:tcPr>
           <w:p>
@@ -8033,7 +7960,7 @@
             </w:tcBorders>
             <w:shd w:color="auto" w:fill="auto" w:val="clear"/>
             <w:tcMar>
-              <w:left w:w="83" w:type="dxa"/>
+              <w:left w:w="78" w:type="dxa"/>
             </w:tcMar>
           </w:tcPr>
           <w:p>
@@ -8060,7 +7987,7 @@
             </w:tcBorders>
             <w:shd w:color="auto" w:fill="auto" w:val="clear"/>
             <w:tcMar>
-              <w:left w:w="83" w:type="dxa"/>
+              <w:left w:w="78" w:type="dxa"/>
             </w:tcMar>
           </w:tcPr>
           <w:p>
@@ -8087,7 +8014,7 @@
             </w:tcBorders>
             <w:shd w:color="auto" w:fill="auto" w:val="clear"/>
             <w:tcMar>
-              <w:left w:w="83" w:type="dxa"/>
+              <w:left w:w="78" w:type="dxa"/>
             </w:tcMar>
           </w:tcPr>
           <w:p>
@@ -8114,7 +8041,7 @@
             </w:tcBorders>
             <w:shd w:color="auto" w:fill="auto" w:val="clear"/>
             <w:tcMar>
-              <w:left w:w="83" w:type="dxa"/>
+              <w:left w:w="78" w:type="dxa"/>
             </w:tcMar>
           </w:tcPr>
           <w:p>
@@ -8141,7 +8068,7 @@
             </w:tcBorders>
             <w:shd w:color="auto" w:fill="auto" w:val="clear"/>
             <w:tcMar>
-              <w:left w:w="83" w:type="dxa"/>
+              <w:left w:w="78" w:type="dxa"/>
             </w:tcMar>
           </w:tcPr>
           <w:p>
@@ -8168,7 +8095,7 @@
             </w:tcBorders>
             <w:shd w:color="auto" w:fill="auto" w:val="clear"/>
             <w:tcMar>
-              <w:left w:w="83" w:type="dxa"/>
+              <w:left w:w="78" w:type="dxa"/>
             </w:tcMar>
           </w:tcPr>
           <w:p>
@@ -8195,7 +8122,7 @@
             </w:tcBorders>
             <w:shd w:color="auto" w:fill="auto" w:val="clear"/>
             <w:tcMar>
-              <w:left w:w="83" w:type="dxa"/>
+              <w:left w:w="78" w:type="dxa"/>
             </w:tcMar>
           </w:tcPr>
           <w:p>
@@ -8222,7 +8149,7 @@
             </w:tcBorders>
             <w:shd w:color="auto" w:fill="auto" w:val="clear"/>
             <w:tcMar>
-              <w:left w:w="83" w:type="dxa"/>
+              <w:left w:w="78" w:type="dxa"/>
             </w:tcMar>
           </w:tcPr>
           <w:p>
@@ -8249,7 +8176,7 @@
             </w:tcBorders>
             <w:shd w:color="auto" w:fill="auto" w:val="clear"/>
             <w:tcMar>
-              <w:left w:w="83" w:type="dxa"/>
+              <w:left w:w="78" w:type="dxa"/>
             </w:tcMar>
           </w:tcPr>
           <w:p>
@@ -8278,7 +8205,7 @@
             </w:tcBorders>
             <w:shd w:color="auto" w:fill="auto" w:val="clear"/>
             <w:tcMar>
-              <w:left w:w="83" w:type="dxa"/>
+              <w:left w:w="78" w:type="dxa"/>
             </w:tcMar>
           </w:tcPr>
           <w:p>
@@ -8308,7 +8235,7 @@
             </w:tcBorders>
             <w:shd w:color="auto" w:fill="auto" w:val="clear"/>
             <w:tcMar>
-              <w:left w:w="83" w:type="dxa"/>
+              <w:left w:w="78" w:type="dxa"/>
             </w:tcMar>
           </w:tcPr>
           <w:p>
@@ -8335,7 +8262,7 @@
             </w:tcBorders>
             <w:shd w:color="auto" w:fill="auto" w:val="clear"/>
             <w:tcMar>
-              <w:left w:w="83" w:type="dxa"/>
+              <w:left w:w="78" w:type="dxa"/>
             </w:tcMar>
           </w:tcPr>
           <w:p>
@@ -8362,7 +8289,7 @@
             </w:tcBorders>
             <w:shd w:color="auto" w:fill="auto" w:val="clear"/>
             <w:tcMar>
-              <w:left w:w="83" w:type="dxa"/>
+              <w:left w:w="78" w:type="dxa"/>
             </w:tcMar>
           </w:tcPr>
           <w:p>
@@ -8389,7 +8316,7 @@
             </w:tcBorders>
             <w:shd w:color="auto" w:fill="auto" w:val="clear"/>
             <w:tcMar>
-              <w:left w:w="83" w:type="dxa"/>
+              <w:left w:w="78" w:type="dxa"/>
             </w:tcMar>
           </w:tcPr>
           <w:p>
@@ -8416,7 +8343,7 @@
             </w:tcBorders>
             <w:shd w:color="auto" w:fill="auto" w:val="clear"/>
             <w:tcMar>
-              <w:left w:w="83" w:type="dxa"/>
+              <w:left w:w="78" w:type="dxa"/>
             </w:tcMar>
           </w:tcPr>
           <w:p>
@@ -8443,7 +8370,7 @@
             </w:tcBorders>
             <w:shd w:color="auto" w:fill="auto" w:val="clear"/>
             <w:tcMar>
-              <w:left w:w="83" w:type="dxa"/>
+              <w:left w:w="78" w:type="dxa"/>
             </w:tcMar>
           </w:tcPr>
           <w:p>
@@ -8470,7 +8397,7 @@
             </w:tcBorders>
             <w:shd w:color="auto" w:fill="auto" w:val="clear"/>
             <w:tcMar>
-              <w:left w:w="83" w:type="dxa"/>
+              <w:left w:w="78" w:type="dxa"/>
             </w:tcMar>
           </w:tcPr>
           <w:p>
@@ -8497,7 +8424,7 @@
             </w:tcBorders>
             <w:shd w:color="auto" w:fill="auto" w:val="clear"/>
             <w:tcMar>
-              <w:left w:w="83" w:type="dxa"/>
+              <w:left w:w="78" w:type="dxa"/>
             </w:tcMar>
           </w:tcPr>
           <w:p>
@@ -8524,7 +8451,7 @@
             </w:tcBorders>
             <w:shd w:color="auto" w:fill="auto" w:val="clear"/>
             <w:tcMar>
-              <w:left w:w="83" w:type="dxa"/>
+              <w:left w:w="78" w:type="dxa"/>
             </w:tcMar>
           </w:tcPr>
           <w:p>
@@ -8553,7 +8480,7 @@
             </w:tcBorders>
             <w:shd w:color="auto" w:fill="auto" w:val="clear"/>
             <w:tcMar>
-              <w:left w:w="83" w:type="dxa"/>
+              <w:left w:w="78" w:type="dxa"/>
             </w:tcMar>
           </w:tcPr>
           <w:p>
@@ -8583,7 +8510,7 @@
             </w:tcBorders>
             <w:shd w:color="auto" w:fill="auto" w:val="clear"/>
             <w:tcMar>
-              <w:left w:w="83" w:type="dxa"/>
+              <w:left w:w="78" w:type="dxa"/>
             </w:tcMar>
           </w:tcPr>
           <w:p>
@@ -8610,7 +8537,7 @@
             </w:tcBorders>
             <w:shd w:color="auto" w:fill="auto" w:val="clear"/>
             <w:tcMar>
-              <w:left w:w="83" w:type="dxa"/>
+              <w:left w:w="78" w:type="dxa"/>
             </w:tcMar>
           </w:tcPr>
           <w:p>
@@ -8637,7 +8564,7 @@
             </w:tcBorders>
             <w:shd w:color="auto" w:fill="auto" w:val="clear"/>
             <w:tcMar>
-              <w:left w:w="83" w:type="dxa"/>
+              <w:left w:w="78" w:type="dxa"/>
             </w:tcMar>
           </w:tcPr>
           <w:p>
@@ -8664,7 +8591,7 @@
             </w:tcBorders>
             <w:shd w:color="auto" w:fill="auto" w:val="clear"/>
             <w:tcMar>
-              <w:left w:w="83" w:type="dxa"/>
+              <w:left w:w="78" w:type="dxa"/>
             </w:tcMar>
           </w:tcPr>
           <w:p>
@@ -8691,7 +8618,7 @@
             </w:tcBorders>
             <w:shd w:color="auto" w:fill="auto" w:val="clear"/>
             <w:tcMar>
-              <w:left w:w="83" w:type="dxa"/>
+              <w:left w:w="78" w:type="dxa"/>
             </w:tcMar>
           </w:tcPr>
           <w:p>
@@ -8718,7 +8645,7 @@
             </w:tcBorders>
             <w:shd w:color="auto" w:fill="auto" w:val="clear"/>
             <w:tcMar>
-              <w:left w:w="83" w:type="dxa"/>
+              <w:left w:w="78" w:type="dxa"/>
             </w:tcMar>
           </w:tcPr>
           <w:p>
@@ -8745,7 +8672,7 @@
             </w:tcBorders>
             <w:shd w:color="auto" w:fill="auto" w:val="clear"/>
             <w:tcMar>
-              <w:left w:w="83" w:type="dxa"/>
+              <w:left w:w="78" w:type="dxa"/>
             </w:tcMar>
           </w:tcPr>
           <w:p>
@@ -8772,7 +8699,7 @@
             </w:tcBorders>
             <w:shd w:color="auto" w:fill="auto" w:val="clear"/>
             <w:tcMar>
-              <w:left w:w="83" w:type="dxa"/>
+              <w:left w:w="78" w:type="dxa"/>
             </w:tcMar>
           </w:tcPr>
           <w:p>
@@ -8799,7 +8726,7 @@
             </w:tcBorders>
             <w:shd w:color="auto" w:fill="auto" w:val="clear"/>
             <w:tcMar>
-              <w:left w:w="83" w:type="dxa"/>
+              <w:left w:w="78" w:type="dxa"/>
             </w:tcMar>
           </w:tcPr>
           <w:p>
@@ -8828,7 +8755,7 @@
             </w:tcBorders>
             <w:shd w:color="auto" w:fill="auto" w:val="clear"/>
             <w:tcMar>
-              <w:left w:w="83" w:type="dxa"/>
+              <w:left w:w="78" w:type="dxa"/>
             </w:tcMar>
           </w:tcPr>
           <w:p>
@@ -8858,7 +8785,7 @@
             </w:tcBorders>
             <w:shd w:color="auto" w:fill="auto" w:val="clear"/>
             <w:tcMar>
-              <w:left w:w="83" w:type="dxa"/>
+              <w:left w:w="78" w:type="dxa"/>
             </w:tcMar>
           </w:tcPr>
           <w:p>
@@ -8885,7 +8812,7 @@
             </w:tcBorders>
             <w:shd w:color="auto" w:fill="auto" w:val="clear"/>
             <w:tcMar>
-              <w:left w:w="83" w:type="dxa"/>
+              <w:left w:w="78" w:type="dxa"/>
             </w:tcMar>
           </w:tcPr>
           <w:p>
@@ -8912,7 +8839,7 @@
             </w:tcBorders>
             <w:shd w:color="auto" w:fill="auto" w:val="clear"/>
             <w:tcMar>
-              <w:left w:w="83" w:type="dxa"/>
+              <w:left w:w="78" w:type="dxa"/>
             </w:tcMar>
           </w:tcPr>
           <w:p>
@@ -8939,7 +8866,7 @@
             </w:tcBorders>
             <w:shd w:color="auto" w:fill="auto" w:val="clear"/>
             <w:tcMar>
-              <w:left w:w="83" w:type="dxa"/>
+              <w:left w:w="78" w:type="dxa"/>
             </w:tcMar>
           </w:tcPr>
           <w:p>
@@ -8966,7 +8893,7 @@
             </w:tcBorders>
             <w:shd w:color="auto" w:fill="auto" w:val="clear"/>
             <w:tcMar>
-              <w:left w:w="83" w:type="dxa"/>
+              <w:left w:w="78" w:type="dxa"/>
             </w:tcMar>
           </w:tcPr>
           <w:p>
@@ -8993,7 +8920,7 @@
             </w:tcBorders>
             <w:shd w:color="auto" w:fill="auto" w:val="clear"/>
             <w:tcMar>
-              <w:left w:w="83" w:type="dxa"/>
+              <w:left w:w="78" w:type="dxa"/>
             </w:tcMar>
           </w:tcPr>
           <w:p>
@@ -9020,7 +8947,7 @@
             </w:tcBorders>
             <w:shd w:color="auto" w:fill="auto" w:val="clear"/>
             <w:tcMar>
-              <w:left w:w="83" w:type="dxa"/>
+              <w:left w:w="78" w:type="dxa"/>
             </w:tcMar>
           </w:tcPr>
           <w:p>
@@ -9047,7 +8974,7 @@
             </w:tcBorders>
             <w:shd w:color="auto" w:fill="auto" w:val="clear"/>
             <w:tcMar>
-              <w:left w:w="83" w:type="dxa"/>
+              <w:left w:w="78" w:type="dxa"/>
             </w:tcMar>
           </w:tcPr>
           <w:p>
@@ -9074,7 +9001,7 @@
             </w:tcBorders>
             <w:shd w:color="auto" w:fill="auto" w:val="clear"/>
             <w:tcMar>
-              <w:left w:w="83" w:type="dxa"/>
+              <w:left w:w="78" w:type="dxa"/>
             </w:tcMar>
           </w:tcPr>
           <w:p>
@@ -9103,7 +9030,7 @@
             </w:tcBorders>
             <w:shd w:color="auto" w:fill="auto" w:val="clear"/>
             <w:tcMar>
-              <w:left w:w="83" w:type="dxa"/>
+              <w:left w:w="78" w:type="dxa"/>
             </w:tcMar>
           </w:tcPr>
           <w:p>
@@ -9133,7 +9060,7 @@
             </w:tcBorders>
             <w:shd w:color="auto" w:fill="auto" w:val="clear"/>
             <w:tcMar>
-              <w:left w:w="83" w:type="dxa"/>
+              <w:left w:w="78" w:type="dxa"/>
             </w:tcMar>
           </w:tcPr>
           <w:p>
@@ -9160,7 +9087,7 @@
             </w:tcBorders>
             <w:shd w:color="auto" w:fill="auto" w:val="clear"/>
             <w:tcMar>
-              <w:left w:w="83" w:type="dxa"/>
+              <w:left w:w="78" w:type="dxa"/>
             </w:tcMar>
           </w:tcPr>
           <w:p>
@@ -9187,7 +9114,7 @@
             </w:tcBorders>
             <w:shd w:color="auto" w:fill="auto" w:val="clear"/>
             <w:tcMar>
-              <w:left w:w="83" w:type="dxa"/>
+              <w:left w:w="78" w:type="dxa"/>
             </w:tcMar>
           </w:tcPr>
           <w:p>
@@ -9214,7 +9141,7 @@
             </w:tcBorders>
             <w:shd w:color="auto" w:fill="auto" w:val="clear"/>
             <w:tcMar>
-              <w:left w:w="83" w:type="dxa"/>
+              <w:left w:w="78" w:type="dxa"/>
             </w:tcMar>
           </w:tcPr>
           <w:p>
@@ -9241,7 +9168,7 @@
             </w:tcBorders>
             <w:shd w:color="auto" w:fill="auto" w:val="clear"/>
             <w:tcMar>
-              <w:left w:w="83" w:type="dxa"/>
+              <w:left w:w="78" w:type="dxa"/>
             </w:tcMar>
           </w:tcPr>
           <w:p>
@@ -9268,7 +9195,7 @@
             </w:tcBorders>
             <w:shd w:color="auto" w:fill="auto" w:val="clear"/>
             <w:tcMar>
-              <w:left w:w="83" w:type="dxa"/>
+              <w:left w:w="78" w:type="dxa"/>
             </w:tcMar>
           </w:tcPr>
           <w:p>
@@ -9295,7 +9222,7 @@
             </w:tcBorders>
             <w:shd w:color="auto" w:fill="auto" w:val="clear"/>
             <w:tcMar>
-              <w:left w:w="83" w:type="dxa"/>
+              <w:left w:w="78" w:type="dxa"/>
             </w:tcMar>
           </w:tcPr>
           <w:p>
@@ -9322,7 +9249,7 @@
             </w:tcBorders>
             <w:shd w:color="auto" w:fill="auto" w:val="clear"/>
             <w:tcMar>
-              <w:left w:w="83" w:type="dxa"/>
+              <w:left w:w="78" w:type="dxa"/>
             </w:tcMar>
           </w:tcPr>
           <w:p>
@@ -9349,7 +9276,7 @@
             </w:tcBorders>
             <w:shd w:color="auto" w:fill="auto" w:val="clear"/>
             <w:tcMar>
-              <w:left w:w="83" w:type="dxa"/>
+              <w:left w:w="78" w:type="dxa"/>
             </w:tcMar>
           </w:tcPr>
           <w:p>
@@ -9378,7 +9305,7 @@
             </w:tcBorders>
             <w:shd w:color="auto" w:fill="auto" w:val="clear"/>
             <w:tcMar>
-              <w:left w:w="83" w:type="dxa"/>
+              <w:left w:w="78" w:type="dxa"/>
             </w:tcMar>
           </w:tcPr>
           <w:p>
@@ -9408,7 +9335,7 @@
             </w:tcBorders>
             <w:shd w:color="auto" w:fill="auto" w:val="clear"/>
             <w:tcMar>
-              <w:left w:w="83" w:type="dxa"/>
+              <w:left w:w="78" w:type="dxa"/>
             </w:tcMar>
           </w:tcPr>
           <w:p>
@@ -9435,7 +9362,7 @@
             </w:tcBorders>
             <w:shd w:color="auto" w:fill="auto" w:val="clear"/>
             <w:tcMar>
-              <w:left w:w="83" w:type="dxa"/>
+              <w:left w:w="78" w:type="dxa"/>
             </w:tcMar>
           </w:tcPr>
           <w:p>
@@ -9462,7 +9389,7 @@
             </w:tcBorders>
             <w:shd w:color="auto" w:fill="auto" w:val="clear"/>
             <w:tcMar>
-              <w:left w:w="83" w:type="dxa"/>
+              <w:left w:w="78" w:type="dxa"/>
             </w:tcMar>
           </w:tcPr>
           <w:p>
@@ -9489,7 +9416,7 @@
             </w:tcBorders>
             <w:shd w:color="auto" w:fill="auto" w:val="clear"/>
             <w:tcMar>
-              <w:left w:w="83" w:type="dxa"/>
+              <w:left w:w="78" w:type="dxa"/>
             </w:tcMar>
           </w:tcPr>
           <w:p>
@@ -9516,7 +9443,7 @@
             </w:tcBorders>
             <w:shd w:color="auto" w:fill="auto" w:val="clear"/>
             <w:tcMar>
-              <w:left w:w="83" w:type="dxa"/>
+              <w:left w:w="78" w:type="dxa"/>
             </w:tcMar>
           </w:tcPr>
           <w:p>
@@ -9543,7 +9470,7 @@
             </w:tcBorders>
             <w:shd w:color="auto" w:fill="auto" w:val="clear"/>
             <w:tcMar>
-              <w:left w:w="83" w:type="dxa"/>
+              <w:left w:w="78" w:type="dxa"/>
             </w:tcMar>
           </w:tcPr>
           <w:p>
@@ -9570,7 +9497,7 @@
             </w:tcBorders>
             <w:shd w:color="auto" w:fill="auto" w:val="clear"/>
             <w:tcMar>
-              <w:left w:w="83" w:type="dxa"/>
+              <w:left w:w="78" w:type="dxa"/>
             </w:tcMar>
           </w:tcPr>
           <w:p>
@@ -9597,7 +9524,7 @@
             </w:tcBorders>
             <w:shd w:color="auto" w:fill="auto" w:val="clear"/>
             <w:tcMar>
-              <w:left w:w="83" w:type="dxa"/>
+              <w:left w:w="78" w:type="dxa"/>
             </w:tcMar>
           </w:tcPr>
           <w:p>
@@ -9624,7 +9551,7 @@
             </w:tcBorders>
             <w:shd w:color="auto" w:fill="auto" w:val="clear"/>
             <w:tcMar>
-              <w:left w:w="83" w:type="dxa"/>
+              <w:left w:w="78" w:type="dxa"/>
             </w:tcMar>
           </w:tcPr>
           <w:p>
@@ -9653,7 +9580,7 @@
             </w:tcBorders>
             <w:shd w:color="auto" w:fill="auto" w:val="clear"/>
             <w:tcMar>
-              <w:left w:w="83" w:type="dxa"/>
+              <w:left w:w="78" w:type="dxa"/>
             </w:tcMar>
           </w:tcPr>
           <w:p>
@@ -9683,7 +9610,7 @@
             </w:tcBorders>
             <w:shd w:color="auto" w:fill="auto" w:val="clear"/>
             <w:tcMar>
-              <w:left w:w="83" w:type="dxa"/>
+              <w:left w:w="78" w:type="dxa"/>
             </w:tcMar>
           </w:tcPr>
           <w:p>
@@ -9710,7 +9637,7 @@
             </w:tcBorders>
             <w:shd w:color="auto" w:fill="auto" w:val="clear"/>
             <w:tcMar>
-              <w:left w:w="83" w:type="dxa"/>
+              <w:left w:w="78" w:type="dxa"/>
             </w:tcMar>
           </w:tcPr>
           <w:p>
@@ -9737,7 +9664,7 @@
             </w:tcBorders>
             <w:shd w:color="auto" w:fill="auto" w:val="clear"/>
             <w:tcMar>
-              <w:left w:w="83" w:type="dxa"/>
+              <w:left w:w="78" w:type="dxa"/>
             </w:tcMar>
           </w:tcPr>
           <w:p>
@@ -9764,7 +9691,7 @@
             </w:tcBorders>
             <w:shd w:color="auto" w:fill="auto" w:val="clear"/>
             <w:tcMar>
-              <w:left w:w="83" w:type="dxa"/>
+              <w:left w:w="78" w:type="dxa"/>
             </w:tcMar>
           </w:tcPr>
           <w:p>
@@ -9791,7 +9718,7 @@
             </w:tcBorders>
             <w:shd w:color="auto" w:fill="auto" w:val="clear"/>
             <w:tcMar>
-              <w:left w:w="83" w:type="dxa"/>
+              <w:left w:w="78" w:type="dxa"/>
             </w:tcMar>
           </w:tcPr>
           <w:p>
@@ -9818,7 +9745,7 @@
             </w:tcBorders>
             <w:shd w:color="auto" w:fill="auto" w:val="clear"/>
             <w:tcMar>
-              <w:left w:w="83" w:type="dxa"/>
+              <w:left w:w="78" w:type="dxa"/>
             </w:tcMar>
           </w:tcPr>
           <w:p>
@@ -9845,7 +9772,7 @@
             </w:tcBorders>
             <w:shd w:color="auto" w:fill="auto" w:val="clear"/>
             <w:tcMar>
-              <w:left w:w="83" w:type="dxa"/>
+              <w:left w:w="78" w:type="dxa"/>
             </w:tcMar>
           </w:tcPr>
           <w:p>
@@ -9872,7 +9799,7 @@
             </w:tcBorders>
             <w:shd w:color="auto" w:fill="auto" w:val="clear"/>
             <w:tcMar>
-              <w:left w:w="83" w:type="dxa"/>
+              <w:left w:w="78" w:type="dxa"/>
             </w:tcMar>
           </w:tcPr>
           <w:p>
@@ -9899,7 +9826,7 @@
             </w:tcBorders>
             <w:shd w:color="auto" w:fill="auto" w:val="clear"/>
             <w:tcMar>
-              <w:left w:w="83" w:type="dxa"/>
+              <w:left w:w="78" w:type="dxa"/>
             </w:tcMar>
           </w:tcPr>
           <w:p>
@@ -9928,7 +9855,7 @@
             </w:tcBorders>
             <w:shd w:color="auto" w:fill="auto" w:val="clear"/>
             <w:tcMar>
-              <w:left w:w="83" w:type="dxa"/>
+              <w:left w:w="78" w:type="dxa"/>
             </w:tcMar>
           </w:tcPr>
           <w:p>
@@ -9958,7 +9885,7 @@
             </w:tcBorders>
             <w:shd w:color="auto" w:fill="auto" w:val="clear"/>
             <w:tcMar>
-              <w:left w:w="83" w:type="dxa"/>
+              <w:left w:w="78" w:type="dxa"/>
             </w:tcMar>
           </w:tcPr>
           <w:p>
@@ -9985,7 +9912,7 @@
             </w:tcBorders>
             <w:shd w:color="auto" w:fill="auto" w:val="clear"/>
             <w:tcMar>
-              <w:left w:w="83" w:type="dxa"/>
+              <w:left w:w="78" w:type="dxa"/>
             </w:tcMar>
           </w:tcPr>
           <w:p>
@@ -10012,7 +9939,7 @@
             </w:tcBorders>
             <w:shd w:color="auto" w:fill="auto" w:val="clear"/>
             <w:tcMar>
-              <w:left w:w="83" w:type="dxa"/>
+              <w:left w:w="78" w:type="dxa"/>
             </w:tcMar>
           </w:tcPr>
           <w:p>
@@ -10039,7 +9966,7 @@
             </w:tcBorders>
             <w:shd w:color="auto" w:fill="auto" w:val="clear"/>
             <w:tcMar>
-              <w:left w:w="83" w:type="dxa"/>
+              <w:left w:w="78" w:type="dxa"/>
             </w:tcMar>
           </w:tcPr>
           <w:p>
@@ -10066,7 +9993,7 @@
             </w:tcBorders>
             <w:shd w:color="auto" w:fill="auto" w:val="clear"/>
             <w:tcMar>
-              <w:left w:w="83" w:type="dxa"/>
+              <w:left w:w="78" w:type="dxa"/>
             </w:tcMar>
           </w:tcPr>
           <w:p>
@@ -10093,7 +10020,7 @@
             </w:tcBorders>
             <w:shd w:color="auto" w:fill="auto" w:val="clear"/>
             <w:tcMar>
-              <w:left w:w="83" w:type="dxa"/>
+              <w:left w:w="78" w:type="dxa"/>
             </w:tcMar>
           </w:tcPr>
           <w:p>
@@ -10120,7 +10047,7 @@
             </w:tcBorders>
             <w:shd w:color="auto" w:fill="auto" w:val="clear"/>
             <w:tcMar>
-              <w:left w:w="83" w:type="dxa"/>
+              <w:left w:w="78" w:type="dxa"/>
             </w:tcMar>
           </w:tcPr>
           <w:p>
@@ -10147,7 +10074,7 @@
             </w:tcBorders>
             <w:shd w:color="auto" w:fill="auto" w:val="clear"/>
             <w:tcMar>
-              <w:left w:w="83" w:type="dxa"/>
+              <w:left w:w="78" w:type="dxa"/>
             </w:tcMar>
           </w:tcPr>
           <w:p>
@@ -10174,7 +10101,7 @@
             </w:tcBorders>
             <w:shd w:color="auto" w:fill="auto" w:val="clear"/>
             <w:tcMar>
-              <w:left w:w="83" w:type="dxa"/>
+              <w:left w:w="78" w:type="dxa"/>
             </w:tcMar>
           </w:tcPr>
           <w:p>
@@ -10203,7 +10130,7 @@
             </w:tcBorders>
             <w:shd w:color="auto" w:fill="auto" w:val="clear"/>
             <w:tcMar>
-              <w:left w:w="83" w:type="dxa"/>
+              <w:left w:w="78" w:type="dxa"/>
             </w:tcMar>
           </w:tcPr>
           <w:p>
@@ -10233,7 +10160,7 @@
             </w:tcBorders>
             <w:shd w:color="auto" w:fill="auto" w:val="clear"/>
             <w:tcMar>
-              <w:left w:w="83" w:type="dxa"/>
+              <w:left w:w="78" w:type="dxa"/>
             </w:tcMar>
           </w:tcPr>
           <w:p>
@@ -10260,7 +10187,7 @@
             </w:tcBorders>
             <w:shd w:color="auto" w:fill="auto" w:val="clear"/>
             <w:tcMar>
-              <w:left w:w="83" w:type="dxa"/>
+              <w:left w:w="78" w:type="dxa"/>
             </w:tcMar>
           </w:tcPr>
           <w:p>
@@ -10287,7 +10214,7 @@
             </w:tcBorders>
             <w:shd w:color="auto" w:fill="auto" w:val="clear"/>
             <w:tcMar>
-              <w:left w:w="83" w:type="dxa"/>
+              <w:left w:w="78" w:type="dxa"/>
             </w:tcMar>
           </w:tcPr>
           <w:p>
@@ -10314,7 +10241,7 @@
             </w:tcBorders>
             <w:shd w:color="auto" w:fill="auto" w:val="clear"/>
             <w:tcMar>
-              <w:left w:w="83" w:type="dxa"/>
+              <w:left w:w="78" w:type="dxa"/>
             </w:tcMar>
           </w:tcPr>
           <w:p>
@@ -10341,7 +10268,7 @@
             </w:tcBorders>
             <w:shd w:color="auto" w:fill="auto" w:val="clear"/>
             <w:tcMar>
-              <w:left w:w="83" w:type="dxa"/>
+              <w:left w:w="78" w:type="dxa"/>
             </w:tcMar>
           </w:tcPr>
           <w:p>
@@ -10368,7 +10295,7 @@
             </w:tcBorders>
             <w:shd w:color="auto" w:fill="auto" w:val="clear"/>
             <w:tcMar>
-              <w:left w:w="83" w:type="dxa"/>
+              <w:left w:w="78" w:type="dxa"/>
             </w:tcMar>
           </w:tcPr>
           <w:p>
@@ -10395,7 +10322,7 @@
             </w:tcBorders>
             <w:shd w:color="auto" w:fill="auto" w:val="clear"/>
             <w:tcMar>
-              <w:left w:w="83" w:type="dxa"/>
+              <w:left w:w="78" w:type="dxa"/>
             </w:tcMar>
           </w:tcPr>
           <w:p>
@@ -10422,7 +10349,7 @@
             </w:tcBorders>
             <w:shd w:color="auto" w:fill="auto" w:val="clear"/>
             <w:tcMar>
-              <w:left w:w="83" w:type="dxa"/>
+              <w:left w:w="78" w:type="dxa"/>
             </w:tcMar>
           </w:tcPr>
           <w:p>
@@ -10449,7 +10376,7 @@
             </w:tcBorders>
             <w:shd w:color="auto" w:fill="auto" w:val="clear"/>
             <w:tcMar>
-              <w:left w:w="83" w:type="dxa"/>
+              <w:left w:w="78" w:type="dxa"/>
             </w:tcMar>
           </w:tcPr>
           <w:p>
@@ -10478,7 +10405,7 @@
             </w:tcBorders>
             <w:shd w:color="auto" w:fill="auto" w:val="clear"/>
             <w:tcMar>
-              <w:left w:w="83" w:type="dxa"/>
+              <w:left w:w="78" w:type="dxa"/>
             </w:tcMar>
           </w:tcPr>
           <w:p>
@@ -10508,7 +10435,7 @@
             </w:tcBorders>
             <w:shd w:color="auto" w:fill="auto" w:val="clear"/>
             <w:tcMar>
-              <w:left w:w="83" w:type="dxa"/>
+              <w:left w:w="78" w:type="dxa"/>
             </w:tcMar>
           </w:tcPr>
           <w:p>
@@ -10535,7 +10462,7 @@
             </w:tcBorders>
             <w:shd w:color="auto" w:fill="auto" w:val="clear"/>
             <w:tcMar>
-              <w:left w:w="83" w:type="dxa"/>
+              <w:left w:w="78" w:type="dxa"/>
             </w:tcMar>
           </w:tcPr>
           <w:p>
@@ -10562,7 +10489,7 @@
             </w:tcBorders>
             <w:shd w:color="auto" w:fill="auto" w:val="clear"/>
             <w:tcMar>
-              <w:left w:w="83" w:type="dxa"/>
+              <w:left w:w="78" w:type="dxa"/>
             </w:tcMar>
           </w:tcPr>
           <w:p>
@@ -10589,7 +10516,7 @@
             </w:tcBorders>
             <w:shd w:color="auto" w:fill="auto" w:val="clear"/>
             <w:tcMar>
-              <w:left w:w="83" w:type="dxa"/>
+              <w:left w:w="78" w:type="dxa"/>
             </w:tcMar>
           </w:tcPr>
           <w:p>
@@ -10616,7 +10543,7 @@
             </w:tcBorders>
             <w:shd w:color="auto" w:fill="auto" w:val="clear"/>
             <w:tcMar>
-              <w:left w:w="83" w:type="dxa"/>
+              <w:left w:w="78" w:type="dxa"/>
             </w:tcMar>
           </w:tcPr>
           <w:p>
@@ -10643,7 +10570,7 @@
             </w:tcBorders>
             <w:shd w:color="auto" w:fill="auto" w:val="clear"/>
             <w:tcMar>
-              <w:left w:w="83" w:type="dxa"/>
+              <w:left w:w="78" w:type="dxa"/>
             </w:tcMar>
           </w:tcPr>
           <w:p>
@@ -10670,7 +10597,7 @@
             </w:tcBorders>
             <w:shd w:color="auto" w:fill="auto" w:val="clear"/>
             <w:tcMar>
-              <w:left w:w="83" w:type="dxa"/>
+              <w:left w:w="78" w:type="dxa"/>
             </w:tcMar>
           </w:tcPr>
           <w:p>
@@ -10697,7 +10624,7 @@
             </w:tcBorders>
             <w:shd w:color="auto" w:fill="auto" w:val="clear"/>
             <w:tcMar>
-              <w:left w:w="83" w:type="dxa"/>
+              <w:left w:w="78" w:type="dxa"/>
             </w:tcMar>
           </w:tcPr>
           <w:p>
@@ -10724,7 +10651,7 @@
             </w:tcBorders>
             <w:shd w:color="auto" w:fill="auto" w:val="clear"/>
             <w:tcMar>
-              <w:left w:w="83" w:type="dxa"/>
+              <w:left w:w="78" w:type="dxa"/>
             </w:tcMar>
           </w:tcPr>
           <w:p>
@@ -10753,7 +10680,7 @@
             </w:tcBorders>
             <w:shd w:color="auto" w:fill="auto" w:val="clear"/>
             <w:tcMar>
-              <w:left w:w="83" w:type="dxa"/>
+              <w:left w:w="78" w:type="dxa"/>
             </w:tcMar>
           </w:tcPr>
           <w:p>
@@ -10783,7 +10710,7 @@
             </w:tcBorders>
             <w:shd w:color="auto" w:fill="auto" w:val="clear"/>
             <w:tcMar>
-              <w:left w:w="83" w:type="dxa"/>
+              <w:left w:w="78" w:type="dxa"/>
             </w:tcMar>
           </w:tcPr>
           <w:p>
@@ -10810,7 +10737,7 @@
             </w:tcBorders>
             <w:shd w:color="auto" w:fill="auto" w:val="clear"/>
             <w:tcMar>
-              <w:left w:w="83" w:type="dxa"/>
+              <w:left w:w="78" w:type="dxa"/>
             </w:tcMar>
           </w:tcPr>
           <w:p>
@@ -10837,7 +10764,7 @@
             </w:tcBorders>
             <w:shd w:color="auto" w:fill="auto" w:val="clear"/>
             <w:tcMar>
-              <w:left w:w="83" w:type="dxa"/>
+              <w:left w:w="78" w:type="dxa"/>
             </w:tcMar>
           </w:tcPr>
           <w:p>
@@ -10864,7 +10791,7 @@
             </w:tcBorders>
             <w:shd w:color="auto" w:fill="auto" w:val="clear"/>
             <w:tcMar>
-              <w:left w:w="83" w:type="dxa"/>
+              <w:left w:w="78" w:type="dxa"/>
             </w:tcMar>
           </w:tcPr>
           <w:p>
@@ -10891,7 +10818,7 @@
             </w:tcBorders>
             <w:shd w:color="auto" w:fill="auto" w:val="clear"/>
             <w:tcMar>
-              <w:left w:w="83" w:type="dxa"/>
+              <w:left w:w="78" w:type="dxa"/>
             </w:tcMar>
           </w:tcPr>
           <w:p>
@@ -10918,7 +10845,7 @@
             </w:tcBorders>
             <w:shd w:color="auto" w:fill="auto" w:val="clear"/>
             <w:tcMar>
-              <w:left w:w="83" w:type="dxa"/>
+              <w:left w:w="78" w:type="dxa"/>
             </w:tcMar>
           </w:tcPr>
           <w:p>
@@ -10945,7 +10872,7 @@
             </w:tcBorders>
             <w:shd w:color="auto" w:fill="auto" w:val="clear"/>
             <w:tcMar>
-              <w:left w:w="83" w:type="dxa"/>
+              <w:left w:w="78" w:type="dxa"/>
             </w:tcMar>
           </w:tcPr>
           <w:p>
@@ -10972,7 +10899,7 @@
             </w:tcBorders>
             <w:shd w:color="auto" w:fill="auto" w:val="clear"/>
             <w:tcMar>
-              <w:left w:w="83" w:type="dxa"/>
+              <w:left w:w="78" w:type="dxa"/>
             </w:tcMar>
           </w:tcPr>
           <w:p>
@@ -10999,7 +10926,7 @@
             </w:tcBorders>
             <w:shd w:color="auto" w:fill="auto" w:val="clear"/>
             <w:tcMar>
-              <w:left w:w="83" w:type="dxa"/>
+              <w:left w:w="78" w:type="dxa"/>
             </w:tcMar>
           </w:tcPr>
           <w:p>
@@ -11028,7 +10955,7 @@
             </w:tcBorders>
             <w:shd w:color="auto" w:fill="auto" w:val="clear"/>
             <w:tcMar>
-              <w:left w:w="83" w:type="dxa"/>
+              <w:left w:w="78" w:type="dxa"/>
             </w:tcMar>
           </w:tcPr>
           <w:p>
@@ -11058,7 +10985,7 @@
             </w:tcBorders>
             <w:shd w:color="auto" w:fill="auto" w:val="clear"/>
             <w:tcMar>
-              <w:left w:w="83" w:type="dxa"/>
+              <w:left w:w="78" w:type="dxa"/>
             </w:tcMar>
           </w:tcPr>
           <w:p>
@@ -11085,7 +11012,7 @@
             </w:tcBorders>
             <w:shd w:color="auto" w:fill="auto" w:val="clear"/>
             <w:tcMar>
-              <w:left w:w="83" w:type="dxa"/>
+              <w:left w:w="78" w:type="dxa"/>
             </w:tcMar>
           </w:tcPr>
           <w:p>
@@ -11112,7 +11039,7 @@
             </w:tcBorders>
             <w:shd w:color="auto" w:fill="auto" w:val="clear"/>
             <w:tcMar>
-              <w:left w:w="83" w:type="dxa"/>
+              <w:left w:w="78" w:type="dxa"/>
             </w:tcMar>
           </w:tcPr>
           <w:p>
@@ -11139,7 +11066,7 @@
             </w:tcBorders>
             <w:shd w:color="auto" w:fill="auto" w:val="clear"/>
             <w:tcMar>
-              <w:left w:w="83" w:type="dxa"/>
+              <w:left w:w="78" w:type="dxa"/>
             </w:tcMar>
           </w:tcPr>
           <w:p>
@@ -11166,7 +11093,7 @@
             </w:tcBorders>
             <w:shd w:color="auto" w:fill="auto" w:val="clear"/>
             <w:tcMar>
-              <w:left w:w="83" w:type="dxa"/>
+              <w:left w:w="78" w:type="dxa"/>
             </w:tcMar>
           </w:tcPr>
           <w:p>
@@ -11193,7 +11120,7 @@
             </w:tcBorders>
             <w:shd w:color="auto" w:fill="auto" w:val="clear"/>
             <w:tcMar>
-              <w:left w:w="83" w:type="dxa"/>
+              <w:left w:w="78" w:type="dxa"/>
             </w:tcMar>
           </w:tcPr>
           <w:p>
@@ -11220,7 +11147,7 @@
             </w:tcBorders>
             <w:shd w:color="auto" w:fill="auto" w:val="clear"/>
             <w:tcMar>
-              <w:left w:w="83" w:type="dxa"/>
+              <w:left w:w="78" w:type="dxa"/>
             </w:tcMar>
           </w:tcPr>
           <w:p>
@@ -11247,7 +11174,7 @@
             </w:tcBorders>
             <w:shd w:color="auto" w:fill="auto" w:val="clear"/>
             <w:tcMar>
-              <w:left w:w="83" w:type="dxa"/>
+              <w:left w:w="78" w:type="dxa"/>
             </w:tcMar>
           </w:tcPr>
           <w:p>
@@ -11274,7 +11201,7 @@
             </w:tcBorders>
             <w:shd w:color="auto" w:fill="auto" w:val="clear"/>
             <w:tcMar>
-              <w:left w:w="83" w:type="dxa"/>
+              <w:left w:w="78" w:type="dxa"/>
             </w:tcMar>
           </w:tcPr>
           <w:p>
@@ -11303,7 +11230,7 @@
             </w:tcBorders>
             <w:shd w:color="auto" w:fill="auto" w:val="clear"/>
             <w:tcMar>
-              <w:left w:w="83" w:type="dxa"/>
+              <w:left w:w="78" w:type="dxa"/>
             </w:tcMar>
           </w:tcPr>
           <w:p>
@@ -11333,7 +11260,7 @@
             </w:tcBorders>
             <w:shd w:color="auto" w:fill="auto" w:val="clear"/>
             <w:tcMar>
-              <w:left w:w="83" w:type="dxa"/>
+              <w:left w:w="78" w:type="dxa"/>
             </w:tcMar>
           </w:tcPr>
           <w:p>
@@ -11360,7 +11287,7 @@
             </w:tcBorders>
             <w:shd w:color="auto" w:fill="auto" w:val="clear"/>
             <w:tcMar>
-              <w:left w:w="83" w:type="dxa"/>
+              <w:left w:w="78" w:type="dxa"/>
             </w:tcMar>
           </w:tcPr>
           <w:p>
@@ -11387,7 +11314,7 @@
             </w:tcBorders>
             <w:shd w:color="auto" w:fill="auto" w:val="clear"/>
             <w:tcMar>
-              <w:left w:w="83" w:type="dxa"/>
+              <w:left w:w="78" w:type="dxa"/>
             </w:tcMar>
           </w:tcPr>
           <w:p>
@@ -11414,7 +11341,7 @@
             </w:tcBorders>
             <w:shd w:color="auto" w:fill="auto" w:val="clear"/>
             <w:tcMar>
-              <w:left w:w="83" w:type="dxa"/>
+              <w:left w:w="78" w:type="dxa"/>
             </w:tcMar>
           </w:tcPr>
           <w:p>
@@ -11441,7 +11368,7 @@
             </w:tcBorders>
             <w:shd w:color="auto" w:fill="auto" w:val="clear"/>
             <w:tcMar>
-              <w:left w:w="83" w:type="dxa"/>
+              <w:left w:w="78" w:type="dxa"/>
             </w:tcMar>
           </w:tcPr>
           <w:p>
@@ -11468,7 +11395,7 @@
             </w:tcBorders>
             <w:shd w:color="auto" w:fill="auto" w:val="clear"/>
             <w:tcMar>
-              <w:left w:w="83" w:type="dxa"/>
+              <w:left w:w="78" w:type="dxa"/>
             </w:tcMar>
           </w:tcPr>
           <w:p>
@@ -11495,7 +11422,7 @@
             </w:tcBorders>
             <w:shd w:color="auto" w:fill="auto" w:val="clear"/>
             <w:tcMar>
-              <w:left w:w="83" w:type="dxa"/>
+              <w:left w:w="78" w:type="dxa"/>
             </w:tcMar>
           </w:tcPr>
           <w:p>
@@ -11522,7 +11449,7 @@
             </w:tcBorders>
             <w:shd w:color="auto" w:fill="auto" w:val="clear"/>
             <w:tcMar>
-              <w:left w:w="83" w:type="dxa"/>
+              <w:left w:w="78" w:type="dxa"/>
             </w:tcMar>
           </w:tcPr>
           <w:p>
@@ -11549,7 +11476,7 @@
             </w:tcBorders>
             <w:shd w:color="auto" w:fill="auto" w:val="clear"/>
             <w:tcMar>
-              <w:left w:w="83" w:type="dxa"/>
+              <w:left w:w="78" w:type="dxa"/>
             </w:tcMar>
           </w:tcPr>
           <w:p>
@@ -11578,7 +11505,7 @@
             </w:tcBorders>
             <w:shd w:color="auto" w:fill="auto" w:val="clear"/>
             <w:tcMar>
-              <w:left w:w="83" w:type="dxa"/>
+              <w:left w:w="78" w:type="dxa"/>
             </w:tcMar>
           </w:tcPr>
           <w:p>
@@ -11608,7 +11535,7 @@
             </w:tcBorders>
             <w:shd w:color="auto" w:fill="auto" w:val="clear"/>
             <w:tcMar>
-              <w:left w:w="83" w:type="dxa"/>
+              <w:left w:w="78" w:type="dxa"/>
             </w:tcMar>
           </w:tcPr>
           <w:p>
@@ -11635,7 +11562,7 @@
             </w:tcBorders>
             <w:shd w:color="auto" w:fill="auto" w:val="clear"/>
             <w:tcMar>
-              <w:left w:w="83" w:type="dxa"/>
+              <w:left w:w="78" w:type="dxa"/>
             </w:tcMar>
           </w:tcPr>
           <w:p>
@@ -11662,7 +11589,7 @@
             </w:tcBorders>
             <w:shd w:color="auto" w:fill="auto" w:val="clear"/>
             <w:tcMar>
-              <w:left w:w="83" w:type="dxa"/>
+              <w:left w:w="78" w:type="dxa"/>
             </w:tcMar>
           </w:tcPr>
           <w:p>
@@ -11689,7 +11616,7 @@
             </w:tcBorders>
             <w:shd w:color="auto" w:fill="auto" w:val="clear"/>
             <w:tcMar>
-              <w:left w:w="83" w:type="dxa"/>
+              <w:left w:w="78" w:type="dxa"/>
             </w:tcMar>
           </w:tcPr>
           <w:p>
@@ -11716,7 +11643,7 @@
             </w:tcBorders>
             <w:shd w:color="auto" w:fill="auto" w:val="clear"/>
             <w:tcMar>
-              <w:left w:w="83" w:type="dxa"/>
+              <w:left w:w="78" w:type="dxa"/>
             </w:tcMar>
           </w:tcPr>
           <w:p>
@@ -11743,7 +11670,7 @@
             </w:tcBorders>
             <w:shd w:color="auto" w:fill="auto" w:val="clear"/>
             <w:tcMar>
-              <w:left w:w="83" w:type="dxa"/>
+              <w:left w:w="78" w:type="dxa"/>
             </w:tcMar>
           </w:tcPr>
           <w:p>
@@ -11770,7 +11697,7 @@
             </w:tcBorders>
             <w:shd w:color="auto" w:fill="auto" w:val="clear"/>
             <w:tcMar>
-              <w:left w:w="83" w:type="dxa"/>
+              <w:left w:w="78" w:type="dxa"/>
             </w:tcMar>
           </w:tcPr>
           <w:p>
@@ -11797,7 +11724,7 @@
             </w:tcBorders>
             <w:shd w:color="auto" w:fill="auto" w:val="clear"/>
             <w:tcMar>
-              <w:left w:w="83" w:type="dxa"/>
+              <w:left w:w="78" w:type="dxa"/>
             </w:tcMar>
           </w:tcPr>
           <w:p>
@@ -11824,7 +11751,7 @@
             </w:tcBorders>
             <w:shd w:color="auto" w:fill="auto" w:val="clear"/>
             <w:tcMar>
-              <w:left w:w="83" w:type="dxa"/>
+              <w:left w:w="78" w:type="dxa"/>
             </w:tcMar>
           </w:tcPr>
           <w:p>
@@ -11853,7 +11780,7 @@
             </w:tcBorders>
             <w:shd w:color="auto" w:fill="auto" w:val="clear"/>
             <w:tcMar>
-              <w:left w:w="83" w:type="dxa"/>
+              <w:left w:w="78" w:type="dxa"/>
             </w:tcMar>
           </w:tcPr>
           <w:p>
@@ -11883,7 +11810,7 @@
             </w:tcBorders>
             <w:shd w:color="auto" w:fill="auto" w:val="clear"/>
             <w:tcMar>
-              <w:left w:w="83" w:type="dxa"/>
+              <w:left w:w="78" w:type="dxa"/>
             </w:tcMar>
           </w:tcPr>
           <w:p>
@@ -11910,7 +11837,7 @@
             </w:tcBorders>
             <w:shd w:color="auto" w:fill="auto" w:val="clear"/>
             <w:tcMar>
-              <w:left w:w="83" w:type="dxa"/>
+              <w:left w:w="78" w:type="dxa"/>
             </w:tcMar>
           </w:tcPr>
           <w:p>
@@ -11937,7 +11864,7 @@
             </w:tcBorders>
             <w:shd w:color="auto" w:fill="auto" w:val="clear"/>
             <w:tcMar>
-              <w:left w:w="83" w:type="dxa"/>
+              <w:left w:w="78" w:type="dxa"/>
             </w:tcMar>
           </w:tcPr>
           <w:p>
@@ -11964,7 +11891,7 @@
             </w:tcBorders>
             <w:shd w:color="auto" w:fill="auto" w:val="clear"/>
             <w:tcMar>
-              <w:left w:w="83" w:type="dxa"/>
+              <w:left w:w="78" w:type="dxa"/>
             </w:tcMar>
           </w:tcPr>
           <w:p>
@@ -11991,7 +11918,7 @@
             </w:tcBorders>
             <w:shd w:color="auto" w:fill="auto" w:val="clear"/>
             <w:tcMar>
-              <w:left w:w="83" w:type="dxa"/>
+              <w:left w:w="78" w:type="dxa"/>
             </w:tcMar>
           </w:tcPr>
           <w:p>
@@ -12018,7 +11945,7 @@
             </w:tcBorders>
             <w:shd w:color="auto" w:fill="auto" w:val="clear"/>
             <w:tcMar>
-              <w:left w:w="83" w:type="dxa"/>
+              <w:left w:w="78" w:type="dxa"/>
             </w:tcMar>
           </w:tcPr>
           <w:p>
@@ -12045,7 +11972,7 @@
             </w:tcBorders>
             <w:shd w:color="auto" w:fill="auto" w:val="clear"/>
             <w:tcMar>
-              <w:left w:w="83" w:type="dxa"/>
+              <w:left w:w="78" w:type="dxa"/>
             </w:tcMar>
           </w:tcPr>
           <w:p>
@@ -12072,7 +11999,7 @@
             </w:tcBorders>
             <w:shd w:color="auto" w:fill="auto" w:val="clear"/>
             <w:tcMar>
-              <w:left w:w="83" w:type="dxa"/>
+              <w:left w:w="78" w:type="dxa"/>
             </w:tcMar>
           </w:tcPr>
           <w:p>
@@ -12099,7 +12026,7 @@
             </w:tcBorders>
             <w:shd w:color="auto" w:fill="auto" w:val="clear"/>
             <w:tcMar>
-              <w:left w:w="83" w:type="dxa"/>
+              <w:left w:w="78" w:type="dxa"/>
             </w:tcMar>
           </w:tcPr>
           <w:p>
@@ -12128,7 +12055,7 @@
             </w:tcBorders>
             <w:shd w:color="auto" w:fill="auto" w:val="clear"/>
             <w:tcMar>
-              <w:left w:w="83" w:type="dxa"/>
+              <w:left w:w="78" w:type="dxa"/>
             </w:tcMar>
           </w:tcPr>
           <w:p>
@@ -12158,7 +12085,7 @@
             </w:tcBorders>
             <w:shd w:color="auto" w:fill="auto" w:val="clear"/>
             <w:tcMar>
-              <w:left w:w="83" w:type="dxa"/>
+              <w:left w:w="78" w:type="dxa"/>
             </w:tcMar>
           </w:tcPr>
           <w:p>
@@ -12185,7 +12112,7 @@
             </w:tcBorders>
             <w:shd w:color="auto" w:fill="auto" w:val="clear"/>
             <w:tcMar>
-              <w:left w:w="83" w:type="dxa"/>
+              <w:left w:w="78" w:type="dxa"/>
             </w:tcMar>
           </w:tcPr>
           <w:p>
@@ -12212,7 +12139,7 @@
             </w:tcBorders>
             <w:shd w:color="auto" w:fill="auto" w:val="clear"/>
             <w:tcMar>
-              <w:left w:w="83" w:type="dxa"/>
+              <w:left w:w="78" w:type="dxa"/>
             </w:tcMar>
           </w:tcPr>
           <w:p>
@@ -12239,7 +12166,7 @@
             </w:tcBorders>
             <w:shd w:color="auto" w:fill="auto" w:val="clear"/>
             <w:tcMar>
-              <w:left w:w="83" w:type="dxa"/>
+              <w:left w:w="78" w:type="dxa"/>
             </w:tcMar>
           </w:tcPr>
           <w:p>
@@ -12266,7 +12193,7 @@
             </w:tcBorders>
             <w:shd w:color="auto" w:fill="auto" w:val="clear"/>
             <w:tcMar>
-              <w:left w:w="83" w:type="dxa"/>
+              <w:left w:w="78" w:type="dxa"/>
             </w:tcMar>
           </w:tcPr>
           <w:p>
@@ -12293,7 +12220,7 @@
             </w:tcBorders>
             <w:shd w:color="auto" w:fill="auto" w:val="clear"/>
             <w:tcMar>
-              <w:left w:w="83" w:type="dxa"/>
+              <w:left w:w="78" w:type="dxa"/>
             </w:tcMar>
           </w:tcPr>
           <w:p>
@@ -12320,7 +12247,7 @@
             </w:tcBorders>
             <w:shd w:color="auto" w:fill="auto" w:val="clear"/>
             <w:tcMar>
-              <w:left w:w="83" w:type="dxa"/>
+              <w:left w:w="78" w:type="dxa"/>
             </w:tcMar>
           </w:tcPr>
           <w:p>
@@ -12347,7 +12274,7 @@
             </w:tcBorders>
             <w:shd w:color="auto" w:fill="auto" w:val="clear"/>
             <w:tcMar>
-              <w:left w:w="83" w:type="dxa"/>
+              <w:left w:w="78" w:type="dxa"/>
             </w:tcMar>
           </w:tcPr>
           <w:p>
@@ -12374,7 +12301,7 @@
             </w:tcBorders>
             <w:shd w:color="auto" w:fill="auto" w:val="clear"/>
             <w:tcMar>
-              <w:left w:w="83" w:type="dxa"/>
+              <w:left w:w="78" w:type="dxa"/>
             </w:tcMar>
           </w:tcPr>
           <w:p>
@@ -12403,7 +12330,7 @@
             </w:tcBorders>
             <w:shd w:color="auto" w:fill="auto" w:val="clear"/>
             <w:tcMar>
-              <w:left w:w="83" w:type="dxa"/>
+              <w:left w:w="78" w:type="dxa"/>
             </w:tcMar>
           </w:tcPr>
           <w:p>
@@ -12433,7 +12360,7 @@
             </w:tcBorders>
             <w:shd w:color="auto" w:fill="auto" w:val="clear"/>
             <w:tcMar>
-              <w:left w:w="83" w:type="dxa"/>
+              <w:left w:w="78" w:type="dxa"/>
             </w:tcMar>
           </w:tcPr>
           <w:p>
@@ -12460,7 +12387,7 @@
             </w:tcBorders>
             <w:shd w:color="auto" w:fill="auto" w:val="clear"/>
             <w:tcMar>
-              <w:left w:w="83" w:type="dxa"/>
+              <w:left w:w="78" w:type="dxa"/>
             </w:tcMar>
           </w:tcPr>
           <w:p>
@@ -12487,7 +12414,7 @@
             </w:tcBorders>
             <w:shd w:color="auto" w:fill="auto" w:val="clear"/>
             <w:tcMar>
-              <w:left w:w="83" w:type="dxa"/>
+              <w:left w:w="78" w:type="dxa"/>
             </w:tcMar>
           </w:tcPr>
           <w:p>
@@ -12514,7 +12441,7 @@
             </w:tcBorders>
             <w:shd w:color="auto" w:fill="auto" w:val="clear"/>
             <w:tcMar>
-              <w:left w:w="83" w:type="dxa"/>
+              <w:left w:w="78" w:type="dxa"/>
             </w:tcMar>
           </w:tcPr>
           <w:p>
@@ -12541,7 +12468,7 @@
             </w:tcBorders>
             <w:shd w:color="auto" w:fill="auto" w:val="clear"/>
             <w:tcMar>
-              <w:left w:w="83" w:type="dxa"/>
+              <w:left w:w="78" w:type="dxa"/>
             </w:tcMar>
           </w:tcPr>
           <w:p>
@@ -12568,7 +12495,7 @@
             </w:tcBorders>
             <w:shd w:color="auto" w:fill="auto" w:val="clear"/>
             <w:tcMar>
-              <w:left w:w="83" w:type="dxa"/>
+              <w:left w:w="78" w:type="dxa"/>
             </w:tcMar>
           </w:tcPr>
           <w:p>
@@ -12595,7 +12522,7 @@
             </w:tcBorders>
             <w:shd w:color="auto" w:fill="auto" w:val="clear"/>
             <w:tcMar>
-              <w:left w:w="83" w:type="dxa"/>
+              <w:left w:w="78" w:type="dxa"/>
             </w:tcMar>
           </w:tcPr>
           <w:p>
@@ -12622,7 +12549,7 @@
             </w:tcBorders>
             <w:shd w:color="auto" w:fill="auto" w:val="clear"/>
             <w:tcMar>
-              <w:left w:w="83" w:type="dxa"/>
+              <w:left w:w="78" w:type="dxa"/>
             </w:tcMar>
           </w:tcPr>
           <w:p>
@@ -12649,7 +12576,7 @@
             </w:tcBorders>
             <w:shd w:color="auto" w:fill="auto" w:val="clear"/>
             <w:tcMar>
-              <w:left w:w="83" w:type="dxa"/>
+              <w:left w:w="78" w:type="dxa"/>
             </w:tcMar>
           </w:tcPr>
           <w:p>
@@ -12678,7 +12605,7 @@
             </w:tcBorders>
             <w:shd w:color="auto" w:fill="auto" w:val="clear"/>
             <w:tcMar>
-              <w:left w:w="83" w:type="dxa"/>
+              <w:left w:w="78" w:type="dxa"/>
             </w:tcMar>
           </w:tcPr>
           <w:p>
@@ -12708,7 +12635,7 @@
             </w:tcBorders>
             <w:shd w:color="auto" w:fill="auto" w:val="clear"/>
             <w:tcMar>
-              <w:left w:w="83" w:type="dxa"/>
+              <w:left w:w="78" w:type="dxa"/>
             </w:tcMar>
           </w:tcPr>
           <w:p>
@@ -12737,7 +12664,7 @@
             </w:tcBorders>
             <w:shd w:color="auto" w:fill="auto" w:val="clear"/>
             <w:tcMar>
-              <w:left w:w="83" w:type="dxa"/>
+              <w:left w:w="78" w:type="dxa"/>
             </w:tcMar>
           </w:tcPr>
           <w:p>
@@ -12764,7 +12691,7 @@
             </w:tcBorders>
             <w:shd w:color="auto" w:fill="auto" w:val="clear"/>
             <w:tcMar>
-              <w:left w:w="83" w:type="dxa"/>
+              <w:left w:w="78" w:type="dxa"/>
             </w:tcMar>
           </w:tcPr>
           <w:p>
@@ -12791,7 +12718,7 @@
             </w:tcBorders>
             <w:shd w:color="auto" w:fill="auto" w:val="clear"/>
             <w:tcMar>
-              <w:left w:w="83" w:type="dxa"/>
+              <w:left w:w="78" w:type="dxa"/>
             </w:tcMar>
           </w:tcPr>
           <w:p>
@@ -12818,7 +12745,7 @@
             </w:tcBorders>
             <w:shd w:color="auto" w:fill="auto" w:val="clear"/>
             <w:tcMar>
-              <w:left w:w="83" w:type="dxa"/>
+              <w:left w:w="78" w:type="dxa"/>
             </w:tcMar>
           </w:tcPr>
           <w:p>
@@ -12845,7 +12772,7 @@
             </w:tcBorders>
             <w:shd w:color="auto" w:fill="auto" w:val="clear"/>
             <w:tcMar>
-              <w:left w:w="83" w:type="dxa"/>
+              <w:left w:w="78" w:type="dxa"/>
             </w:tcMar>
           </w:tcPr>
           <w:p>
@@ -12872,7 +12799,7 @@
             </w:tcBorders>
             <w:shd w:color="auto" w:fill="auto" w:val="clear"/>
             <w:tcMar>
-              <w:left w:w="83" w:type="dxa"/>
+              <w:left w:w="78" w:type="dxa"/>
             </w:tcMar>
           </w:tcPr>
           <w:p>
@@ -12899,7 +12826,7 @@
             </w:tcBorders>
             <w:shd w:color="auto" w:fill="auto" w:val="clear"/>
             <w:tcMar>
-              <w:left w:w="83" w:type="dxa"/>
+              <w:left w:w="78" w:type="dxa"/>
             </w:tcMar>
           </w:tcPr>
           <w:p>
@@ -12926,7 +12853,7 @@
             </w:tcBorders>
             <w:shd w:color="auto" w:fill="auto" w:val="clear"/>
             <w:tcMar>
-              <w:left w:w="83" w:type="dxa"/>
+              <w:left w:w="78" w:type="dxa"/>
             </w:tcMar>
           </w:tcPr>
           <w:p>
@@ -12955,7 +12882,7 @@
             </w:tcBorders>
             <w:shd w:color="auto" w:fill="auto" w:val="clear"/>
             <w:tcMar>
-              <w:left w:w="83" w:type="dxa"/>
+              <w:left w:w="78" w:type="dxa"/>
             </w:tcMar>
           </w:tcPr>
           <w:p>
@@ -13034,7 +12961,7 @@
       </w:r>
     </w:p>
     <w:sectPr>
-      <w:footerReference w:type="default" r:id="rId7"/>
+      <w:footerReference w:type="default" r:id="rId5"/>
       <w:type w:val="nextPage"/>
       <w:pgSz w:w="12240" w:h="15840"/>
       <w:pgMar w:left="1440" w:right="1440" w:header="0" w:top="1440" w:footer="720" w:bottom="1440" w:gutter="0"/>
@@ -13056,7 +12983,7 @@
         <w:docPartGallery w:val="Page Numbers (Bottom of Page)"/>
         <w:docPartUnique w:val="true"/>
       </w:docPartObj>
-      <w:id w:val="849034945"/>
+      <w:id w:val="514883836"/>
     </w:sdtPr>
     <w:sdtContent>
       <w:p>
@@ -13501,6 +13428,13 @@
       <w:lang w:val="en-US" w:eastAsia="en-US" w:bidi="ar-SA"/>
     </w:rPr>
   </w:style>
+  <w:style w:type="paragraph" w:styleId="Heading4">
+    <w:name w:val="Heading 4"/>
+    <w:basedOn w:val="Heading"/>
+    <w:qFormat/>
+    <w:pPr/>
+    <w:rPr/>
+  </w:style>
   <w:style w:type="character" w:styleId="DefaultParagraphFont" w:default="1">
     <w:name w:val="Default Paragraph Font"/>
     <w:uiPriority w:val="1"/>
@@ -13691,6 +13625,13 @@
         <w:tab w:val="right" w:pos="9360" w:leader="none"/>
       </w:tabs>
     </w:pPr>
+    <w:rPr/>
+  </w:style>
+  <w:style w:type="paragraph" w:styleId="PreformattedText">
+    <w:name w:val="Preformatted Text"/>
+    <w:basedOn w:val="Normal"/>
+    <w:qFormat/>
+    <w:pPr/>
     <w:rPr/>
   </w:style>
   <w:style w:type="numbering" w:styleId="NoList" w:default="1">

</xml_diff>